<commit_message>
8th commit - rename method/js files & edit book request json placeholder
</commit_message>
<xml_diff>
--- a/documentation/PARCEL COST ESTIMATE.docx
+++ b/documentation/PARCEL COST ESTIMATE.docx
@@ -271,6 +271,16 @@
           <w:szCs w:val="18"/>
           <w:shd w:val="clear" w:color="auto" w:fill="FFFFFF"/>
         </w:rPr>
+        <w:t xml:space="preserve">ENDPOINT: </w:t>
+      </w:r>
+      <w:r>
+        <w:rPr>
+          <w:rStyle w:val="resolvedvariable"/>
+          <w:rFonts w:ascii="Helvetica" w:hAnsi="Helvetica" w:cs="Helvetica"/>
+          <w:sz w:val="18"/>
+          <w:szCs w:val="18"/>
+          <w:shd w:val="clear" w:color="auto" w:fill="FFFFFF"/>
+        </w:rPr>
         <w:t>{{API_DUKA_LOCAL}}</w:t>
       </w:r>
       <w:r>
@@ -623,9 +633,1816 @@
         <w:t>}</w:t>
       </w:r>
     </w:p>
-    <w:p>
+    <w:p/>
+    <w:p>
+      <w:r>
+        <w:t xml:space="preserve">BOOK REQUEST </w:t>
+      </w:r>
+    </w:p>
+    <w:p>
+      <w:r>
+        <w:t xml:space="preserve">The endpoint invokes live parcel service request. The expected feedback is in JSON format that contains a unique reference to </w:t>
+      </w:r>
+      <w:proofErr w:type="spellStart"/>
+      <w:r>
+        <w:t>Trip_ID</w:t>
+      </w:r>
+      <w:proofErr w:type="spellEnd"/>
+      <w:r>
+        <w:t>.</w:t>
+      </w:r>
+    </w:p>
+    <w:p>
+      <w:r>
+        <w:t>METHOD: POST</w:t>
+      </w:r>
+    </w:p>
+    <w:p>
+      <w:pPr>
+        <w:rPr>
+          <w:rFonts w:ascii="Helvetica" w:hAnsi="Helvetica" w:cs="Helvetica"/>
+          <w:color w:val="212121"/>
+          <w:sz w:val="18"/>
+          <w:szCs w:val="18"/>
+          <w:shd w:val="clear" w:color="auto" w:fill="FFFFFF"/>
+        </w:rPr>
+      </w:pPr>
+      <w:r>
+        <w:rPr>
+          <w:rStyle w:val="resolvedvariable"/>
+          <w:rFonts w:ascii="Helvetica" w:hAnsi="Helvetica" w:cs="Helvetica"/>
+          <w:sz w:val="18"/>
+          <w:szCs w:val="18"/>
+          <w:shd w:val="clear" w:color="auto" w:fill="FFFFFF"/>
+        </w:rPr>
+        <w:t xml:space="preserve">ENDPOINT: </w:t>
+      </w:r>
+      <w:r>
+        <w:rPr>
+          <w:rStyle w:val="resolvedvariable"/>
+          <w:rFonts w:ascii="Helvetica" w:hAnsi="Helvetica" w:cs="Helvetica"/>
+          <w:sz w:val="18"/>
+          <w:szCs w:val="18"/>
+          <w:shd w:val="clear" w:color="auto" w:fill="FFFFFF"/>
+        </w:rPr>
+        <w:t>{{API_DUKA_LOCAL}}</w:t>
+      </w:r>
+      <w:r>
+        <w:rPr>
+          <w:rFonts w:ascii="Helvetica" w:hAnsi="Helvetica" w:cs="Helvetica"/>
+          <w:color w:val="212121"/>
+          <w:sz w:val="18"/>
+          <w:szCs w:val="18"/>
+          <w:shd w:val="clear" w:color="auto" w:fill="FFFFFF"/>
+        </w:rPr>
+        <w:t>/</w:t>
+      </w:r>
+      <w:proofErr w:type="spellStart"/>
+      <w:r>
+        <w:rPr>
+          <w:rFonts w:ascii="Helvetica" w:hAnsi="Helvetica" w:cs="Helvetica"/>
+          <w:color w:val="212121"/>
+          <w:sz w:val="18"/>
+          <w:szCs w:val="18"/>
+          <w:shd w:val="clear" w:color="auto" w:fill="FFFFFF"/>
+        </w:rPr>
+        <w:t>bookApi</w:t>
+      </w:r>
+      <w:proofErr w:type="spellEnd"/>
+    </w:p>
+    <w:p>
+      <w:pPr>
+        <w:rPr>
+          <w:rFonts w:ascii="Helvetica" w:hAnsi="Helvetica" w:cs="Helvetica"/>
+          <w:color w:val="212121"/>
+          <w:sz w:val="18"/>
+          <w:szCs w:val="18"/>
+          <w:shd w:val="clear" w:color="auto" w:fill="FFFFFF"/>
+        </w:rPr>
+      </w:pPr>
+      <w:r>
+        <w:rPr>
+          <w:rFonts w:ascii="Helvetica" w:hAnsi="Helvetica" w:cs="Helvetica"/>
+          <w:color w:val="212121"/>
+          <w:sz w:val="18"/>
+          <w:szCs w:val="18"/>
+          <w:shd w:val="clear" w:color="auto" w:fill="FFFFFF"/>
+        </w:rPr>
+        <w:t>{Payload}</w:t>
+      </w:r>
+    </w:p>
+    <w:p>
+      <w:pPr>
+        <w:shd w:val="clear" w:color="auto" w:fill="FFFFFE"/>
+        <w:spacing w:after="0" w:line="270" w:lineRule="atLeast"/>
+        <w:rPr>
+          <w:rFonts w:ascii="Courier New" w:eastAsia="Times New Roman" w:hAnsi="Courier New" w:cs="Courier New"/>
+          <w:color w:val="000000"/>
+          <w:sz w:val="18"/>
+          <w:szCs w:val="18"/>
+          <w:lang w:eastAsia="en-GB"/>
+        </w:rPr>
+      </w:pPr>
+      <w:r>
+        <w:rPr>
+          <w:rFonts w:ascii="Courier New" w:eastAsia="Times New Roman" w:hAnsi="Courier New" w:cs="Courier New"/>
+          <w:color w:val="000000"/>
+          <w:sz w:val="18"/>
+          <w:szCs w:val="18"/>
+          <w:lang w:eastAsia="en-GB"/>
+        </w:rPr>
+        <w:t>{</w:t>
+      </w:r>
+    </w:p>
+    <w:p>
+      <w:pPr>
+        <w:shd w:val="clear" w:color="auto" w:fill="FFFFFE"/>
+        <w:spacing w:after="0" w:line="270" w:lineRule="atLeast"/>
+        <w:rPr>
+          <w:rFonts w:ascii="Courier New" w:eastAsia="Times New Roman" w:hAnsi="Courier New" w:cs="Courier New"/>
+          <w:color w:val="000000"/>
+          <w:sz w:val="18"/>
+          <w:szCs w:val="18"/>
+          <w:lang w:eastAsia="en-GB"/>
+        </w:rPr>
+      </w:pPr>
+      <w:r>
+        <w:rPr>
+          <w:rFonts w:ascii="Courier New" w:eastAsia="Times New Roman" w:hAnsi="Courier New" w:cs="Courier New"/>
+          <w:color w:val="000000"/>
+          <w:sz w:val="18"/>
+          <w:szCs w:val="18"/>
+          <w:lang w:eastAsia="en-GB"/>
+        </w:rPr>
+        <w:t>  </w:t>
+      </w:r>
+      <w:r>
+        <w:rPr>
+          <w:rFonts w:ascii="Courier New" w:eastAsia="Times New Roman" w:hAnsi="Courier New" w:cs="Courier New"/>
+          <w:color w:val="A31515"/>
+          <w:sz w:val="18"/>
+          <w:szCs w:val="18"/>
+          <w:lang w:eastAsia="en-GB"/>
+        </w:rPr>
+        <w:t>"</w:t>
+      </w:r>
+      <w:proofErr w:type="spellStart"/>
+      <w:r>
+        <w:rPr>
+          <w:rFonts w:ascii="Courier New" w:eastAsia="Times New Roman" w:hAnsi="Courier New" w:cs="Courier New"/>
+          <w:color w:val="A31515"/>
+          <w:sz w:val="18"/>
+          <w:szCs w:val="18"/>
+          <w:lang w:eastAsia="en-GB"/>
+        </w:rPr>
+        <w:t>driver_email</w:t>
+      </w:r>
+      <w:proofErr w:type="spellEnd"/>
+      <w:r>
+        <w:rPr>
+          <w:rFonts w:ascii="Courier New" w:eastAsia="Times New Roman" w:hAnsi="Courier New" w:cs="Courier New"/>
+          <w:color w:val="A31515"/>
+          <w:sz w:val="18"/>
+          <w:szCs w:val="18"/>
+          <w:lang w:eastAsia="en-GB"/>
+        </w:rPr>
+        <w:t>"</w:t>
+      </w:r>
+      <w:r>
+        <w:rPr>
+          <w:rFonts w:ascii="Courier New" w:eastAsia="Times New Roman" w:hAnsi="Courier New" w:cs="Courier New"/>
+          <w:color w:val="000000"/>
+          <w:sz w:val="18"/>
+          <w:szCs w:val="18"/>
+          <w:lang w:eastAsia="en-GB"/>
+        </w:rPr>
+        <w:t>: </w:t>
+      </w:r>
+      <w:r>
+        <w:rPr>
+          <w:rFonts w:ascii="Courier New" w:eastAsia="Times New Roman" w:hAnsi="Courier New" w:cs="Courier New"/>
+          <w:color w:val="0451A5"/>
+          <w:sz w:val="18"/>
+          <w:szCs w:val="18"/>
+          <w:lang w:eastAsia="en-GB"/>
+        </w:rPr>
+        <w:t>"2littledriver@gmail.com"</w:t>
+      </w:r>
+      <w:r>
+        <w:rPr>
+          <w:rFonts w:ascii="Courier New" w:eastAsia="Times New Roman" w:hAnsi="Courier New" w:cs="Courier New"/>
+          <w:color w:val="000000"/>
+          <w:sz w:val="18"/>
+          <w:szCs w:val="18"/>
+          <w:lang w:eastAsia="en-GB"/>
+        </w:rPr>
+        <w:t>,</w:t>
+      </w:r>
+    </w:p>
+    <w:p>
+      <w:pPr>
+        <w:shd w:val="clear" w:color="auto" w:fill="FFFFFE"/>
+        <w:spacing w:after="0" w:line="270" w:lineRule="atLeast"/>
+        <w:rPr>
+          <w:rFonts w:ascii="Courier New" w:eastAsia="Times New Roman" w:hAnsi="Courier New" w:cs="Courier New"/>
+          <w:color w:val="000000"/>
+          <w:sz w:val="18"/>
+          <w:szCs w:val="18"/>
+          <w:lang w:eastAsia="en-GB"/>
+        </w:rPr>
+      </w:pPr>
+      <w:r>
+        <w:rPr>
+          <w:rFonts w:ascii="Courier New" w:eastAsia="Times New Roman" w:hAnsi="Courier New" w:cs="Courier New"/>
+          <w:color w:val="000000"/>
+          <w:sz w:val="18"/>
+          <w:szCs w:val="18"/>
+          <w:lang w:eastAsia="en-GB"/>
+        </w:rPr>
+        <w:t>  </w:t>
+      </w:r>
+      <w:r>
+        <w:rPr>
+          <w:rFonts w:ascii="Courier New" w:eastAsia="Times New Roman" w:hAnsi="Courier New" w:cs="Courier New"/>
+          <w:color w:val="A31515"/>
+          <w:sz w:val="18"/>
+          <w:szCs w:val="18"/>
+          <w:lang w:eastAsia="en-GB"/>
+        </w:rPr>
+        <w:t>"</w:t>
+      </w:r>
+      <w:proofErr w:type="spellStart"/>
+      <w:r>
+        <w:rPr>
+          <w:rFonts w:ascii="Courier New" w:eastAsia="Times New Roman" w:hAnsi="Courier New" w:cs="Courier New"/>
+          <w:color w:val="A31515"/>
+          <w:sz w:val="18"/>
+          <w:szCs w:val="18"/>
+          <w:lang w:eastAsia="en-GB"/>
+        </w:rPr>
+        <w:t>mobile_number</w:t>
+      </w:r>
+      <w:proofErr w:type="spellEnd"/>
+      <w:r>
+        <w:rPr>
+          <w:rFonts w:ascii="Courier New" w:eastAsia="Times New Roman" w:hAnsi="Courier New" w:cs="Courier New"/>
+          <w:color w:val="A31515"/>
+          <w:sz w:val="18"/>
+          <w:szCs w:val="18"/>
+          <w:lang w:eastAsia="en-GB"/>
+        </w:rPr>
+        <w:t>"</w:t>
+      </w:r>
+      <w:r>
+        <w:rPr>
+          <w:rFonts w:ascii="Courier New" w:eastAsia="Times New Roman" w:hAnsi="Courier New" w:cs="Courier New"/>
+          <w:color w:val="000000"/>
+          <w:sz w:val="18"/>
+          <w:szCs w:val="18"/>
+          <w:lang w:eastAsia="en-GB"/>
+        </w:rPr>
+        <w:t>: </w:t>
+      </w:r>
+      <w:r>
+        <w:rPr>
+          <w:rFonts w:ascii="Courier New" w:eastAsia="Times New Roman" w:hAnsi="Courier New" w:cs="Courier New"/>
+          <w:color w:val="0451A5"/>
+          <w:sz w:val="18"/>
+          <w:szCs w:val="18"/>
+          <w:lang w:eastAsia="en-GB"/>
+        </w:rPr>
+        <w:t>"254700928123"</w:t>
+      </w:r>
+      <w:r>
+        <w:rPr>
+          <w:rFonts w:ascii="Courier New" w:eastAsia="Times New Roman" w:hAnsi="Courier New" w:cs="Courier New"/>
+          <w:color w:val="000000"/>
+          <w:sz w:val="18"/>
+          <w:szCs w:val="18"/>
+          <w:lang w:eastAsia="en-GB"/>
+        </w:rPr>
+        <w:t>,</w:t>
+      </w:r>
+    </w:p>
+    <w:p>
+      <w:pPr>
+        <w:shd w:val="clear" w:color="auto" w:fill="FFFFFE"/>
+        <w:spacing w:after="0" w:line="270" w:lineRule="atLeast"/>
+        <w:rPr>
+          <w:rFonts w:ascii="Courier New" w:eastAsia="Times New Roman" w:hAnsi="Courier New" w:cs="Courier New"/>
+          <w:color w:val="000000"/>
+          <w:sz w:val="18"/>
+          <w:szCs w:val="18"/>
+          <w:lang w:eastAsia="en-GB"/>
+        </w:rPr>
+      </w:pPr>
+      <w:r>
+        <w:rPr>
+          <w:rFonts w:ascii="Courier New" w:eastAsia="Times New Roman" w:hAnsi="Courier New" w:cs="Courier New"/>
+          <w:color w:val="000000"/>
+          <w:sz w:val="18"/>
+          <w:szCs w:val="18"/>
+          <w:lang w:eastAsia="en-GB"/>
+        </w:rPr>
+        <w:t>  </w:t>
+      </w:r>
+      <w:r>
+        <w:rPr>
+          <w:rFonts w:ascii="Courier New" w:eastAsia="Times New Roman" w:hAnsi="Courier New" w:cs="Courier New"/>
+          <w:color w:val="A31515"/>
+          <w:sz w:val="18"/>
+          <w:szCs w:val="18"/>
+          <w:lang w:eastAsia="en-GB"/>
+        </w:rPr>
+        <w:t>"</w:t>
+      </w:r>
+      <w:proofErr w:type="gramStart"/>
+      <w:r>
+        <w:rPr>
+          <w:rFonts w:ascii="Courier New" w:eastAsia="Times New Roman" w:hAnsi="Courier New" w:cs="Courier New"/>
+          <w:color w:val="A31515"/>
+          <w:sz w:val="18"/>
+          <w:szCs w:val="18"/>
+          <w:lang w:eastAsia="en-GB"/>
+        </w:rPr>
+        <w:t>name</w:t>
+      </w:r>
+      <w:proofErr w:type="gramEnd"/>
+      <w:r>
+        <w:rPr>
+          <w:rFonts w:ascii="Courier New" w:eastAsia="Times New Roman" w:hAnsi="Courier New" w:cs="Courier New"/>
+          <w:color w:val="A31515"/>
+          <w:sz w:val="18"/>
+          <w:szCs w:val="18"/>
+          <w:lang w:eastAsia="en-GB"/>
+        </w:rPr>
+        <w:t>"</w:t>
+      </w:r>
+      <w:r>
+        <w:rPr>
+          <w:rFonts w:ascii="Courier New" w:eastAsia="Times New Roman" w:hAnsi="Courier New" w:cs="Courier New"/>
+          <w:color w:val="000000"/>
+          <w:sz w:val="18"/>
+          <w:szCs w:val="18"/>
+          <w:lang w:eastAsia="en-GB"/>
+        </w:rPr>
+        <w:t>: </w:t>
+      </w:r>
+      <w:r>
+        <w:rPr>
+          <w:rFonts w:ascii="Courier New" w:eastAsia="Times New Roman" w:hAnsi="Courier New" w:cs="Courier New"/>
+          <w:color w:val="0451A5"/>
+          <w:sz w:val="18"/>
+          <w:szCs w:val="18"/>
+          <w:lang w:eastAsia="en-GB"/>
+        </w:rPr>
+        <w:t>"</w:t>
+      </w:r>
+      <w:proofErr w:type="spellStart"/>
+      <w:r>
+        <w:rPr>
+          <w:rFonts w:ascii="Courier New" w:eastAsia="Times New Roman" w:hAnsi="Courier New" w:cs="Courier New"/>
+          <w:color w:val="0451A5"/>
+          <w:sz w:val="18"/>
+          <w:szCs w:val="18"/>
+          <w:lang w:eastAsia="en-GB"/>
+        </w:rPr>
+        <w:t>AirDuka</w:t>
+      </w:r>
+      <w:proofErr w:type="spellEnd"/>
+      <w:r>
+        <w:rPr>
+          <w:rFonts w:ascii="Courier New" w:eastAsia="Times New Roman" w:hAnsi="Courier New" w:cs="Courier New"/>
+          <w:color w:val="0451A5"/>
+          <w:sz w:val="18"/>
+          <w:szCs w:val="18"/>
+          <w:lang w:eastAsia="en-GB"/>
+        </w:rPr>
+        <w:t> User2"</w:t>
+      </w:r>
+      <w:r>
+        <w:rPr>
+          <w:rFonts w:ascii="Courier New" w:eastAsia="Times New Roman" w:hAnsi="Courier New" w:cs="Courier New"/>
+          <w:color w:val="000000"/>
+          <w:sz w:val="18"/>
+          <w:szCs w:val="18"/>
+          <w:lang w:eastAsia="en-GB"/>
+        </w:rPr>
+        <w:t>,</w:t>
+      </w:r>
       <w:bookmarkStart w:id="0" w:name="_GoBack"/>
-      <w:bookmarkEnd w:id="0"/>
+    </w:p>
+    <w:p>
+      <w:pPr>
+        <w:shd w:val="clear" w:color="auto" w:fill="FFFFFE"/>
+        <w:spacing w:after="0" w:line="270" w:lineRule="atLeast"/>
+        <w:rPr>
+          <w:rFonts w:ascii="Courier New" w:eastAsia="Times New Roman" w:hAnsi="Courier New" w:cs="Courier New"/>
+          <w:color w:val="000000"/>
+          <w:sz w:val="18"/>
+          <w:szCs w:val="18"/>
+          <w:lang w:eastAsia="en-GB"/>
+        </w:rPr>
+      </w:pPr>
+      <w:r>
+        <w:rPr>
+          <w:rFonts w:ascii="Courier New" w:eastAsia="Times New Roman" w:hAnsi="Courier New" w:cs="Courier New"/>
+          <w:color w:val="000000"/>
+          <w:sz w:val="18"/>
+          <w:szCs w:val="18"/>
+          <w:lang w:eastAsia="en-GB"/>
+        </w:rPr>
+        <w:t>  </w:t>
+      </w:r>
+      <w:r>
+        <w:rPr>
+          <w:rFonts w:ascii="Courier New" w:eastAsia="Times New Roman" w:hAnsi="Courier New" w:cs="Courier New"/>
+          <w:color w:val="A31515"/>
+          <w:sz w:val="18"/>
+          <w:szCs w:val="18"/>
+          <w:lang w:eastAsia="en-GB"/>
+        </w:rPr>
+        <w:t>"</w:t>
+      </w:r>
+      <w:proofErr w:type="gramStart"/>
+      <w:r>
+        <w:rPr>
+          <w:rFonts w:ascii="Courier New" w:eastAsia="Times New Roman" w:hAnsi="Courier New" w:cs="Courier New"/>
+          <w:color w:val="A31515"/>
+          <w:sz w:val="18"/>
+          <w:szCs w:val="18"/>
+          <w:lang w:eastAsia="en-GB"/>
+        </w:rPr>
+        <w:t>picture</w:t>
+      </w:r>
+      <w:proofErr w:type="gramEnd"/>
+      <w:r>
+        <w:rPr>
+          <w:rFonts w:ascii="Courier New" w:eastAsia="Times New Roman" w:hAnsi="Courier New" w:cs="Courier New"/>
+          <w:color w:val="A31515"/>
+          <w:sz w:val="18"/>
+          <w:szCs w:val="18"/>
+          <w:lang w:eastAsia="en-GB"/>
+        </w:rPr>
+        <w:t>"</w:t>
+      </w:r>
+      <w:r>
+        <w:rPr>
+          <w:rFonts w:ascii="Courier New" w:eastAsia="Times New Roman" w:hAnsi="Courier New" w:cs="Courier New"/>
+          <w:color w:val="000000"/>
+          <w:sz w:val="18"/>
+          <w:szCs w:val="18"/>
+          <w:lang w:eastAsia="en-GB"/>
+        </w:rPr>
+        <w:t>: </w:t>
+      </w:r>
+      <w:r>
+        <w:rPr>
+          <w:rFonts w:ascii="Courier New" w:eastAsia="Times New Roman" w:hAnsi="Courier New" w:cs="Courier New"/>
+          <w:color w:val="0451A5"/>
+          <w:sz w:val="18"/>
+          <w:szCs w:val="18"/>
+          <w:lang w:eastAsia="en-GB"/>
+        </w:rPr>
+        <w:t>"https://"</w:t>
+      </w:r>
+      <w:r>
+        <w:rPr>
+          <w:rFonts w:ascii="Courier New" w:eastAsia="Times New Roman" w:hAnsi="Courier New" w:cs="Courier New"/>
+          <w:color w:val="000000"/>
+          <w:sz w:val="18"/>
+          <w:szCs w:val="18"/>
+          <w:lang w:eastAsia="en-GB"/>
+        </w:rPr>
+        <w:t>,</w:t>
+      </w:r>
+    </w:p>
+    <w:p>
+      <w:pPr>
+        <w:shd w:val="clear" w:color="auto" w:fill="FFFFFE"/>
+        <w:spacing w:after="0" w:line="270" w:lineRule="atLeast"/>
+        <w:rPr>
+          <w:rFonts w:ascii="Courier New" w:eastAsia="Times New Roman" w:hAnsi="Courier New" w:cs="Courier New"/>
+          <w:color w:val="000000"/>
+          <w:sz w:val="18"/>
+          <w:szCs w:val="18"/>
+          <w:lang w:eastAsia="en-GB"/>
+        </w:rPr>
+      </w:pPr>
+      <w:r>
+        <w:rPr>
+          <w:rFonts w:ascii="Courier New" w:eastAsia="Times New Roman" w:hAnsi="Courier New" w:cs="Courier New"/>
+          <w:color w:val="000000"/>
+          <w:sz w:val="18"/>
+          <w:szCs w:val="18"/>
+          <w:lang w:eastAsia="en-GB"/>
+        </w:rPr>
+        <w:t>  </w:t>
+      </w:r>
+      <w:r>
+        <w:rPr>
+          <w:rFonts w:ascii="Courier New" w:eastAsia="Times New Roman" w:hAnsi="Courier New" w:cs="Courier New"/>
+          <w:color w:val="A31515"/>
+          <w:sz w:val="18"/>
+          <w:szCs w:val="18"/>
+          <w:lang w:eastAsia="en-GB"/>
+        </w:rPr>
+        <w:t>"</w:t>
+      </w:r>
+      <w:proofErr w:type="spellStart"/>
+      <w:r>
+        <w:rPr>
+          <w:rFonts w:ascii="Courier New" w:eastAsia="Times New Roman" w:hAnsi="Courier New" w:cs="Courier New"/>
+          <w:color w:val="A31515"/>
+          <w:sz w:val="18"/>
+          <w:szCs w:val="18"/>
+          <w:lang w:eastAsia="en-GB"/>
+        </w:rPr>
+        <w:t>parcel_size</w:t>
+      </w:r>
+      <w:proofErr w:type="spellEnd"/>
+      <w:r>
+        <w:rPr>
+          <w:rFonts w:ascii="Courier New" w:eastAsia="Times New Roman" w:hAnsi="Courier New" w:cs="Courier New"/>
+          <w:color w:val="A31515"/>
+          <w:sz w:val="18"/>
+          <w:szCs w:val="18"/>
+          <w:lang w:eastAsia="en-GB"/>
+        </w:rPr>
+        <w:t>"</w:t>
+      </w:r>
+      <w:r>
+        <w:rPr>
+          <w:rFonts w:ascii="Courier New" w:eastAsia="Times New Roman" w:hAnsi="Courier New" w:cs="Courier New"/>
+          <w:color w:val="000000"/>
+          <w:sz w:val="18"/>
+          <w:szCs w:val="18"/>
+          <w:lang w:eastAsia="en-GB"/>
+        </w:rPr>
+        <w:t>: </w:t>
+      </w:r>
+      <w:r>
+        <w:rPr>
+          <w:rFonts w:ascii="Courier New" w:eastAsia="Times New Roman" w:hAnsi="Courier New" w:cs="Courier New"/>
+          <w:color w:val="0451A5"/>
+          <w:sz w:val="18"/>
+          <w:szCs w:val="18"/>
+          <w:lang w:eastAsia="en-GB"/>
+        </w:rPr>
+        <w:t>"2"</w:t>
+      </w:r>
+      <w:r>
+        <w:rPr>
+          <w:rFonts w:ascii="Courier New" w:eastAsia="Times New Roman" w:hAnsi="Courier New" w:cs="Courier New"/>
+          <w:color w:val="000000"/>
+          <w:sz w:val="18"/>
+          <w:szCs w:val="18"/>
+          <w:lang w:eastAsia="en-GB"/>
+        </w:rPr>
+        <w:t>,</w:t>
+      </w:r>
+    </w:p>
+    <w:bookmarkEnd w:id="0"/>
+    <w:p>
+      <w:pPr>
+        <w:shd w:val="clear" w:color="auto" w:fill="FFFFFE"/>
+        <w:spacing w:after="0" w:line="270" w:lineRule="atLeast"/>
+        <w:rPr>
+          <w:rFonts w:ascii="Courier New" w:eastAsia="Times New Roman" w:hAnsi="Courier New" w:cs="Courier New"/>
+          <w:color w:val="000000"/>
+          <w:sz w:val="18"/>
+          <w:szCs w:val="18"/>
+          <w:lang w:eastAsia="en-GB"/>
+        </w:rPr>
+      </w:pPr>
+      <w:r>
+        <w:rPr>
+          <w:rFonts w:ascii="Courier New" w:eastAsia="Times New Roman" w:hAnsi="Courier New" w:cs="Courier New"/>
+          <w:color w:val="000000"/>
+          <w:sz w:val="18"/>
+          <w:szCs w:val="18"/>
+          <w:lang w:eastAsia="en-GB"/>
+        </w:rPr>
+        <w:t>  </w:t>
+      </w:r>
+      <w:r>
+        <w:rPr>
+          <w:rFonts w:ascii="Courier New" w:eastAsia="Times New Roman" w:hAnsi="Courier New" w:cs="Courier New"/>
+          <w:color w:val="A31515"/>
+          <w:sz w:val="18"/>
+          <w:szCs w:val="18"/>
+          <w:lang w:eastAsia="en-GB"/>
+        </w:rPr>
+        <w:t>"</w:t>
+      </w:r>
+      <w:proofErr w:type="spellStart"/>
+      <w:r>
+        <w:rPr>
+          <w:rFonts w:ascii="Courier New" w:eastAsia="Times New Roman" w:hAnsi="Courier New" w:cs="Courier New"/>
+          <w:color w:val="A31515"/>
+          <w:sz w:val="18"/>
+          <w:szCs w:val="18"/>
+          <w:lang w:eastAsia="en-GB"/>
+        </w:rPr>
+        <w:t>recipient_name</w:t>
+      </w:r>
+      <w:proofErr w:type="spellEnd"/>
+      <w:r>
+        <w:rPr>
+          <w:rFonts w:ascii="Courier New" w:eastAsia="Times New Roman" w:hAnsi="Courier New" w:cs="Courier New"/>
+          <w:color w:val="A31515"/>
+          <w:sz w:val="18"/>
+          <w:szCs w:val="18"/>
+          <w:lang w:eastAsia="en-GB"/>
+        </w:rPr>
+        <w:t>"</w:t>
+      </w:r>
+      <w:r>
+        <w:rPr>
+          <w:rFonts w:ascii="Courier New" w:eastAsia="Times New Roman" w:hAnsi="Courier New" w:cs="Courier New"/>
+          <w:color w:val="000000"/>
+          <w:sz w:val="18"/>
+          <w:szCs w:val="18"/>
+          <w:lang w:eastAsia="en-GB"/>
+        </w:rPr>
+        <w:t>: </w:t>
+      </w:r>
+      <w:r>
+        <w:rPr>
+          <w:rFonts w:ascii="Courier New" w:eastAsia="Times New Roman" w:hAnsi="Courier New" w:cs="Courier New"/>
+          <w:color w:val="0451A5"/>
+          <w:sz w:val="18"/>
+          <w:szCs w:val="18"/>
+          <w:lang w:eastAsia="en-GB"/>
+        </w:rPr>
+        <w:t>"Joe Doe"</w:t>
+      </w:r>
+      <w:r>
+        <w:rPr>
+          <w:rFonts w:ascii="Courier New" w:eastAsia="Times New Roman" w:hAnsi="Courier New" w:cs="Courier New"/>
+          <w:color w:val="000000"/>
+          <w:sz w:val="18"/>
+          <w:szCs w:val="18"/>
+          <w:lang w:eastAsia="en-GB"/>
+        </w:rPr>
+        <w:t>,</w:t>
+      </w:r>
+    </w:p>
+    <w:p>
+      <w:pPr>
+        <w:shd w:val="clear" w:color="auto" w:fill="FFFFFE"/>
+        <w:spacing w:after="0" w:line="270" w:lineRule="atLeast"/>
+        <w:rPr>
+          <w:rFonts w:ascii="Courier New" w:eastAsia="Times New Roman" w:hAnsi="Courier New" w:cs="Courier New"/>
+          <w:color w:val="000000"/>
+          <w:sz w:val="18"/>
+          <w:szCs w:val="18"/>
+          <w:lang w:eastAsia="en-GB"/>
+        </w:rPr>
+      </w:pPr>
+      <w:r>
+        <w:rPr>
+          <w:rFonts w:ascii="Courier New" w:eastAsia="Times New Roman" w:hAnsi="Courier New" w:cs="Courier New"/>
+          <w:color w:val="000000"/>
+          <w:sz w:val="18"/>
+          <w:szCs w:val="18"/>
+          <w:lang w:eastAsia="en-GB"/>
+        </w:rPr>
+        <w:t>  </w:t>
+      </w:r>
+      <w:r>
+        <w:rPr>
+          <w:rFonts w:ascii="Courier New" w:eastAsia="Times New Roman" w:hAnsi="Courier New" w:cs="Courier New"/>
+          <w:color w:val="A31515"/>
+          <w:sz w:val="18"/>
+          <w:szCs w:val="18"/>
+          <w:lang w:eastAsia="en-GB"/>
+        </w:rPr>
+        <w:t>"</w:t>
+      </w:r>
+      <w:proofErr w:type="spellStart"/>
+      <w:r>
+        <w:rPr>
+          <w:rFonts w:ascii="Courier New" w:eastAsia="Times New Roman" w:hAnsi="Courier New" w:cs="Courier New"/>
+          <w:color w:val="A31515"/>
+          <w:sz w:val="18"/>
+          <w:szCs w:val="18"/>
+          <w:lang w:eastAsia="en-GB"/>
+        </w:rPr>
+        <w:t>recipient_mobile</w:t>
+      </w:r>
+      <w:proofErr w:type="spellEnd"/>
+      <w:r>
+        <w:rPr>
+          <w:rFonts w:ascii="Courier New" w:eastAsia="Times New Roman" w:hAnsi="Courier New" w:cs="Courier New"/>
+          <w:color w:val="A31515"/>
+          <w:sz w:val="18"/>
+          <w:szCs w:val="18"/>
+          <w:lang w:eastAsia="en-GB"/>
+        </w:rPr>
+        <w:t>"</w:t>
+      </w:r>
+      <w:r>
+        <w:rPr>
+          <w:rFonts w:ascii="Courier New" w:eastAsia="Times New Roman" w:hAnsi="Courier New" w:cs="Courier New"/>
+          <w:color w:val="000000"/>
+          <w:sz w:val="18"/>
+          <w:szCs w:val="18"/>
+          <w:lang w:eastAsia="en-GB"/>
+        </w:rPr>
+        <w:t>: </w:t>
+      </w:r>
+      <w:r>
+        <w:rPr>
+          <w:rFonts w:ascii="Courier New" w:eastAsia="Times New Roman" w:hAnsi="Courier New" w:cs="Courier New"/>
+          <w:color w:val="0451A5"/>
+          <w:sz w:val="18"/>
+          <w:szCs w:val="18"/>
+          <w:lang w:eastAsia="en-GB"/>
+        </w:rPr>
+        <w:t>"254725239191"</w:t>
+      </w:r>
+      <w:r>
+        <w:rPr>
+          <w:rFonts w:ascii="Courier New" w:eastAsia="Times New Roman" w:hAnsi="Courier New" w:cs="Courier New"/>
+          <w:color w:val="000000"/>
+          <w:sz w:val="18"/>
+          <w:szCs w:val="18"/>
+          <w:lang w:eastAsia="en-GB"/>
+        </w:rPr>
+        <w:t>,</w:t>
+      </w:r>
+    </w:p>
+    <w:p>
+      <w:pPr>
+        <w:shd w:val="clear" w:color="auto" w:fill="FFFFFE"/>
+        <w:spacing w:after="0" w:line="270" w:lineRule="atLeast"/>
+        <w:rPr>
+          <w:rFonts w:ascii="Courier New" w:eastAsia="Times New Roman" w:hAnsi="Courier New" w:cs="Courier New"/>
+          <w:color w:val="000000"/>
+          <w:sz w:val="18"/>
+          <w:szCs w:val="18"/>
+          <w:lang w:eastAsia="en-GB"/>
+        </w:rPr>
+      </w:pPr>
+      <w:r>
+        <w:rPr>
+          <w:rFonts w:ascii="Courier New" w:eastAsia="Times New Roman" w:hAnsi="Courier New" w:cs="Courier New"/>
+          <w:color w:val="000000"/>
+          <w:sz w:val="18"/>
+          <w:szCs w:val="18"/>
+          <w:lang w:eastAsia="en-GB"/>
+        </w:rPr>
+        <w:t>  </w:t>
+      </w:r>
+      <w:r>
+        <w:rPr>
+          <w:rFonts w:ascii="Courier New" w:eastAsia="Times New Roman" w:hAnsi="Courier New" w:cs="Courier New"/>
+          <w:color w:val="A31515"/>
+          <w:sz w:val="18"/>
+          <w:szCs w:val="18"/>
+          <w:lang w:eastAsia="en-GB"/>
+        </w:rPr>
+        <w:t>"</w:t>
+      </w:r>
+      <w:proofErr w:type="spellStart"/>
+      <w:r>
+        <w:rPr>
+          <w:rFonts w:ascii="Courier New" w:eastAsia="Times New Roman" w:hAnsi="Courier New" w:cs="Courier New"/>
+          <w:color w:val="A31515"/>
+          <w:sz w:val="18"/>
+          <w:szCs w:val="18"/>
+          <w:lang w:eastAsia="en-GB"/>
+        </w:rPr>
+        <w:t>recipient_addresss</w:t>
+      </w:r>
+      <w:proofErr w:type="spellEnd"/>
+      <w:r>
+        <w:rPr>
+          <w:rFonts w:ascii="Courier New" w:eastAsia="Times New Roman" w:hAnsi="Courier New" w:cs="Courier New"/>
+          <w:color w:val="A31515"/>
+          <w:sz w:val="18"/>
+          <w:szCs w:val="18"/>
+          <w:lang w:eastAsia="en-GB"/>
+        </w:rPr>
+        <w:t>"</w:t>
+      </w:r>
+      <w:r>
+        <w:rPr>
+          <w:rFonts w:ascii="Courier New" w:eastAsia="Times New Roman" w:hAnsi="Courier New" w:cs="Courier New"/>
+          <w:color w:val="000000"/>
+          <w:sz w:val="18"/>
+          <w:szCs w:val="18"/>
+          <w:lang w:eastAsia="en-GB"/>
+        </w:rPr>
+        <w:t>: </w:t>
+      </w:r>
+      <w:r>
+        <w:rPr>
+          <w:rFonts w:ascii="Courier New" w:eastAsia="Times New Roman" w:hAnsi="Courier New" w:cs="Courier New"/>
+          <w:color w:val="0451A5"/>
+          <w:sz w:val="18"/>
+          <w:szCs w:val="18"/>
+          <w:lang w:eastAsia="en-GB"/>
+        </w:rPr>
+        <w:t>"</w:t>
+      </w:r>
+      <w:proofErr w:type="spellStart"/>
+      <w:r>
+        <w:rPr>
+          <w:rFonts w:ascii="Courier New" w:eastAsia="Times New Roman" w:hAnsi="Courier New" w:cs="Courier New"/>
+          <w:color w:val="0451A5"/>
+          <w:sz w:val="18"/>
+          <w:szCs w:val="18"/>
+          <w:lang w:eastAsia="en-GB"/>
+        </w:rPr>
+        <w:t>westlands</w:t>
+      </w:r>
+      <w:proofErr w:type="spellEnd"/>
+      <w:r>
+        <w:rPr>
+          <w:rFonts w:ascii="Courier New" w:eastAsia="Times New Roman" w:hAnsi="Courier New" w:cs="Courier New"/>
+          <w:color w:val="0451A5"/>
+          <w:sz w:val="18"/>
+          <w:szCs w:val="18"/>
+          <w:lang w:eastAsia="en-GB"/>
+        </w:rPr>
+        <w:t> heights, </w:t>
+      </w:r>
+      <w:proofErr w:type="spellStart"/>
+      <w:r>
+        <w:rPr>
+          <w:rFonts w:ascii="Courier New" w:eastAsia="Times New Roman" w:hAnsi="Courier New" w:cs="Courier New"/>
+          <w:color w:val="0451A5"/>
+          <w:sz w:val="18"/>
+          <w:szCs w:val="18"/>
+          <w:lang w:eastAsia="en-GB"/>
+        </w:rPr>
+        <w:t>westlands</w:t>
+      </w:r>
+      <w:proofErr w:type="spellEnd"/>
+      <w:r>
+        <w:rPr>
+          <w:rFonts w:ascii="Courier New" w:eastAsia="Times New Roman" w:hAnsi="Courier New" w:cs="Courier New"/>
+          <w:color w:val="0451A5"/>
+          <w:sz w:val="18"/>
+          <w:szCs w:val="18"/>
+          <w:lang w:eastAsia="en-GB"/>
+        </w:rPr>
+        <w:t> road"</w:t>
+      </w:r>
+      <w:r>
+        <w:rPr>
+          <w:rFonts w:ascii="Courier New" w:eastAsia="Times New Roman" w:hAnsi="Courier New" w:cs="Courier New"/>
+          <w:color w:val="000000"/>
+          <w:sz w:val="18"/>
+          <w:szCs w:val="18"/>
+          <w:lang w:eastAsia="en-GB"/>
+        </w:rPr>
+        <w:t>,</w:t>
+      </w:r>
+    </w:p>
+    <w:p>
+      <w:pPr>
+        <w:shd w:val="clear" w:color="auto" w:fill="FFFFFE"/>
+        <w:spacing w:after="0" w:line="270" w:lineRule="atLeast"/>
+        <w:rPr>
+          <w:rFonts w:ascii="Courier New" w:eastAsia="Times New Roman" w:hAnsi="Courier New" w:cs="Courier New"/>
+          <w:color w:val="000000"/>
+          <w:sz w:val="18"/>
+          <w:szCs w:val="18"/>
+          <w:lang w:eastAsia="en-GB"/>
+        </w:rPr>
+      </w:pPr>
+      <w:r>
+        <w:rPr>
+          <w:rFonts w:ascii="Courier New" w:eastAsia="Times New Roman" w:hAnsi="Courier New" w:cs="Courier New"/>
+          <w:color w:val="000000"/>
+          <w:sz w:val="18"/>
+          <w:szCs w:val="18"/>
+          <w:lang w:eastAsia="en-GB"/>
+        </w:rPr>
+        <w:t>  </w:t>
+      </w:r>
+      <w:r>
+        <w:rPr>
+          <w:rFonts w:ascii="Courier New" w:eastAsia="Times New Roman" w:hAnsi="Courier New" w:cs="Courier New"/>
+          <w:color w:val="A31515"/>
+          <w:sz w:val="18"/>
+          <w:szCs w:val="18"/>
+          <w:lang w:eastAsia="en-GB"/>
+        </w:rPr>
+        <w:t>"</w:t>
+      </w:r>
+      <w:proofErr w:type="spellStart"/>
+      <w:r>
+        <w:rPr>
+          <w:rFonts w:ascii="Courier New" w:eastAsia="Times New Roman" w:hAnsi="Courier New" w:cs="Courier New"/>
+          <w:color w:val="A31515"/>
+          <w:sz w:val="18"/>
+          <w:szCs w:val="18"/>
+          <w:lang w:eastAsia="en-GB"/>
+        </w:rPr>
+        <w:t>contact_name</w:t>
+      </w:r>
+      <w:proofErr w:type="spellEnd"/>
+      <w:r>
+        <w:rPr>
+          <w:rFonts w:ascii="Courier New" w:eastAsia="Times New Roman" w:hAnsi="Courier New" w:cs="Courier New"/>
+          <w:color w:val="A31515"/>
+          <w:sz w:val="18"/>
+          <w:szCs w:val="18"/>
+          <w:lang w:eastAsia="en-GB"/>
+        </w:rPr>
+        <w:t>"</w:t>
+      </w:r>
+      <w:r>
+        <w:rPr>
+          <w:rFonts w:ascii="Courier New" w:eastAsia="Times New Roman" w:hAnsi="Courier New" w:cs="Courier New"/>
+          <w:color w:val="000000"/>
+          <w:sz w:val="18"/>
+          <w:szCs w:val="18"/>
+          <w:lang w:eastAsia="en-GB"/>
+        </w:rPr>
+        <w:t>: </w:t>
+      </w:r>
+      <w:r>
+        <w:rPr>
+          <w:rFonts w:ascii="Courier New" w:eastAsia="Times New Roman" w:hAnsi="Courier New" w:cs="Courier New"/>
+          <w:color w:val="0451A5"/>
+          <w:sz w:val="18"/>
+          <w:szCs w:val="18"/>
+          <w:lang w:eastAsia="en-GB"/>
+        </w:rPr>
+        <w:t>"Joe Doe"</w:t>
+      </w:r>
+      <w:r>
+        <w:rPr>
+          <w:rFonts w:ascii="Courier New" w:eastAsia="Times New Roman" w:hAnsi="Courier New" w:cs="Courier New"/>
+          <w:color w:val="000000"/>
+          <w:sz w:val="18"/>
+          <w:szCs w:val="18"/>
+          <w:lang w:eastAsia="en-GB"/>
+        </w:rPr>
+        <w:t>,</w:t>
+      </w:r>
+    </w:p>
+    <w:p>
+      <w:pPr>
+        <w:shd w:val="clear" w:color="auto" w:fill="FFFFFE"/>
+        <w:spacing w:after="0" w:line="270" w:lineRule="atLeast"/>
+        <w:rPr>
+          <w:rFonts w:ascii="Courier New" w:eastAsia="Times New Roman" w:hAnsi="Courier New" w:cs="Courier New"/>
+          <w:color w:val="000000"/>
+          <w:sz w:val="18"/>
+          <w:szCs w:val="18"/>
+          <w:lang w:eastAsia="en-GB"/>
+        </w:rPr>
+      </w:pPr>
+      <w:r>
+        <w:rPr>
+          <w:rFonts w:ascii="Courier New" w:eastAsia="Times New Roman" w:hAnsi="Courier New" w:cs="Courier New"/>
+          <w:color w:val="000000"/>
+          <w:sz w:val="18"/>
+          <w:szCs w:val="18"/>
+          <w:lang w:eastAsia="en-GB"/>
+        </w:rPr>
+        <w:t>  </w:t>
+      </w:r>
+      <w:r>
+        <w:rPr>
+          <w:rFonts w:ascii="Courier New" w:eastAsia="Times New Roman" w:hAnsi="Courier New" w:cs="Courier New"/>
+          <w:color w:val="A31515"/>
+          <w:sz w:val="18"/>
+          <w:szCs w:val="18"/>
+          <w:lang w:eastAsia="en-GB"/>
+        </w:rPr>
+        <w:t>"</w:t>
+      </w:r>
+      <w:proofErr w:type="spellStart"/>
+      <w:r>
+        <w:rPr>
+          <w:rFonts w:ascii="Courier New" w:eastAsia="Times New Roman" w:hAnsi="Courier New" w:cs="Courier New"/>
+          <w:color w:val="A31515"/>
+          <w:sz w:val="18"/>
+          <w:szCs w:val="18"/>
+          <w:lang w:eastAsia="en-GB"/>
+        </w:rPr>
+        <w:t>contact_mobile_number</w:t>
+      </w:r>
+      <w:proofErr w:type="spellEnd"/>
+      <w:r>
+        <w:rPr>
+          <w:rFonts w:ascii="Courier New" w:eastAsia="Times New Roman" w:hAnsi="Courier New" w:cs="Courier New"/>
+          <w:color w:val="A31515"/>
+          <w:sz w:val="18"/>
+          <w:szCs w:val="18"/>
+          <w:lang w:eastAsia="en-GB"/>
+        </w:rPr>
+        <w:t>"</w:t>
+      </w:r>
+      <w:r>
+        <w:rPr>
+          <w:rFonts w:ascii="Courier New" w:eastAsia="Times New Roman" w:hAnsi="Courier New" w:cs="Courier New"/>
+          <w:color w:val="000000"/>
+          <w:sz w:val="18"/>
+          <w:szCs w:val="18"/>
+          <w:lang w:eastAsia="en-GB"/>
+        </w:rPr>
+        <w:t>: </w:t>
+      </w:r>
+      <w:r>
+        <w:rPr>
+          <w:rFonts w:ascii="Courier New" w:eastAsia="Times New Roman" w:hAnsi="Courier New" w:cs="Courier New"/>
+          <w:color w:val="0451A5"/>
+          <w:sz w:val="18"/>
+          <w:szCs w:val="18"/>
+          <w:lang w:eastAsia="en-GB"/>
+        </w:rPr>
+        <w:t>"254725239191"</w:t>
+      </w:r>
+      <w:r>
+        <w:rPr>
+          <w:rFonts w:ascii="Courier New" w:eastAsia="Times New Roman" w:hAnsi="Courier New" w:cs="Courier New"/>
+          <w:color w:val="000000"/>
+          <w:sz w:val="18"/>
+          <w:szCs w:val="18"/>
+          <w:lang w:eastAsia="en-GB"/>
+        </w:rPr>
+        <w:t>,</w:t>
+      </w:r>
+    </w:p>
+    <w:p>
+      <w:pPr>
+        <w:shd w:val="clear" w:color="auto" w:fill="FFFFFE"/>
+        <w:spacing w:after="0" w:line="270" w:lineRule="atLeast"/>
+        <w:rPr>
+          <w:rFonts w:ascii="Courier New" w:eastAsia="Times New Roman" w:hAnsi="Courier New" w:cs="Courier New"/>
+          <w:color w:val="000000"/>
+          <w:sz w:val="18"/>
+          <w:szCs w:val="18"/>
+          <w:lang w:eastAsia="en-GB"/>
+        </w:rPr>
+      </w:pPr>
+      <w:r>
+        <w:rPr>
+          <w:rFonts w:ascii="Courier New" w:eastAsia="Times New Roman" w:hAnsi="Courier New" w:cs="Courier New"/>
+          <w:color w:val="000000"/>
+          <w:sz w:val="18"/>
+          <w:szCs w:val="18"/>
+          <w:lang w:eastAsia="en-GB"/>
+        </w:rPr>
+        <w:t>  </w:t>
+      </w:r>
+      <w:r>
+        <w:rPr>
+          <w:rFonts w:ascii="Courier New" w:eastAsia="Times New Roman" w:hAnsi="Courier New" w:cs="Courier New"/>
+          <w:color w:val="A31515"/>
+          <w:sz w:val="18"/>
+          <w:szCs w:val="18"/>
+          <w:lang w:eastAsia="en-GB"/>
+        </w:rPr>
+        <w:t>"</w:t>
+      </w:r>
+      <w:proofErr w:type="spellStart"/>
+      <w:r>
+        <w:rPr>
+          <w:rFonts w:ascii="Courier New" w:eastAsia="Times New Roman" w:hAnsi="Courier New" w:cs="Courier New"/>
+          <w:color w:val="A31515"/>
+          <w:sz w:val="18"/>
+          <w:szCs w:val="18"/>
+          <w:lang w:eastAsia="en-GB"/>
+        </w:rPr>
+        <w:t>order_id</w:t>
+      </w:r>
+      <w:proofErr w:type="spellEnd"/>
+      <w:r>
+        <w:rPr>
+          <w:rFonts w:ascii="Courier New" w:eastAsia="Times New Roman" w:hAnsi="Courier New" w:cs="Courier New"/>
+          <w:color w:val="A31515"/>
+          <w:sz w:val="18"/>
+          <w:szCs w:val="18"/>
+          <w:lang w:eastAsia="en-GB"/>
+        </w:rPr>
+        <w:t>"</w:t>
+      </w:r>
+      <w:r>
+        <w:rPr>
+          <w:rFonts w:ascii="Courier New" w:eastAsia="Times New Roman" w:hAnsi="Courier New" w:cs="Courier New"/>
+          <w:color w:val="000000"/>
+          <w:sz w:val="18"/>
+          <w:szCs w:val="18"/>
+          <w:lang w:eastAsia="en-GB"/>
+        </w:rPr>
+        <w:t>: </w:t>
+      </w:r>
+      <w:r>
+        <w:rPr>
+          <w:rFonts w:ascii="Courier New" w:eastAsia="Times New Roman" w:hAnsi="Courier New" w:cs="Courier New"/>
+          <w:color w:val="098658"/>
+          <w:sz w:val="18"/>
+          <w:szCs w:val="18"/>
+          <w:lang w:eastAsia="en-GB"/>
+        </w:rPr>
+        <w:t>12345</w:t>
+      </w:r>
+      <w:r>
+        <w:rPr>
+          <w:rFonts w:ascii="Courier New" w:eastAsia="Times New Roman" w:hAnsi="Courier New" w:cs="Courier New"/>
+          <w:color w:val="000000"/>
+          <w:sz w:val="18"/>
+          <w:szCs w:val="18"/>
+          <w:lang w:eastAsia="en-GB"/>
+        </w:rPr>
+        <w:t>,</w:t>
+      </w:r>
+    </w:p>
+    <w:p>
+      <w:pPr>
+        <w:shd w:val="clear" w:color="auto" w:fill="FFFFFE"/>
+        <w:spacing w:after="0" w:line="270" w:lineRule="atLeast"/>
+        <w:rPr>
+          <w:rFonts w:ascii="Courier New" w:eastAsia="Times New Roman" w:hAnsi="Courier New" w:cs="Courier New"/>
+          <w:color w:val="000000"/>
+          <w:sz w:val="18"/>
+          <w:szCs w:val="18"/>
+          <w:lang w:eastAsia="en-GB"/>
+        </w:rPr>
+      </w:pPr>
+      <w:r>
+        <w:rPr>
+          <w:rFonts w:ascii="Courier New" w:eastAsia="Times New Roman" w:hAnsi="Courier New" w:cs="Courier New"/>
+          <w:color w:val="000000"/>
+          <w:sz w:val="18"/>
+          <w:szCs w:val="18"/>
+          <w:lang w:eastAsia="en-GB"/>
+        </w:rPr>
+        <w:t>  </w:t>
+      </w:r>
+      <w:r>
+        <w:rPr>
+          <w:rFonts w:ascii="Courier New" w:eastAsia="Times New Roman" w:hAnsi="Courier New" w:cs="Courier New"/>
+          <w:color w:val="A31515"/>
+          <w:sz w:val="18"/>
+          <w:szCs w:val="18"/>
+          <w:lang w:eastAsia="en-GB"/>
+        </w:rPr>
+        <w:t>"</w:t>
+      </w:r>
+      <w:proofErr w:type="spellStart"/>
+      <w:r>
+        <w:rPr>
+          <w:rFonts w:ascii="Courier New" w:eastAsia="Times New Roman" w:hAnsi="Courier New" w:cs="Courier New"/>
+          <w:color w:val="A31515"/>
+          <w:sz w:val="18"/>
+          <w:szCs w:val="18"/>
+          <w:lang w:eastAsia="en-GB"/>
+        </w:rPr>
+        <w:t>delivery_notes</w:t>
+      </w:r>
+      <w:proofErr w:type="spellEnd"/>
+      <w:r>
+        <w:rPr>
+          <w:rFonts w:ascii="Courier New" w:eastAsia="Times New Roman" w:hAnsi="Courier New" w:cs="Courier New"/>
+          <w:color w:val="A31515"/>
+          <w:sz w:val="18"/>
+          <w:szCs w:val="18"/>
+          <w:lang w:eastAsia="en-GB"/>
+        </w:rPr>
+        <w:t>"</w:t>
+      </w:r>
+      <w:r>
+        <w:rPr>
+          <w:rFonts w:ascii="Courier New" w:eastAsia="Times New Roman" w:hAnsi="Courier New" w:cs="Courier New"/>
+          <w:color w:val="000000"/>
+          <w:sz w:val="18"/>
+          <w:szCs w:val="18"/>
+          <w:lang w:eastAsia="en-GB"/>
+        </w:rPr>
+        <w:t>: </w:t>
+      </w:r>
+      <w:r>
+        <w:rPr>
+          <w:rFonts w:ascii="Courier New" w:eastAsia="Times New Roman" w:hAnsi="Courier New" w:cs="Courier New"/>
+          <w:color w:val="0451A5"/>
+          <w:sz w:val="18"/>
+          <w:szCs w:val="18"/>
+          <w:lang w:eastAsia="en-GB"/>
+        </w:rPr>
+        <w:t>"order#12345 shipped to my doorstep"</w:t>
+      </w:r>
+      <w:r>
+        <w:rPr>
+          <w:rFonts w:ascii="Courier New" w:eastAsia="Times New Roman" w:hAnsi="Courier New" w:cs="Courier New"/>
+          <w:color w:val="000000"/>
+          <w:sz w:val="18"/>
+          <w:szCs w:val="18"/>
+          <w:lang w:eastAsia="en-GB"/>
+        </w:rPr>
+        <w:t>,</w:t>
+      </w:r>
+    </w:p>
+    <w:p>
+      <w:pPr>
+        <w:shd w:val="clear" w:color="auto" w:fill="FFFFFE"/>
+        <w:spacing w:after="0" w:line="270" w:lineRule="atLeast"/>
+        <w:rPr>
+          <w:rFonts w:ascii="Courier New" w:eastAsia="Times New Roman" w:hAnsi="Courier New" w:cs="Courier New"/>
+          <w:color w:val="000000"/>
+          <w:sz w:val="18"/>
+          <w:szCs w:val="18"/>
+          <w:lang w:eastAsia="en-GB"/>
+        </w:rPr>
+      </w:pPr>
+      <w:r>
+        <w:rPr>
+          <w:rFonts w:ascii="Courier New" w:eastAsia="Times New Roman" w:hAnsi="Courier New" w:cs="Courier New"/>
+          <w:color w:val="000000"/>
+          <w:sz w:val="18"/>
+          <w:szCs w:val="18"/>
+          <w:lang w:eastAsia="en-GB"/>
+        </w:rPr>
+        <w:t>  </w:t>
+      </w:r>
+      <w:r>
+        <w:rPr>
+          <w:rFonts w:ascii="Courier New" w:eastAsia="Times New Roman" w:hAnsi="Courier New" w:cs="Courier New"/>
+          <w:color w:val="A31515"/>
+          <w:sz w:val="18"/>
+          <w:szCs w:val="18"/>
+          <w:lang w:eastAsia="en-GB"/>
+        </w:rPr>
+        <w:t>"</w:t>
+      </w:r>
+      <w:proofErr w:type="spellStart"/>
+      <w:r>
+        <w:rPr>
+          <w:rFonts w:ascii="Courier New" w:eastAsia="Times New Roman" w:hAnsi="Courier New" w:cs="Courier New"/>
+          <w:color w:val="A31515"/>
+          <w:sz w:val="18"/>
+          <w:szCs w:val="18"/>
+          <w:lang w:eastAsia="en-GB"/>
+        </w:rPr>
+        <w:t>pick_up_latlng</w:t>
+      </w:r>
+      <w:proofErr w:type="spellEnd"/>
+      <w:r>
+        <w:rPr>
+          <w:rFonts w:ascii="Courier New" w:eastAsia="Times New Roman" w:hAnsi="Courier New" w:cs="Courier New"/>
+          <w:color w:val="A31515"/>
+          <w:sz w:val="18"/>
+          <w:szCs w:val="18"/>
+          <w:lang w:eastAsia="en-GB"/>
+        </w:rPr>
+        <w:t>"</w:t>
+      </w:r>
+      <w:r>
+        <w:rPr>
+          <w:rFonts w:ascii="Courier New" w:eastAsia="Times New Roman" w:hAnsi="Courier New" w:cs="Courier New"/>
+          <w:color w:val="000000"/>
+          <w:sz w:val="18"/>
+          <w:szCs w:val="18"/>
+          <w:lang w:eastAsia="en-GB"/>
+        </w:rPr>
+        <w:t>: </w:t>
+      </w:r>
+      <w:r>
+        <w:rPr>
+          <w:rFonts w:ascii="Courier New" w:eastAsia="Times New Roman" w:hAnsi="Courier New" w:cs="Courier New"/>
+          <w:color w:val="0451A5"/>
+          <w:sz w:val="18"/>
+          <w:szCs w:val="18"/>
+          <w:lang w:eastAsia="en-GB"/>
+        </w:rPr>
+        <w:t>"-1.265955</w:t>
+      </w:r>
+      <w:proofErr w:type="gramStart"/>
+      <w:r>
+        <w:rPr>
+          <w:rFonts w:ascii="Courier New" w:eastAsia="Times New Roman" w:hAnsi="Courier New" w:cs="Courier New"/>
+          <w:color w:val="0451A5"/>
+          <w:sz w:val="18"/>
+          <w:szCs w:val="18"/>
+          <w:lang w:eastAsia="en-GB"/>
+        </w:rPr>
+        <w:t>,36.805038</w:t>
+      </w:r>
+      <w:proofErr w:type="gramEnd"/>
+      <w:r>
+        <w:rPr>
+          <w:rFonts w:ascii="Courier New" w:eastAsia="Times New Roman" w:hAnsi="Courier New" w:cs="Courier New"/>
+          <w:color w:val="0451A5"/>
+          <w:sz w:val="18"/>
+          <w:szCs w:val="18"/>
+          <w:lang w:eastAsia="en-GB"/>
+        </w:rPr>
+        <w:t>"</w:t>
+      </w:r>
+      <w:r>
+        <w:rPr>
+          <w:rFonts w:ascii="Courier New" w:eastAsia="Times New Roman" w:hAnsi="Courier New" w:cs="Courier New"/>
+          <w:color w:val="000000"/>
+          <w:sz w:val="18"/>
+          <w:szCs w:val="18"/>
+          <w:lang w:eastAsia="en-GB"/>
+        </w:rPr>
+        <w:t>,</w:t>
+      </w:r>
+    </w:p>
+    <w:p>
+      <w:pPr>
+        <w:shd w:val="clear" w:color="auto" w:fill="FFFFFE"/>
+        <w:spacing w:after="0" w:line="270" w:lineRule="atLeast"/>
+        <w:rPr>
+          <w:rFonts w:ascii="Courier New" w:eastAsia="Times New Roman" w:hAnsi="Courier New" w:cs="Courier New"/>
+          <w:color w:val="000000"/>
+          <w:sz w:val="18"/>
+          <w:szCs w:val="18"/>
+          <w:lang w:eastAsia="en-GB"/>
+        </w:rPr>
+      </w:pPr>
+      <w:r>
+        <w:rPr>
+          <w:rFonts w:ascii="Courier New" w:eastAsia="Times New Roman" w:hAnsi="Courier New" w:cs="Courier New"/>
+          <w:color w:val="000000"/>
+          <w:sz w:val="18"/>
+          <w:szCs w:val="18"/>
+          <w:lang w:eastAsia="en-GB"/>
+        </w:rPr>
+        <w:t>  </w:t>
+      </w:r>
+      <w:r>
+        <w:rPr>
+          <w:rFonts w:ascii="Courier New" w:eastAsia="Times New Roman" w:hAnsi="Courier New" w:cs="Courier New"/>
+          <w:color w:val="A31515"/>
+          <w:sz w:val="18"/>
+          <w:szCs w:val="18"/>
+          <w:lang w:eastAsia="en-GB"/>
+        </w:rPr>
+        <w:t>"</w:t>
+      </w:r>
+      <w:proofErr w:type="spellStart"/>
+      <w:r>
+        <w:rPr>
+          <w:rFonts w:ascii="Courier New" w:eastAsia="Times New Roman" w:hAnsi="Courier New" w:cs="Courier New"/>
+          <w:color w:val="A31515"/>
+          <w:sz w:val="18"/>
+          <w:szCs w:val="18"/>
+          <w:lang w:eastAsia="en-GB"/>
+        </w:rPr>
+        <w:t>pick_up_address</w:t>
+      </w:r>
+      <w:proofErr w:type="spellEnd"/>
+      <w:r>
+        <w:rPr>
+          <w:rFonts w:ascii="Courier New" w:eastAsia="Times New Roman" w:hAnsi="Courier New" w:cs="Courier New"/>
+          <w:color w:val="A31515"/>
+          <w:sz w:val="18"/>
+          <w:szCs w:val="18"/>
+          <w:lang w:eastAsia="en-GB"/>
+        </w:rPr>
+        <w:t>"</w:t>
+      </w:r>
+      <w:r>
+        <w:rPr>
+          <w:rFonts w:ascii="Courier New" w:eastAsia="Times New Roman" w:hAnsi="Courier New" w:cs="Courier New"/>
+          <w:color w:val="000000"/>
+          <w:sz w:val="18"/>
+          <w:szCs w:val="18"/>
+          <w:lang w:eastAsia="en-GB"/>
+        </w:rPr>
+        <w:t>: </w:t>
+      </w:r>
+      <w:r>
+        <w:rPr>
+          <w:rFonts w:ascii="Courier New" w:eastAsia="Times New Roman" w:hAnsi="Courier New" w:cs="Courier New"/>
+          <w:color w:val="0451A5"/>
+          <w:sz w:val="18"/>
+          <w:szCs w:val="18"/>
+          <w:lang w:eastAsia="en-GB"/>
+        </w:rPr>
+        <w:t>"My defined location"</w:t>
+      </w:r>
+      <w:r>
+        <w:rPr>
+          <w:rFonts w:ascii="Courier New" w:eastAsia="Times New Roman" w:hAnsi="Courier New" w:cs="Courier New"/>
+          <w:color w:val="000000"/>
+          <w:sz w:val="18"/>
+          <w:szCs w:val="18"/>
+          <w:lang w:eastAsia="en-GB"/>
+        </w:rPr>
+        <w:t>,</w:t>
+      </w:r>
+    </w:p>
+    <w:p>
+      <w:pPr>
+        <w:shd w:val="clear" w:color="auto" w:fill="FFFFFE"/>
+        <w:spacing w:after="0" w:line="270" w:lineRule="atLeast"/>
+        <w:rPr>
+          <w:rFonts w:ascii="Courier New" w:eastAsia="Times New Roman" w:hAnsi="Courier New" w:cs="Courier New"/>
+          <w:color w:val="000000"/>
+          <w:sz w:val="18"/>
+          <w:szCs w:val="18"/>
+          <w:lang w:eastAsia="en-GB"/>
+        </w:rPr>
+      </w:pPr>
+      <w:r>
+        <w:rPr>
+          <w:rFonts w:ascii="Courier New" w:eastAsia="Times New Roman" w:hAnsi="Courier New" w:cs="Courier New"/>
+          <w:color w:val="000000"/>
+          <w:sz w:val="18"/>
+          <w:szCs w:val="18"/>
+          <w:lang w:eastAsia="en-GB"/>
+        </w:rPr>
+        <w:t>  </w:t>
+      </w:r>
+      <w:r>
+        <w:rPr>
+          <w:rFonts w:ascii="Courier New" w:eastAsia="Times New Roman" w:hAnsi="Courier New" w:cs="Courier New"/>
+          <w:color w:val="A31515"/>
+          <w:sz w:val="18"/>
+          <w:szCs w:val="18"/>
+          <w:lang w:eastAsia="en-GB"/>
+        </w:rPr>
+        <w:t>"</w:t>
+      </w:r>
+      <w:proofErr w:type="spellStart"/>
+      <w:r>
+        <w:rPr>
+          <w:rFonts w:ascii="Courier New" w:eastAsia="Times New Roman" w:hAnsi="Courier New" w:cs="Courier New"/>
+          <w:color w:val="A31515"/>
+          <w:sz w:val="18"/>
+          <w:szCs w:val="18"/>
+          <w:lang w:eastAsia="en-GB"/>
+        </w:rPr>
+        <w:t>drop_off_latlng</w:t>
+      </w:r>
+      <w:proofErr w:type="spellEnd"/>
+      <w:r>
+        <w:rPr>
+          <w:rFonts w:ascii="Courier New" w:eastAsia="Times New Roman" w:hAnsi="Courier New" w:cs="Courier New"/>
+          <w:color w:val="A31515"/>
+          <w:sz w:val="18"/>
+          <w:szCs w:val="18"/>
+          <w:lang w:eastAsia="en-GB"/>
+        </w:rPr>
+        <w:t>"</w:t>
+      </w:r>
+      <w:r>
+        <w:rPr>
+          <w:rFonts w:ascii="Courier New" w:eastAsia="Times New Roman" w:hAnsi="Courier New" w:cs="Courier New"/>
+          <w:color w:val="000000"/>
+          <w:sz w:val="18"/>
+          <w:szCs w:val="18"/>
+          <w:lang w:eastAsia="en-GB"/>
+        </w:rPr>
+        <w:t>: </w:t>
+      </w:r>
+      <w:r>
+        <w:rPr>
+          <w:rFonts w:ascii="Courier New" w:eastAsia="Times New Roman" w:hAnsi="Courier New" w:cs="Courier New"/>
+          <w:color w:val="0451A5"/>
+          <w:sz w:val="18"/>
+          <w:szCs w:val="18"/>
+          <w:lang w:eastAsia="en-GB"/>
+        </w:rPr>
+        <w:t>"-1.2648989</w:t>
+      </w:r>
+      <w:proofErr w:type="gramStart"/>
+      <w:r>
+        <w:rPr>
+          <w:rFonts w:ascii="Courier New" w:eastAsia="Times New Roman" w:hAnsi="Courier New" w:cs="Courier New"/>
+          <w:color w:val="0451A5"/>
+          <w:sz w:val="18"/>
+          <w:szCs w:val="18"/>
+          <w:lang w:eastAsia="en-GB"/>
+        </w:rPr>
+        <w:t>,36.8372708</w:t>
+      </w:r>
+      <w:proofErr w:type="gramEnd"/>
+      <w:r>
+        <w:rPr>
+          <w:rFonts w:ascii="Courier New" w:eastAsia="Times New Roman" w:hAnsi="Courier New" w:cs="Courier New"/>
+          <w:color w:val="0451A5"/>
+          <w:sz w:val="18"/>
+          <w:szCs w:val="18"/>
+          <w:lang w:eastAsia="en-GB"/>
+        </w:rPr>
+        <w:t>"</w:t>
+      </w:r>
+      <w:r>
+        <w:rPr>
+          <w:rFonts w:ascii="Courier New" w:eastAsia="Times New Roman" w:hAnsi="Courier New" w:cs="Courier New"/>
+          <w:color w:val="000000"/>
+          <w:sz w:val="18"/>
+          <w:szCs w:val="18"/>
+          <w:lang w:eastAsia="en-GB"/>
+        </w:rPr>
+        <w:t>,</w:t>
+      </w:r>
+    </w:p>
+    <w:p>
+      <w:pPr>
+        <w:shd w:val="clear" w:color="auto" w:fill="FFFFFE"/>
+        <w:spacing w:after="0" w:line="270" w:lineRule="atLeast"/>
+        <w:rPr>
+          <w:rFonts w:ascii="Courier New" w:eastAsia="Times New Roman" w:hAnsi="Courier New" w:cs="Courier New"/>
+          <w:color w:val="000000"/>
+          <w:sz w:val="18"/>
+          <w:szCs w:val="18"/>
+          <w:lang w:eastAsia="en-GB"/>
+        </w:rPr>
+      </w:pPr>
+      <w:r>
+        <w:rPr>
+          <w:rFonts w:ascii="Courier New" w:eastAsia="Times New Roman" w:hAnsi="Courier New" w:cs="Courier New"/>
+          <w:color w:val="000000"/>
+          <w:sz w:val="18"/>
+          <w:szCs w:val="18"/>
+          <w:lang w:eastAsia="en-GB"/>
+        </w:rPr>
+        <w:t>  </w:t>
+      </w:r>
+      <w:r>
+        <w:rPr>
+          <w:rFonts w:ascii="Courier New" w:eastAsia="Times New Roman" w:hAnsi="Courier New" w:cs="Courier New"/>
+          <w:color w:val="A31515"/>
+          <w:sz w:val="18"/>
+          <w:szCs w:val="18"/>
+          <w:lang w:eastAsia="en-GB"/>
+        </w:rPr>
+        <w:t>"</w:t>
+      </w:r>
+      <w:proofErr w:type="spellStart"/>
+      <w:r>
+        <w:rPr>
+          <w:rFonts w:ascii="Courier New" w:eastAsia="Times New Roman" w:hAnsi="Courier New" w:cs="Courier New"/>
+          <w:color w:val="A31515"/>
+          <w:sz w:val="18"/>
+          <w:szCs w:val="18"/>
+          <w:lang w:eastAsia="en-GB"/>
+        </w:rPr>
+        <w:t>drop_off_address</w:t>
+      </w:r>
+      <w:proofErr w:type="spellEnd"/>
+      <w:r>
+        <w:rPr>
+          <w:rFonts w:ascii="Courier New" w:eastAsia="Times New Roman" w:hAnsi="Courier New" w:cs="Courier New"/>
+          <w:color w:val="A31515"/>
+          <w:sz w:val="18"/>
+          <w:szCs w:val="18"/>
+          <w:lang w:eastAsia="en-GB"/>
+        </w:rPr>
+        <w:t>"</w:t>
+      </w:r>
+      <w:r>
+        <w:rPr>
+          <w:rFonts w:ascii="Courier New" w:eastAsia="Times New Roman" w:hAnsi="Courier New" w:cs="Courier New"/>
+          <w:color w:val="000000"/>
+          <w:sz w:val="18"/>
+          <w:szCs w:val="18"/>
+          <w:lang w:eastAsia="en-GB"/>
+        </w:rPr>
+        <w:t>: </w:t>
+      </w:r>
+      <w:r>
+        <w:rPr>
+          <w:rFonts w:ascii="Courier New" w:eastAsia="Times New Roman" w:hAnsi="Courier New" w:cs="Courier New"/>
+          <w:color w:val="0451A5"/>
+          <w:sz w:val="18"/>
+          <w:szCs w:val="18"/>
+          <w:lang w:eastAsia="en-GB"/>
+        </w:rPr>
+        <w:t>"</w:t>
+      </w:r>
+      <w:proofErr w:type="spellStart"/>
+      <w:r>
+        <w:rPr>
+          <w:rFonts w:ascii="Courier New" w:eastAsia="Times New Roman" w:hAnsi="Courier New" w:cs="Courier New"/>
+          <w:color w:val="0451A5"/>
+          <w:sz w:val="18"/>
+          <w:szCs w:val="18"/>
+          <w:lang w:eastAsia="en-GB"/>
+        </w:rPr>
+        <w:t>Pangani</w:t>
+      </w:r>
+      <w:proofErr w:type="spellEnd"/>
+      <w:r>
+        <w:rPr>
+          <w:rFonts w:ascii="Courier New" w:eastAsia="Times New Roman" w:hAnsi="Courier New" w:cs="Courier New"/>
+          <w:color w:val="0451A5"/>
+          <w:sz w:val="18"/>
+          <w:szCs w:val="18"/>
+          <w:lang w:eastAsia="en-GB"/>
+        </w:rPr>
+        <w:t> shopping </w:t>
+      </w:r>
+      <w:proofErr w:type="spellStart"/>
+      <w:r>
+        <w:rPr>
+          <w:rFonts w:ascii="Courier New" w:eastAsia="Times New Roman" w:hAnsi="Courier New" w:cs="Courier New"/>
+          <w:color w:val="0451A5"/>
+          <w:sz w:val="18"/>
+          <w:szCs w:val="18"/>
+          <w:lang w:eastAsia="en-GB"/>
+        </w:rPr>
+        <w:t>center</w:t>
+      </w:r>
+      <w:proofErr w:type="spellEnd"/>
+      <w:r>
+        <w:rPr>
+          <w:rFonts w:ascii="Courier New" w:eastAsia="Times New Roman" w:hAnsi="Courier New" w:cs="Courier New"/>
+          <w:color w:val="0451A5"/>
+          <w:sz w:val="18"/>
+          <w:szCs w:val="18"/>
+          <w:lang w:eastAsia="en-GB"/>
+        </w:rPr>
+        <w:t>, Nairobi, Kenya"</w:t>
+      </w:r>
+      <w:r>
+        <w:rPr>
+          <w:rFonts w:ascii="Courier New" w:eastAsia="Times New Roman" w:hAnsi="Courier New" w:cs="Courier New"/>
+          <w:color w:val="000000"/>
+          <w:sz w:val="18"/>
+          <w:szCs w:val="18"/>
+          <w:lang w:eastAsia="en-GB"/>
+        </w:rPr>
+        <w:t>,</w:t>
+      </w:r>
+    </w:p>
+    <w:p>
+      <w:pPr>
+        <w:shd w:val="clear" w:color="auto" w:fill="FFFFFE"/>
+        <w:spacing w:after="0" w:line="270" w:lineRule="atLeast"/>
+        <w:rPr>
+          <w:rFonts w:ascii="Courier New" w:eastAsia="Times New Roman" w:hAnsi="Courier New" w:cs="Courier New"/>
+          <w:color w:val="000000"/>
+          <w:sz w:val="18"/>
+          <w:szCs w:val="18"/>
+          <w:lang w:eastAsia="en-GB"/>
+        </w:rPr>
+      </w:pPr>
+      <w:r>
+        <w:rPr>
+          <w:rFonts w:ascii="Courier New" w:eastAsia="Times New Roman" w:hAnsi="Courier New" w:cs="Courier New"/>
+          <w:color w:val="000000"/>
+          <w:sz w:val="18"/>
+          <w:szCs w:val="18"/>
+          <w:lang w:eastAsia="en-GB"/>
+        </w:rPr>
+        <w:t>  </w:t>
+      </w:r>
+      <w:r>
+        <w:rPr>
+          <w:rFonts w:ascii="Courier New" w:eastAsia="Times New Roman" w:hAnsi="Courier New" w:cs="Courier New"/>
+          <w:color w:val="A31515"/>
+          <w:sz w:val="18"/>
+          <w:szCs w:val="18"/>
+          <w:lang w:eastAsia="en-GB"/>
+        </w:rPr>
+        <w:t>"</w:t>
+      </w:r>
+      <w:proofErr w:type="spellStart"/>
+      <w:r>
+        <w:rPr>
+          <w:rFonts w:ascii="Courier New" w:eastAsia="Times New Roman" w:hAnsi="Courier New" w:cs="Courier New"/>
+          <w:color w:val="A31515"/>
+          <w:sz w:val="18"/>
+          <w:szCs w:val="18"/>
+          <w:lang w:eastAsia="en-GB"/>
+        </w:rPr>
+        <w:t>drop_offs</w:t>
+      </w:r>
+      <w:proofErr w:type="spellEnd"/>
+      <w:r>
+        <w:rPr>
+          <w:rFonts w:ascii="Courier New" w:eastAsia="Times New Roman" w:hAnsi="Courier New" w:cs="Courier New"/>
+          <w:color w:val="A31515"/>
+          <w:sz w:val="18"/>
+          <w:szCs w:val="18"/>
+          <w:lang w:eastAsia="en-GB"/>
+        </w:rPr>
+        <w:t>"</w:t>
+      </w:r>
+      <w:r>
+        <w:rPr>
+          <w:rFonts w:ascii="Courier New" w:eastAsia="Times New Roman" w:hAnsi="Courier New" w:cs="Courier New"/>
+          <w:color w:val="000000"/>
+          <w:sz w:val="18"/>
+          <w:szCs w:val="18"/>
+          <w:lang w:eastAsia="en-GB"/>
+        </w:rPr>
+        <w:t>: [],</w:t>
+      </w:r>
+    </w:p>
+    <w:p>
+      <w:pPr>
+        <w:shd w:val="clear" w:color="auto" w:fill="FFFFFE"/>
+        <w:spacing w:after="0" w:line="270" w:lineRule="atLeast"/>
+        <w:rPr>
+          <w:rFonts w:ascii="Courier New" w:eastAsia="Times New Roman" w:hAnsi="Courier New" w:cs="Courier New"/>
+          <w:color w:val="000000"/>
+          <w:sz w:val="18"/>
+          <w:szCs w:val="18"/>
+          <w:lang w:eastAsia="en-GB"/>
+        </w:rPr>
+      </w:pPr>
+      <w:r>
+        <w:rPr>
+          <w:rFonts w:ascii="Courier New" w:eastAsia="Times New Roman" w:hAnsi="Courier New" w:cs="Courier New"/>
+          <w:color w:val="000000"/>
+          <w:sz w:val="18"/>
+          <w:szCs w:val="18"/>
+          <w:lang w:eastAsia="en-GB"/>
+        </w:rPr>
+        <w:t>  </w:t>
+      </w:r>
+      <w:r>
+        <w:rPr>
+          <w:rFonts w:ascii="Courier New" w:eastAsia="Times New Roman" w:hAnsi="Courier New" w:cs="Courier New"/>
+          <w:color w:val="A31515"/>
+          <w:sz w:val="18"/>
+          <w:szCs w:val="18"/>
+          <w:lang w:eastAsia="en-GB"/>
+        </w:rPr>
+        <w:t>"</w:t>
+      </w:r>
+      <w:proofErr w:type="gramStart"/>
+      <w:r>
+        <w:rPr>
+          <w:rFonts w:ascii="Courier New" w:eastAsia="Times New Roman" w:hAnsi="Courier New" w:cs="Courier New"/>
+          <w:color w:val="A31515"/>
+          <w:sz w:val="18"/>
+          <w:szCs w:val="18"/>
+          <w:lang w:eastAsia="en-GB"/>
+        </w:rPr>
+        <w:t>provider</w:t>
+      </w:r>
+      <w:proofErr w:type="gramEnd"/>
+      <w:r>
+        <w:rPr>
+          <w:rFonts w:ascii="Courier New" w:eastAsia="Times New Roman" w:hAnsi="Courier New" w:cs="Courier New"/>
+          <w:color w:val="A31515"/>
+          <w:sz w:val="18"/>
+          <w:szCs w:val="18"/>
+          <w:lang w:eastAsia="en-GB"/>
+        </w:rPr>
+        <w:t>"</w:t>
+      </w:r>
+      <w:r>
+        <w:rPr>
+          <w:rFonts w:ascii="Courier New" w:eastAsia="Times New Roman" w:hAnsi="Courier New" w:cs="Courier New"/>
+          <w:color w:val="000000"/>
+          <w:sz w:val="18"/>
+          <w:szCs w:val="18"/>
+          <w:lang w:eastAsia="en-GB"/>
+        </w:rPr>
+        <w:t>: </w:t>
+      </w:r>
+      <w:r>
+        <w:rPr>
+          <w:rFonts w:ascii="Courier New" w:eastAsia="Times New Roman" w:hAnsi="Courier New" w:cs="Courier New"/>
+          <w:color w:val="0451A5"/>
+          <w:sz w:val="18"/>
+          <w:szCs w:val="18"/>
+          <w:lang w:eastAsia="en-GB"/>
+        </w:rPr>
+        <w:t>"little"</w:t>
+      </w:r>
+    </w:p>
+    <w:p>
+      <w:pPr>
+        <w:shd w:val="clear" w:color="auto" w:fill="FFFFFE"/>
+        <w:spacing w:after="0" w:line="270" w:lineRule="atLeast"/>
+        <w:rPr>
+          <w:rFonts w:ascii="Courier New" w:eastAsia="Times New Roman" w:hAnsi="Courier New" w:cs="Courier New"/>
+          <w:color w:val="000000"/>
+          <w:sz w:val="18"/>
+          <w:szCs w:val="18"/>
+          <w:lang w:eastAsia="en-GB"/>
+        </w:rPr>
+      </w:pPr>
+      <w:r>
+        <w:rPr>
+          <w:rFonts w:ascii="Courier New" w:eastAsia="Times New Roman" w:hAnsi="Courier New" w:cs="Courier New"/>
+          <w:color w:val="000000"/>
+          <w:sz w:val="18"/>
+          <w:szCs w:val="18"/>
+          <w:lang w:eastAsia="en-GB"/>
+        </w:rPr>
+        <w:t>}</w:t>
+      </w:r>
+    </w:p>
+    <w:p>
+      <w:pPr>
+        <w:rPr>
+          <w:rFonts w:ascii="Helvetica" w:hAnsi="Helvetica" w:cs="Helvetica"/>
+          <w:color w:val="212121"/>
+          <w:sz w:val="18"/>
+          <w:szCs w:val="18"/>
+          <w:shd w:val="clear" w:color="auto" w:fill="FFFFFF"/>
+        </w:rPr>
+      </w:pPr>
     </w:p>
     <w:sectPr>
       <w:pgSz w:w="11906" w:h="16838"/>

</xml_diff>

<commit_message>
11th commit - implement axios instead http on some methods in littleOperationHandler.js|few changes in appRoute.js.
</commit_message>
<xml_diff>
--- a/documentation/PARCEL COST ESTIMATE.docx
+++ b/documentation/PARCEL COST ESTIMATE.docx
@@ -641,16 +641,25 @@
     </w:p>
     <w:p>
       <w:r>
-        <w:t xml:space="preserve">The endpoint invokes live parcel service request. The expected feedback is in JSON format that contains a unique reference to </w:t>
-      </w:r>
-      <w:proofErr w:type="spellStart"/>
-      <w:r>
-        <w:t>Trip_ID</w:t>
-      </w:r>
-      <w:proofErr w:type="spellEnd"/>
+        <w:t xml:space="preserve">The endpoint invokes </w:t>
+      </w:r>
+      <w:r>
+        <w:t xml:space="preserve">a </w:t>
+      </w:r>
+      <w:r>
+        <w:t>live parcel service request. The expected feedback is in JSON format tha</w:t>
+      </w:r>
+      <w:r>
+        <w:t>t contains a unique reference a TRIP i.e</w:t>
+      </w:r>
       <w:r>
         <w:t>.</w:t>
       </w:r>
+      <w:r>
+        <w:t xml:space="preserve"> Trip_ID.</w:t>
+      </w:r>
+      <w:bookmarkStart w:id="0" w:name="_GoBack"/>
+      <w:bookmarkEnd w:id="0"/>
     </w:p>
     <w:p>
       <w:r>
@@ -1030,7 +1039,6 @@
         </w:rPr>
         <w:t>,</w:t>
       </w:r>
-      <w:bookmarkStart w:id="0" w:name="_GoBack"/>
     </w:p>
     <w:p>
       <w:pPr>
@@ -1202,7 +1210,6 @@
         <w:t>,</w:t>
       </w:r>
     </w:p>
-    <w:bookmarkEnd w:id="0"/>
     <w:p>
       <w:pPr>
         <w:shd w:val="clear" w:color="auto" w:fill="FFFFFE"/>

</xml_diff>

<commit_message>
16th commit - added a ecosystem.js for pm2 to expose app via port
</commit_message>
<xml_diff>
--- a/documentation/PARCEL COST ESTIMATE.docx
+++ b/documentation/PARCEL COST ESTIMATE.docx
@@ -2430,137 +2430,308 @@
         </w:rPr>
         <w:t>"little"</w:t>
       </w:r>
+    </w:p>
+    <w:p>
+      <w:pPr>
+        <w:shd w:val="clear" w:color="auto" w:fill="FFFFFE"/>
+        <w:spacing w:after="0" w:line="270" w:lineRule="atLeast"/>
+        <w:rPr>
+          <w:rFonts w:ascii="Courier New" w:eastAsia="Times New Roman" w:hAnsi="Courier New" w:cs="Courier New"/>
+          <w:color w:val="000000"/>
+          <w:sz w:val="18"/>
+          <w:szCs w:val="18"/>
+          <w:lang w:eastAsia="en-GB"/>
+        </w:rPr>
+      </w:pPr>
+      <w:r>
+        <w:rPr>
+          <w:rFonts w:ascii="Courier New" w:eastAsia="Times New Roman" w:hAnsi="Courier New" w:cs="Courier New"/>
+          <w:color w:val="000000"/>
+          <w:sz w:val="18"/>
+          <w:szCs w:val="18"/>
+          <w:lang w:eastAsia="en-GB"/>
+        </w:rPr>
+        <w:t>}</w:t>
+      </w:r>
+    </w:p>
+    <w:p>
+      <w:pPr>
+        <w:rPr>
+          <w:rFonts w:ascii="Helvetica" w:hAnsi="Helvetica" w:cs="Helvetica"/>
+          <w:color w:val="212121"/>
+          <w:sz w:val="18"/>
+          <w:szCs w:val="18"/>
+          <w:shd w:val="clear" w:color="auto" w:fill="FFFFFF"/>
+        </w:rPr>
+      </w:pPr>
+    </w:p>
+    <w:p>
+      <w:pPr>
+        <w:rPr>
+          <w:rFonts w:ascii="Helvetica" w:hAnsi="Helvetica" w:cs="Helvetica"/>
+          <w:color w:val="212121"/>
+          <w:sz w:val="18"/>
+          <w:szCs w:val="18"/>
+          <w:shd w:val="clear" w:color="auto" w:fill="FFFFFF"/>
+        </w:rPr>
+      </w:pPr>
+    </w:p>
+    <w:p>
+      <w:pPr>
+        <w:rPr>
+          <w:rFonts w:ascii="Helvetica" w:hAnsi="Helvetica" w:cs="Helvetica"/>
+          <w:color w:val="212121"/>
+          <w:sz w:val="18"/>
+          <w:szCs w:val="18"/>
+          <w:shd w:val="clear" w:color="auto" w:fill="FFFFFF"/>
+        </w:rPr>
+      </w:pPr>
+      <w:r>
+        <w:rPr>
+          <w:rFonts w:ascii="Helvetica" w:hAnsi="Helvetica" w:cs="Helvetica"/>
+          <w:color w:val="212121"/>
+          <w:sz w:val="18"/>
+          <w:szCs w:val="18"/>
+          <w:shd w:val="clear" w:color="auto" w:fill="FFFFFF"/>
+        </w:rPr>
+        <w:t>DEPLOYMENT</w:t>
+      </w:r>
+    </w:p>
+    <w:p>
+      <w:pPr>
+        <w:rPr>
+          <w:rFonts w:ascii="Helvetica" w:hAnsi="Helvetica" w:cs="Helvetica"/>
+          <w:color w:val="212121"/>
+          <w:sz w:val="18"/>
+          <w:szCs w:val="18"/>
+          <w:shd w:val="clear" w:color="auto" w:fill="FFFFFF"/>
+        </w:rPr>
+      </w:pPr>
+    </w:p>
+    <w:p>
+      <w:pPr>
+        <w:rPr>
+          <w:rFonts w:ascii="Helvetica" w:hAnsi="Helvetica" w:cs="Helvetica"/>
+          <w:color w:val="212121"/>
+          <w:sz w:val="18"/>
+          <w:szCs w:val="18"/>
+          <w:shd w:val="clear" w:color="auto" w:fill="FFFFFF"/>
+        </w:rPr>
+      </w:pPr>
+    </w:p>
+    <w:p>
+      <w:pPr>
+        <w:rPr>
+          <w:rFonts w:ascii="Helvetica" w:hAnsi="Helvetica" w:cs="Helvetica"/>
+          <w:color w:val="212121"/>
+          <w:sz w:val="18"/>
+          <w:szCs w:val="18"/>
+          <w:shd w:val="clear" w:color="auto" w:fill="FFFFFF"/>
+        </w:rPr>
+      </w:pPr>
+      <w:r>
+        <w:rPr>
+          <w:rFonts w:ascii="Helvetica" w:hAnsi="Helvetica" w:cs="Helvetica"/>
+          <w:color w:val="212121"/>
+          <w:sz w:val="18"/>
+          <w:szCs w:val="18"/>
+          <w:shd w:val="clear" w:color="auto" w:fill="FFFFFF"/>
+        </w:rPr>
+        <w:t>The said micro service requires the following installed on the production server.</w:t>
+      </w:r>
+    </w:p>
+    <w:p>
+      <w:pPr>
+        <w:rPr>
+          <w:rFonts w:ascii="Helvetica" w:hAnsi="Helvetica" w:cs="Helvetica"/>
+          <w:color w:val="212121"/>
+          <w:sz w:val="18"/>
+          <w:szCs w:val="18"/>
+          <w:shd w:val="clear" w:color="auto" w:fill="FFFFFF"/>
+        </w:rPr>
+      </w:pPr>
+      <w:r>
+        <w:rPr>
+          <w:rFonts w:ascii="Helvetica" w:hAnsi="Helvetica" w:cs="Helvetica"/>
+          <w:color w:val="212121"/>
+          <w:sz w:val="18"/>
+          <w:szCs w:val="18"/>
+          <w:shd w:val="clear" w:color="auto" w:fill="FFFFFF"/>
+        </w:rPr>
+        <w:t>Node.JS</w:t>
+      </w:r>
+    </w:p>
+    <w:p>
+      <w:pPr>
+        <w:rPr>
+          <w:rFonts w:ascii="Helvetica" w:hAnsi="Helvetica" w:cs="Helvetica"/>
+          <w:color w:val="212121"/>
+          <w:sz w:val="18"/>
+          <w:szCs w:val="18"/>
+          <w:shd w:val="clear" w:color="auto" w:fill="FFFFFF"/>
+        </w:rPr>
+      </w:pPr>
+      <w:r>
+        <w:rPr>
+          <w:rFonts w:ascii="Helvetica" w:hAnsi="Helvetica" w:cs="Helvetica"/>
+          <w:color w:val="212121"/>
+          <w:sz w:val="18"/>
+          <w:szCs w:val="18"/>
+          <w:shd w:val="clear" w:color="auto" w:fill="FFFFFF"/>
+        </w:rPr>
+        <w:t>Express.JS</w:t>
+      </w:r>
+    </w:p>
+    <w:p>
+      <w:pPr>
+        <w:rPr>
+          <w:rFonts w:ascii="Helvetica" w:hAnsi="Helvetica" w:cs="Helvetica"/>
+          <w:color w:val="212121"/>
+          <w:sz w:val="18"/>
+          <w:szCs w:val="18"/>
+          <w:shd w:val="clear" w:color="auto" w:fill="FFFFFF"/>
+        </w:rPr>
+      </w:pPr>
+      <w:r>
+        <w:rPr>
+          <w:rFonts w:ascii="Helvetica" w:hAnsi="Helvetica" w:cs="Helvetica"/>
+          <w:color w:val="212121"/>
+          <w:sz w:val="18"/>
+          <w:szCs w:val="18"/>
+          <w:shd w:val="clear" w:color="auto" w:fill="FFFFFF"/>
+        </w:rPr>
+        <w:t>Libraries {</w:t>
+      </w:r>
+      <w:proofErr w:type="spellStart"/>
+      <w:r>
+        <w:rPr>
+          <w:rFonts w:ascii="Helvetica" w:hAnsi="Helvetica" w:cs="Helvetica"/>
+          <w:color w:val="212121"/>
+          <w:sz w:val="18"/>
+          <w:szCs w:val="18"/>
+          <w:shd w:val="clear" w:color="auto" w:fill="FFFFFF"/>
+        </w:rPr>
+        <w:t>axios</w:t>
+      </w:r>
+      <w:proofErr w:type="gramStart"/>
+      <w:r>
+        <w:rPr>
+          <w:rFonts w:ascii="Helvetica" w:hAnsi="Helvetica" w:cs="Helvetica"/>
+          <w:color w:val="212121"/>
+          <w:sz w:val="18"/>
+          <w:szCs w:val="18"/>
+          <w:shd w:val="clear" w:color="auto" w:fill="FFFFFF"/>
+        </w:rPr>
+        <w:t>,dotenv,mysql</w:t>
+      </w:r>
+      <w:proofErr w:type="spellEnd"/>
+      <w:proofErr w:type="gramEnd"/>
+      <w:r>
+        <w:rPr>
+          <w:rFonts w:ascii="Helvetica" w:hAnsi="Helvetica" w:cs="Helvetica"/>
+          <w:color w:val="212121"/>
+          <w:sz w:val="18"/>
+          <w:szCs w:val="18"/>
+          <w:shd w:val="clear" w:color="auto" w:fill="FFFFFF"/>
+        </w:rPr>
+        <w:t>,}</w:t>
+      </w:r>
+    </w:p>
+    <w:p>
+      <w:pPr>
+        <w:rPr>
+          <w:rFonts w:ascii="Helvetica" w:hAnsi="Helvetica" w:cs="Helvetica"/>
+          <w:color w:val="212121"/>
+          <w:sz w:val="18"/>
+          <w:szCs w:val="18"/>
+          <w:shd w:val="clear" w:color="auto" w:fill="FFFFFF"/>
+        </w:rPr>
+      </w:pPr>
+      <w:r>
+        <w:rPr>
+          <w:rFonts w:ascii="Helvetica" w:hAnsi="Helvetica" w:cs="Helvetica"/>
+          <w:color w:val="212121"/>
+          <w:sz w:val="18"/>
+          <w:szCs w:val="18"/>
+          <w:shd w:val="clear" w:color="auto" w:fill="FFFFFF"/>
+        </w:rPr>
+        <w:t>Install PM2</w:t>
+      </w:r>
+    </w:p>
+    <w:p>
+      <w:pPr>
+        <w:rPr>
+          <w:rFonts w:ascii="Helvetica" w:hAnsi="Helvetica" w:cs="Helvetica"/>
+          <w:color w:val="212121"/>
+          <w:sz w:val="18"/>
+          <w:szCs w:val="18"/>
+          <w:shd w:val="clear" w:color="auto" w:fill="FFFFFF"/>
+        </w:rPr>
+      </w:pPr>
+      <w:r>
+        <w:rPr>
+          <w:rFonts w:ascii="Helvetica" w:hAnsi="Helvetica" w:cs="Helvetica"/>
+          <w:color w:val="212121"/>
+          <w:sz w:val="18"/>
+          <w:szCs w:val="18"/>
+          <w:shd w:val="clear" w:color="auto" w:fill="FFFFFF"/>
+        </w:rPr>
+        <w:t>This tool keeps the node micro-service up by restarting the application if it crashes. PM2 also restarts the node application every time the server is restarted</w:t>
+      </w:r>
+      <w:r>
+        <w:rPr>
+          <w:rFonts w:ascii="Helvetica" w:hAnsi="Helvetica" w:cs="Helvetica"/>
+          <w:color w:val="212121"/>
+          <w:sz w:val="18"/>
+          <w:szCs w:val="18"/>
+          <w:shd w:val="clear" w:color="auto" w:fill="FFFFFF"/>
+        </w:rPr>
+        <w:t xml:space="preserve"> and not forgetting the said tool</w:t>
+      </w:r>
       <w:bookmarkStart w:id="0" w:name="_GoBack"/>
       <w:bookmarkEnd w:id="0"/>
-    </w:p>
-    <w:p>
-      <w:pPr>
-        <w:shd w:val="clear" w:color="auto" w:fill="FFFFFE"/>
-        <w:spacing w:after="0" w:line="270" w:lineRule="atLeast"/>
-        <w:rPr>
-          <w:rFonts w:ascii="Courier New" w:eastAsia="Times New Roman" w:hAnsi="Courier New" w:cs="Courier New"/>
-          <w:color w:val="000000"/>
-          <w:sz w:val="18"/>
-          <w:szCs w:val="18"/>
-          <w:lang w:eastAsia="en-GB"/>
-        </w:rPr>
-      </w:pPr>
-      <w:r>
-        <w:rPr>
-          <w:rFonts w:ascii="Courier New" w:eastAsia="Times New Roman" w:hAnsi="Courier New" w:cs="Courier New"/>
-          <w:color w:val="000000"/>
-          <w:sz w:val="18"/>
-          <w:szCs w:val="18"/>
-          <w:lang w:eastAsia="en-GB"/>
-        </w:rPr>
-        <w:t>}</w:t>
-      </w:r>
-    </w:p>
-    <w:p>
-      <w:pPr>
-        <w:rPr>
-          <w:rFonts w:ascii="Helvetica" w:hAnsi="Helvetica" w:cs="Helvetica"/>
-          <w:color w:val="212121"/>
-          <w:sz w:val="18"/>
-          <w:szCs w:val="18"/>
-          <w:shd w:val="clear" w:color="auto" w:fill="FFFFFF"/>
-        </w:rPr>
-      </w:pPr>
-    </w:p>
-    <w:p>
-      <w:pPr>
-        <w:rPr>
-          <w:rFonts w:ascii="Helvetica" w:hAnsi="Helvetica" w:cs="Helvetica"/>
-          <w:color w:val="212121"/>
-          <w:sz w:val="18"/>
-          <w:szCs w:val="18"/>
-          <w:shd w:val="clear" w:color="auto" w:fill="FFFFFF"/>
-        </w:rPr>
-      </w:pPr>
-    </w:p>
-    <w:p>
-      <w:pPr>
-        <w:rPr>
-          <w:rFonts w:ascii="Helvetica" w:hAnsi="Helvetica" w:cs="Helvetica"/>
-          <w:color w:val="212121"/>
-          <w:sz w:val="18"/>
-          <w:szCs w:val="18"/>
-          <w:shd w:val="clear" w:color="auto" w:fill="FFFFFF"/>
-        </w:rPr>
-      </w:pPr>
-      <w:r>
-        <w:rPr>
-          <w:rFonts w:ascii="Helvetica" w:hAnsi="Helvetica" w:cs="Helvetica"/>
-          <w:color w:val="212121"/>
-          <w:sz w:val="18"/>
-          <w:szCs w:val="18"/>
-          <w:shd w:val="clear" w:color="auto" w:fill="FFFFFF"/>
-        </w:rPr>
-        <w:t>DEPLOYMENT</w:t>
-      </w:r>
-    </w:p>
-    <w:p>
-      <w:pPr>
-        <w:rPr>
-          <w:rFonts w:ascii="Helvetica" w:hAnsi="Helvetica" w:cs="Helvetica"/>
-          <w:color w:val="212121"/>
-          <w:sz w:val="18"/>
-          <w:szCs w:val="18"/>
-          <w:shd w:val="clear" w:color="auto" w:fill="FFFFFF"/>
-        </w:rPr>
-      </w:pPr>
-      <w:r>
-        <w:rPr>
-          <w:rFonts w:ascii="Helvetica" w:hAnsi="Helvetica" w:cs="Helvetica"/>
-          <w:color w:val="212121"/>
-          <w:sz w:val="18"/>
-          <w:szCs w:val="18"/>
-          <w:shd w:val="clear" w:color="auto" w:fill="FFFFFF"/>
-        </w:rPr>
-        <w:t>The said micro service requires the following installed on the production server.</w:t>
-      </w:r>
-    </w:p>
-    <w:p>
-      <w:pPr>
-        <w:rPr>
-          <w:rFonts w:ascii="Helvetica" w:hAnsi="Helvetica" w:cs="Helvetica"/>
-          <w:color w:val="212121"/>
-          <w:sz w:val="18"/>
-          <w:szCs w:val="18"/>
-          <w:shd w:val="clear" w:color="auto" w:fill="FFFFFF"/>
-        </w:rPr>
-      </w:pPr>
-      <w:r>
-        <w:rPr>
-          <w:rFonts w:ascii="Helvetica" w:hAnsi="Helvetica" w:cs="Helvetica"/>
-          <w:color w:val="212121"/>
-          <w:sz w:val="18"/>
-          <w:szCs w:val="18"/>
-          <w:shd w:val="clear" w:color="auto" w:fill="FFFFFF"/>
-        </w:rPr>
-        <w:t>Node.JS</w:t>
-      </w:r>
-    </w:p>
-    <w:p>
-      <w:pPr>
-        <w:rPr>
-          <w:rFonts w:ascii="Helvetica" w:hAnsi="Helvetica" w:cs="Helvetica"/>
-          <w:color w:val="212121"/>
-          <w:sz w:val="18"/>
-          <w:szCs w:val="18"/>
-          <w:shd w:val="clear" w:color="auto" w:fill="FFFFFF"/>
-        </w:rPr>
-      </w:pPr>
-      <w:r>
-        <w:rPr>
-          <w:rFonts w:ascii="Helvetica" w:hAnsi="Helvetica" w:cs="Helvetica"/>
-          <w:color w:val="212121"/>
-          <w:sz w:val="18"/>
-          <w:szCs w:val="18"/>
-          <w:shd w:val="clear" w:color="auto" w:fill="FFFFFF"/>
-        </w:rPr>
-        <w:t>Express.JS</w:t>
-      </w:r>
+      <w:r>
+        <w:rPr>
+          <w:rFonts w:ascii="Helvetica" w:hAnsi="Helvetica" w:cs="Helvetica"/>
+          <w:color w:val="212121"/>
+          <w:sz w:val="18"/>
+          <w:szCs w:val="18"/>
+          <w:shd w:val="clear" w:color="auto" w:fill="FFFFFF"/>
+        </w:rPr>
+        <w:t xml:space="preserve"> keeps application logs of all unhandled exceptions</w:t>
+      </w:r>
+      <w:r>
+        <w:rPr>
+          <w:rFonts w:ascii="Helvetica" w:hAnsi="Helvetica" w:cs="Helvetica"/>
+          <w:color w:val="212121"/>
+          <w:sz w:val="18"/>
+          <w:szCs w:val="18"/>
+          <w:shd w:val="clear" w:color="auto" w:fill="FFFFFF"/>
+        </w:rPr>
+        <w:t>.</w:t>
+      </w:r>
+    </w:p>
+    <w:p>
+      <w:pPr>
+        <w:rPr>
+          <w:rFonts w:ascii="Helvetica" w:hAnsi="Helvetica" w:cs="Helvetica"/>
+          <w:color w:val="212121"/>
+          <w:sz w:val="18"/>
+          <w:szCs w:val="18"/>
+          <w:shd w:val="clear" w:color="auto" w:fill="FFFFFF"/>
+        </w:rPr>
+      </w:pPr>
+    </w:p>
+    <w:p>
+      <w:pPr>
+        <w:rPr>
+          <w:rFonts w:ascii="Helvetica" w:hAnsi="Helvetica" w:cs="Helvetica"/>
+          <w:color w:val="212121"/>
+          <w:sz w:val="18"/>
+          <w:szCs w:val="18"/>
+          <w:shd w:val="clear" w:color="auto" w:fill="FFFFFF"/>
+        </w:rPr>
+      </w:pPr>
     </w:p>
     <w:p>
       <w:pPr>

</xml_diff>

<commit_message>
19th commit - implement GET/POST validation + updated the documentation
</commit_message>
<xml_diff>
--- a/documentation/PARCEL COST ESTIMATE.docx
+++ b/documentation/PARCEL COST ESTIMATE.docx
@@ -2,18 +2,694 @@
 <file path=word/document.xml><?xml version="1.0" encoding="utf-8"?>
 <w:document xmlns:wpc="http://schemas.microsoft.com/office/word/2010/wordprocessingCanvas" xmlns:mc="http://schemas.openxmlformats.org/markup-compatibility/2006" xmlns:o="urn:schemas-microsoft-com:office:office" xmlns:r="http://schemas.openxmlformats.org/officeDocument/2006/relationships" xmlns:m="http://schemas.openxmlformats.org/officeDocument/2006/math" xmlns:v="urn:schemas-microsoft-com:vml" xmlns:wp14="http://schemas.microsoft.com/office/word/2010/wordprocessingDrawing" xmlns:wp="http://schemas.openxmlformats.org/drawingml/2006/wordprocessingDrawing" xmlns:w10="urn:schemas-microsoft-com:office:word" xmlns:w="http://schemas.openxmlformats.org/wordprocessingml/2006/main" xmlns:w14="http://schemas.microsoft.com/office/word/2010/wordml" xmlns:wpg="http://schemas.microsoft.com/office/word/2010/wordprocessingGroup" xmlns:wpi="http://schemas.microsoft.com/office/word/2010/wordprocessingInk" xmlns:wne="http://schemas.microsoft.com/office/word/2006/wordml" xmlns:wps="http://schemas.microsoft.com/office/word/2010/wordprocessingShape" mc:Ignorable="w14 wp14">
   <w:body>
-    <w:p>
-      <w:pPr>
+    <w:sdt>
+      <w:sdtPr>
+        <w:rPr>
+          <w:color w:val="000000" w:themeColor="text1"/>
+          <w:sz w:val="32"/>
+          <w:szCs w:val="32"/>
+        </w:rPr>
+        <w:id w:val="-957101751"/>
+        <w:docPartObj>
+          <w:docPartGallery w:val="Cover Pages"/>
+          <w:docPartUnique/>
+        </w:docPartObj>
+      </w:sdtPr>
+      <w:sdtEndPr>
         <w:rPr>
           <w:rStyle w:val="resolvedvariable"/>
           <w:rFonts w:ascii="Helvetica" w:hAnsi="Helvetica" w:cs="Helvetica"/>
           <w:b/>
-          <w:sz w:val="18"/>
-          <w:szCs w:val="18"/>
-          <w:shd w:val="clear" w:color="auto" w:fill="FFFFFF"/>
-        </w:rPr>
-      </w:pPr>
-      <w:r>
+          <w:color w:val="auto"/>
+          <w:sz w:val="18"/>
+          <w:szCs w:val="18"/>
+          <w:shd w:val="clear" w:color="auto" w:fill="FFFFFF"/>
+        </w:rPr>
+      </w:sdtEndPr>
+      <w:sdtContent>
+        <w:p>
+          <w:pPr>
+            <w:jc w:val="right"/>
+            <w:rPr>
+              <w:color w:val="000000" w:themeColor="text1"/>
+              <w:sz w:val="32"/>
+              <w:szCs w:val="32"/>
+            </w:rPr>
+          </w:pPr>
+          <w:sdt>
+            <w:sdtPr>
+              <w:rPr>
+                <w:color w:val="000000" w:themeColor="text1"/>
+                <w:sz w:val="32"/>
+                <w:szCs w:val="32"/>
+              </w:rPr>
+              <w:alias w:val="Date"/>
+              <w:id w:val="19000712"/>
+              <w:placeholder>
+                <w:docPart w:val="BF4B29FD8633415292D853A3A567C0CD"/>
+              </w:placeholder>
+              <w:dataBinding w:prefixMappings="xmlns:ns0='http://schemas.microsoft.com/office/2006/coverPageProps'" w:xpath="/ns0:CoverPageProperties[1]/ns0:PublishDate[1]" w:storeItemID="{55AF091B-3C7A-41E3-B477-F2FDAA23CFDA}"/>
+              <w:date w:fullDate="2022-06-15T00:00:00Z">
+                <w:dateFormat w:val="M/d/yyyy"/>
+                <w:lid w:val="en-US"/>
+                <w:storeMappedDataAs w:val="dateTime"/>
+                <w:calendar w:val="gregorian"/>
+              </w:date>
+            </w:sdtPr>
+            <w:sdtContent>
+              <w:r>
+                <w:rPr>
+                  <w:color w:val="000000" w:themeColor="text1"/>
+                  <w:sz w:val="32"/>
+                  <w:szCs w:val="32"/>
+                  <w:lang w:val="en-US"/>
+                </w:rPr>
+                <w:t>6/15/2022</w:t>
+              </w:r>
+            </w:sdtContent>
+          </w:sdt>
+          <w:r>
+            <w:rPr>
+              <w:noProof/>
+              <w:color w:val="EEECE1" w:themeColor="background2"/>
+              <w:sz w:val="32"/>
+              <w:szCs w:val="32"/>
+              <w:lang w:eastAsia="en-GB"/>
+            </w:rPr>
+            <mc:AlternateContent>
+              <mc:Choice Requires="wpg">
+                <w:drawing>
+                  <wp:anchor distT="0" distB="0" distL="114300" distR="114300" simplePos="0" relativeHeight="251659264" behindDoc="1" locked="0" layoutInCell="0" allowOverlap="1" wp14:anchorId="4243BD11" wp14:editId="3BB90CFE">
+                    <wp:simplePos x="0" y="0"/>
+                    <wp:positionH relativeFrom="page">
+                      <wp:align>center</wp:align>
+                    </wp:positionH>
+                    <wp:positionV relativeFrom="page">
+                      <wp:align>center</wp:align>
+                    </wp:positionV>
+                    <wp:extent cx="7772400" cy="10058400"/>
+                    <wp:effectExtent l="0" t="0" r="0" b="0"/>
+                    <wp:wrapNone/>
+                    <wp:docPr id="383" name="Group 39"/>
+                    <wp:cNvGraphicFramePr>
+                      <a:graphicFrameLocks xmlns:a="http://schemas.openxmlformats.org/drawingml/2006/main"/>
+                    </wp:cNvGraphicFramePr>
+                    <a:graphic xmlns:a="http://schemas.openxmlformats.org/drawingml/2006/main">
+                      <a:graphicData uri="http://schemas.microsoft.com/office/word/2010/wordprocessingGroup">
+                        <wpg:wgp>
+                          <wpg:cNvGrpSpPr>
+                            <a:grpSpLocks/>
+                          </wpg:cNvGrpSpPr>
+                          <wpg:grpSpPr bwMode="auto">
+                            <a:xfrm>
+                              <a:off x="0" y="0"/>
+                              <a:ext cx="7772400" cy="10058400"/>
+                              <a:chOff x="0" y="0"/>
+                              <a:chExt cx="12240" cy="15840"/>
+                            </a:xfrm>
+                          </wpg:grpSpPr>
+                          <wps:wsp>
+                            <wps:cNvPr id="384" name="Rectangle 40"/>
+                            <wps:cNvSpPr>
+                              <a:spLocks noChangeArrowheads="1"/>
+                            </wps:cNvSpPr>
+                            <wps:spPr bwMode="auto">
+                              <a:xfrm>
+                                <a:off x="0" y="0"/>
+                                <a:ext cx="12240" cy="15840"/>
+                              </a:xfrm>
+                              <a:prstGeom prst="rect">
+                                <a:avLst/>
+                              </a:prstGeom>
+                              <a:solidFill>
+                                <a:schemeClr val="accent4">
+                                  <a:lumMod val="75000"/>
+                                </a:schemeClr>
+                              </a:solidFill>
+                              <a:extLst>
+                                <a:ext uri="{91240B29-F687-4F45-9708-019B960494DF}">
+                                  <a14:hiddenLine xmlns:a14="http://schemas.microsoft.com/office/drawing/2010/main" w="9525">
+                                    <a:solidFill>
+                                      <a:srgbClr val="000000"/>
+                                    </a:solidFill>
+                                    <a:miter lim="800000"/>
+                                    <a:headEnd/>
+                                    <a:tailEnd/>
+                                  </a14:hiddenLine>
+                                </a:ext>
+                              </a:extLst>
+                            </wps:spPr>
+                            <wps:bodyPr rot="0" vert="horz" wrap="square" lIns="91440" tIns="45720" rIns="91440" bIns="45720" anchor="t" anchorCtr="0" upright="1">
+                              <a:noAutofit/>
+                            </wps:bodyPr>
+                          </wps:wsp>
+                          <wps:wsp>
+                            <wps:cNvPr id="385" name="Rectangle 41"/>
+                            <wps:cNvSpPr>
+                              <a:spLocks noChangeArrowheads="1"/>
+                            </wps:cNvSpPr>
+                            <wps:spPr bwMode="auto">
+                              <a:xfrm>
+                                <a:off x="612" y="638"/>
+                                <a:ext cx="11016" cy="14564"/>
+                              </a:xfrm>
+                              <a:prstGeom prst="rect">
+                                <a:avLst/>
+                              </a:prstGeom>
+                              <a:solidFill>
+                                <a:srgbClr val="FFFFFF"/>
+                              </a:solidFill>
+                              <a:extLst>
+                                <a:ext uri="{91240B29-F687-4F45-9708-019B960494DF}">
+                                  <a14:hiddenLine xmlns:a14="http://schemas.microsoft.com/office/drawing/2010/main" w="9525">
+                                    <a:solidFill>
+                                      <a:srgbClr val="000000"/>
+                                    </a:solidFill>
+                                    <a:miter lim="800000"/>
+                                    <a:headEnd/>
+                                    <a:tailEnd/>
+                                  </a14:hiddenLine>
+                                </a:ext>
+                              </a:extLst>
+                            </wps:spPr>
+                            <wps:bodyPr rot="0" vert="horz" wrap="square" lIns="91440" tIns="45720" rIns="91440" bIns="45720" anchor="t" anchorCtr="0" upright="1">
+                              <a:noAutofit/>
+                            </wps:bodyPr>
+                          </wps:wsp>
+                        </wpg:wgp>
+                      </a:graphicData>
+                    </a:graphic>
+                    <wp14:sizeRelH relativeFrom="page">
+                      <wp14:pctWidth>100000</wp14:pctWidth>
+                    </wp14:sizeRelH>
+                    <wp14:sizeRelV relativeFrom="page">
+                      <wp14:pctHeight>100000</wp14:pctHeight>
+                    </wp14:sizeRelV>
+                  </wp:anchor>
+                </w:drawing>
+              </mc:Choice>
+              <mc:Fallback>
+                <w:pict>
+                  <v:group id="Group 39" o:spid="_x0000_s1026" style="position:absolute;margin-left:0;margin-top:0;width:612pt;height:11in;z-index:-251657216;mso-width-percent:1000;mso-height-percent:1000;mso-position-horizontal:center;mso-position-horizontal-relative:page;mso-position-vertical:center;mso-position-vertical-relative:page;mso-width-percent:1000;mso-height-percent:1000" coordsize="12240,15840" o:gfxdata="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" o:allowincell="f">
+                    <v:rect id="Rectangle 40" o:spid="_x0000_s1027" style="position:absolute;width:12240;height:15840;visibility:visible;mso-wrap-style:square;v-text-anchor:top" o:gfxdata="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" fillcolor="#5f497a [2407]" stroked="f"/>
+                    <v:rect id="Rectangle 41" o:spid="_x0000_s1028" style="position:absolute;left:612;top:638;width:11016;height:14564;visibility:visible;mso-wrap-style:square;v-text-anchor:top" o:gfxdata="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" stroked="f"/>
+                    <w10:wrap anchorx="page" anchory="page"/>
+                  </v:group>
+                </w:pict>
+              </mc:Fallback>
+            </mc:AlternateContent>
+          </w:r>
+        </w:p>
+        <w:tbl>
+          <w:tblPr>
+            <w:tblpPr w:leftFromText="187" w:rightFromText="187" w:horzAnchor="margin" w:tblpXSpec="center" w:tblpYSpec="bottom"/>
+            <w:tblOverlap w:val="never"/>
+            <w:tblW w:w="0" w:type="auto"/>
+            <w:tblLook w:val="04A0" w:firstRow="1" w:lastRow="0" w:firstColumn="1" w:lastColumn="0" w:noHBand="0" w:noVBand="1"/>
+          </w:tblPr>
+          <w:tblGrid>
+            <w:gridCol w:w="9242"/>
+          </w:tblGrid>
+          <w:tr>
+            <w:trPr>
+              <w:trHeight w:val="360"/>
+            </w:trPr>
+            <w:tc>
+              <w:tcPr>
+                <w:tcW w:w="9576" w:type="dxa"/>
+              </w:tcPr>
+              <w:p>
+                <w:pPr>
+                  <w:pStyle w:val="NoSpacing"/>
+                  <w:jc w:val="center"/>
+                  <w:rPr>
+                    <w:color w:val="000000" w:themeColor="text1"/>
+                    <w:sz w:val="32"/>
+                    <w:szCs w:val="32"/>
+                  </w:rPr>
+                </w:pPr>
+                <w:sdt>
+                  <w:sdtPr>
+                    <w:rPr>
+                      <w:color w:val="000000" w:themeColor="text1"/>
+                      <w:sz w:val="32"/>
+                      <w:szCs w:val="32"/>
+                    </w:rPr>
+                    <w:alias w:val="Subtitle"/>
+                    <w:id w:val="19000717"/>
+                    <w:placeholder>
+                      <w:docPart w:val="2B82DC8BC531467AAD86C9698376BCDA"/>
+                    </w:placeholder>
+                    <w:dataBinding w:prefixMappings="xmlns:ns0='http://schemas.openxmlformats.org/package/2006/metadata/core-properties' xmlns:ns1='http://purl.org/dc/elements/1.1/'" w:xpath="/ns0:coreProperties[1]/ns1:subject[1]" w:storeItemID="{6C3C8BC8-F283-45AE-878A-BAB7291924A1}"/>
+                    <w:text/>
+                  </w:sdtPr>
+                  <w:sdtContent>
+                    <w:r>
+                      <w:rPr>
+                        <w:color w:val="000000" w:themeColor="text1"/>
+                        <w:sz w:val="32"/>
+                        <w:szCs w:val="32"/>
+                      </w:rPr>
+                      <w:t>APIs descriptions</w:t>
+                    </w:r>
+                  </w:sdtContent>
+                </w:sdt>
+                <w:r>
+                  <w:rPr>
+                    <w:color w:val="000000" w:themeColor="text1"/>
+                    <w:sz w:val="32"/>
+                    <w:szCs w:val="32"/>
+                  </w:rPr>
+                  <w:t xml:space="preserve"> | </w:t>
+                </w:r>
+                <w:sdt>
+                  <w:sdtPr>
+                    <w:rPr>
+                      <w:color w:val="000000" w:themeColor="text1"/>
+                      <w:sz w:val="32"/>
+                      <w:szCs w:val="32"/>
+                    </w:rPr>
+                    <w:alias w:val="Author"/>
+                    <w:id w:val="19000724"/>
+                    <w:placeholder>
+                      <w:docPart w:val="9A8082F63D344CFE96E4486FFAAAC682"/>
+                    </w:placeholder>
+                    <w:dataBinding w:prefixMappings="xmlns:ns0='http://schemas.openxmlformats.org/package/2006/metadata/core-properties' xmlns:ns1='http://purl.org/dc/elements/1.1/'" w:xpath="/ns0:coreProperties[1]/ns1:creator[1]" w:storeItemID="{6C3C8BC8-F283-45AE-878A-BAB7291924A1}"/>
+                    <w:text/>
+                  </w:sdtPr>
+                  <w:sdtContent>
+                    <w:r>
+                      <w:rPr>
+                        <w:color w:val="000000" w:themeColor="text1"/>
+                        <w:sz w:val="32"/>
+                        <w:szCs w:val="32"/>
+                        <w:lang w:val="en-GB"/>
+                      </w:rPr>
+                      <w:t>Alex</w:t>
+                    </w:r>
+                  </w:sdtContent>
+                </w:sdt>
+              </w:p>
+            </w:tc>
+          </w:tr>
+        </w:tbl>
+        <w:p>
+          <w:pPr>
+            <w:rPr>
+              <w:rStyle w:val="resolvedvariable"/>
+              <w:rFonts w:ascii="Helvetica" w:hAnsi="Helvetica" w:cs="Helvetica"/>
+              <w:b/>
+              <w:sz w:val="18"/>
+              <w:szCs w:val="18"/>
+              <w:shd w:val="clear" w:color="auto" w:fill="FFFFFF"/>
+            </w:rPr>
+          </w:pPr>
+          <w:r>
+            <w:rPr>
+              <w:noProof/>
+              <w:color w:val="EEECE1" w:themeColor="background2"/>
+              <w:sz w:val="32"/>
+              <w:szCs w:val="32"/>
+              <w:lang w:eastAsia="en-GB"/>
+            </w:rPr>
+            <mc:AlternateContent>
+              <mc:Choice Requires="wps">
+                <w:drawing>
+                  <wp:anchor distT="0" distB="0" distL="114300" distR="114300" simplePos="0" relativeHeight="251660288" behindDoc="0" locked="0" layoutInCell="0" allowOverlap="1" wp14:anchorId="4534419E" wp14:editId="00C61FF9">
+                    <wp:simplePos x="0" y="0"/>
+                    <wp:positionH relativeFrom="page">
+                      <wp:posOffset>390418</wp:posOffset>
+                    </wp:positionH>
+                    <wp:positionV relativeFrom="page">
+                      <wp:posOffset>4561726</wp:posOffset>
+                    </wp:positionV>
+                    <wp:extent cx="6995160" cy="939165"/>
+                    <wp:effectExtent l="0" t="0" r="0" b="0"/>
+                    <wp:wrapNone/>
+                    <wp:docPr id="12" name="Rectangle 42"/>
+                    <wp:cNvGraphicFramePr>
+                      <a:graphicFrameLocks xmlns:a="http://schemas.openxmlformats.org/drawingml/2006/main"/>
+                    </wp:cNvGraphicFramePr>
+                    <a:graphic xmlns:a="http://schemas.openxmlformats.org/drawingml/2006/main">
+                      <a:graphicData uri="http://schemas.microsoft.com/office/word/2010/wordprocessingShape">
+                        <wps:wsp>
+                          <wps:cNvSpPr>
+                            <a:spLocks noChangeArrowheads="1"/>
+                          </wps:cNvSpPr>
+                          <wps:spPr bwMode="auto">
+                            <a:xfrm>
+                              <a:off x="0" y="0"/>
+                              <a:ext cx="6995160" cy="939165"/>
+                            </a:xfrm>
+                            <a:prstGeom prst="rect">
+                              <a:avLst/>
+                            </a:prstGeom>
+                            <a:solidFill>
+                              <a:srgbClr val="A5A5A5">
+                                <a:alpha val="89999"/>
+                              </a:srgbClr>
+                            </a:solidFill>
+                            <a:extLst>
+                              <a:ext uri="{91240B29-F687-4F45-9708-019B960494DF}">
+                                <a14:hiddenLine xmlns:a14="http://schemas.microsoft.com/office/drawing/2010/main" w="9525">
+                                  <a:solidFill>
+                                    <a:srgbClr val="000000"/>
+                                  </a:solidFill>
+                                  <a:miter lim="800000"/>
+                                  <a:headEnd/>
+                                  <a:tailEnd/>
+                                </a14:hiddenLine>
+                              </a:ext>
+                            </a:extLst>
+                          </wps:spPr>
+                          <wps:txbx>
+                            <w:txbxContent>
+                              <w:tbl>
+                                <w:tblPr>
+                                  <w:tblW w:w="5000" w:type="pct"/>
+                                  <w:tblCellMar>
+                                    <w:left w:w="360" w:type="dxa"/>
+                                    <w:right w:w="360" w:type="dxa"/>
+                                  </w:tblCellMar>
+                                  <w:tblLook w:val="04A0" w:firstRow="1" w:lastRow="0" w:firstColumn="1" w:lastColumn="0" w:noHBand="0" w:noVBand="1"/>
+                                </w:tblPr>
+                                <w:tblGrid>
+                                  <w:gridCol w:w="2212"/>
+                                  <w:gridCol w:w="8819"/>
+                                </w:tblGrid>
+                                <w:tr>
+                                  <w:trPr>
+                                    <w:trHeight w:val="1080"/>
+                                  </w:trPr>
+                                  <w:sdt>
+                                    <w:sdtPr>
+                                      <w:rPr>
+                                        <w:smallCaps/>
+                                        <w:sz w:val="40"/>
+                                        <w:szCs w:val="40"/>
+                                      </w:rPr>
+                                      <w:alias w:val="Company"/>
+                                      <w:id w:val="-2130157940"/>
+                                      <w:dataBinding w:prefixMappings="xmlns:ns0='http://schemas.openxmlformats.org/officeDocument/2006/extended-properties'" w:xpath="/ns0:Properties[1]/ns0:Company[1]" w:storeItemID="{6668398D-A668-4E3E-A5EB-62B293D839F1}"/>
+                                      <w:text/>
+                                    </w:sdtPr>
+                                    <w:sdtContent>
+                                      <w:tc>
+                                        <w:tcPr>
+                                          <w:tcW w:w="1000" w:type="pct"/>
+                                          <w:shd w:val="clear" w:color="auto" w:fill="000000" w:themeFill="text1"/>
+                                          <w:vAlign w:val="center"/>
+                                        </w:tcPr>
+                                        <w:p>
+                                          <w:pPr>
+                                            <w:pStyle w:val="NoSpacing"/>
+                                            <w:rPr>
+                                              <w:smallCaps/>
+                                              <w:sz w:val="40"/>
+                                              <w:szCs w:val="40"/>
+                                            </w:rPr>
+                                          </w:pPr>
+                                          <w:r>
+                                            <w:rPr>
+                                              <w:smallCaps/>
+                                              <w:sz w:val="40"/>
+                                              <w:szCs w:val="40"/>
+                                            </w:rPr>
+                                            <w:t>AIRDUKA</w:t>
+                                          </w:r>
+                                        </w:p>
+                                      </w:tc>
+                                    </w:sdtContent>
+                                  </w:sdt>
+                                  <w:sdt>
+                                    <w:sdtPr>
+                                      <w:rPr>
+                                        <w:smallCaps/>
+                                        <w:color w:val="FFFFFF" w:themeColor="background1"/>
+                                        <w:sz w:val="48"/>
+                                        <w:szCs w:val="48"/>
+                                      </w:rPr>
+                                      <w:alias w:val="Title"/>
+                                      <w:id w:val="-2043285968"/>
+                                      <w:dataBinding w:prefixMappings="xmlns:ns0='http://schemas.openxmlformats.org/package/2006/metadata/core-properties' xmlns:ns1='http://purl.org/dc/elements/1.1/'" w:xpath="/ns0:coreProperties[1]/ns1:title[1]" w:storeItemID="{6C3C8BC8-F283-45AE-878A-BAB7291924A1}"/>
+                                      <w:text/>
+                                    </w:sdtPr>
+                                    <w:sdtContent>
+                                      <w:tc>
+                                        <w:tcPr>
+                                          <w:tcW w:w="4000" w:type="pct"/>
+                                          <w:shd w:val="clear" w:color="auto" w:fill="auto"/>
+                                          <w:vAlign w:val="center"/>
+                                        </w:tcPr>
+                                        <w:p>
+                                          <w:pPr>
+                                            <w:pStyle w:val="NoSpacing"/>
+                                            <w:rPr>
+                                              <w:smallCaps/>
+                                              <w:color w:val="FFFFFF" w:themeColor="background1"/>
+                                              <w:sz w:val="48"/>
+                                              <w:szCs w:val="48"/>
+                                            </w:rPr>
+                                          </w:pPr>
+                                          <w:r>
+                                            <w:rPr>
+                                              <w:smallCaps/>
+                                              <w:color w:val="FFFFFF" w:themeColor="background1"/>
+                                              <w:sz w:val="48"/>
+                                              <w:szCs w:val="48"/>
+                                            </w:rPr>
+                                            <w:t xml:space="preserve">LITTLE API DOCUMENT </w:t>
+                                          </w:r>
+                                        </w:p>
+                                      </w:tc>
+                                    </w:sdtContent>
+                                  </w:sdt>
+                                </w:tr>
+                              </w:tbl>
+                              <w:p>
+                                <w:pPr>
+                                  <w:pStyle w:val="NoSpacing"/>
+                                  <w:spacing w:line="14" w:lineRule="exact"/>
+                                </w:pPr>
+                              </w:p>
+                            </w:txbxContent>
+                          </wps:txbx>
+                          <wps:bodyPr rot="0" vert="horz" wrap="square" lIns="228600" tIns="0" rIns="228600" bIns="0" anchor="t" anchorCtr="0" upright="1">
+                            <a:spAutoFit/>
+                          </wps:bodyPr>
+                        </wps:wsp>
+                      </a:graphicData>
+                    </a:graphic>
+                    <wp14:sizeRelH relativeFrom="page">
+                      <wp14:pctWidth>90000</wp14:pctWidth>
+                    </wp14:sizeRelH>
+                    <wp14:sizeRelV relativeFrom="page">
+                      <wp14:pctHeight>0</wp14:pctHeight>
+                    </wp14:sizeRelV>
+                  </wp:anchor>
+                </w:drawing>
+              </mc:Choice>
+              <mc:Fallback>
+                <w:pict>
+                  <v:rect id="Rectangle 42" o:spid="_x0000_s1026" style="position:absolute;margin-left:30.75pt;margin-top:359.2pt;width:550.8pt;height:73.95pt;z-index:251660288;visibility:visible;mso-wrap-style:square;mso-width-percent:900;mso-height-percent:0;mso-wrap-distance-left:9pt;mso-wrap-distance-top:0;mso-wrap-distance-right:9pt;mso-wrap-distance-bottom:0;mso-position-horizontal:absolute;mso-position-horizontal-relative:page;mso-position-vertical:absolute;mso-position-vertical-relative:page;mso-width-percent:900;mso-height-percent:0;mso-width-relative:page;mso-height-relative:page;v-text-anchor:top" o:gfxdata="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" o:allowincell="f" fillcolor="#a5a5a5" stroked="f">
+                    <v:fill opacity="58853f"/>
+                    <v:textbox style="mso-fit-shape-to-text:t" inset="18pt,0,18pt,0">
+                      <w:txbxContent>
+                        <w:tbl>
+                          <w:tblPr>
+                            <w:tblW w:w="5000" w:type="pct"/>
+                            <w:tblCellMar>
+                              <w:left w:w="360" w:type="dxa"/>
+                              <w:right w:w="360" w:type="dxa"/>
+                            </w:tblCellMar>
+                            <w:tblLook w:val="04A0" w:firstRow="1" w:lastRow="0" w:firstColumn="1" w:lastColumn="0" w:noHBand="0" w:noVBand="1"/>
+                          </w:tblPr>
+                          <w:tblGrid>
+                            <w:gridCol w:w="2212"/>
+                            <w:gridCol w:w="8819"/>
+                          </w:tblGrid>
+                          <w:tr>
+                            <w:trPr>
+                              <w:trHeight w:val="1080"/>
+                            </w:trPr>
+                            <w:sdt>
+                              <w:sdtPr>
+                                <w:rPr>
+                                  <w:smallCaps/>
+                                  <w:sz w:val="40"/>
+                                  <w:szCs w:val="40"/>
+                                </w:rPr>
+                                <w:alias w:val="Company"/>
+                                <w:id w:val="-2130157940"/>
+                                <w:dataBinding w:prefixMappings="xmlns:ns0='http://schemas.openxmlformats.org/officeDocument/2006/extended-properties'" w:xpath="/ns0:Properties[1]/ns0:Company[1]" w:storeItemID="{6668398D-A668-4E3E-A5EB-62B293D839F1}"/>
+                                <w:text/>
+                              </w:sdtPr>
+                              <w:sdtContent>
+                                <w:tc>
+                                  <w:tcPr>
+                                    <w:tcW w:w="1000" w:type="pct"/>
+                                    <w:shd w:val="clear" w:color="auto" w:fill="000000" w:themeFill="text1"/>
+                                    <w:vAlign w:val="center"/>
+                                  </w:tcPr>
+                                  <w:p>
+                                    <w:pPr>
+                                      <w:pStyle w:val="NoSpacing"/>
+                                      <w:rPr>
+                                        <w:smallCaps/>
+                                        <w:sz w:val="40"/>
+                                        <w:szCs w:val="40"/>
+                                      </w:rPr>
+                                    </w:pPr>
+                                    <w:r>
+                                      <w:rPr>
+                                        <w:smallCaps/>
+                                        <w:sz w:val="40"/>
+                                        <w:szCs w:val="40"/>
+                                      </w:rPr>
+                                      <w:t>AIRDUKA</w:t>
+                                    </w:r>
+                                  </w:p>
+                                </w:tc>
+                              </w:sdtContent>
+                            </w:sdt>
+                            <w:sdt>
+                              <w:sdtPr>
+                                <w:rPr>
+                                  <w:smallCaps/>
+                                  <w:color w:val="FFFFFF" w:themeColor="background1"/>
+                                  <w:sz w:val="48"/>
+                                  <w:szCs w:val="48"/>
+                                </w:rPr>
+                                <w:alias w:val="Title"/>
+                                <w:id w:val="-2043285968"/>
+                                <w:dataBinding w:prefixMappings="xmlns:ns0='http://schemas.openxmlformats.org/package/2006/metadata/core-properties' xmlns:ns1='http://purl.org/dc/elements/1.1/'" w:xpath="/ns0:coreProperties[1]/ns1:title[1]" w:storeItemID="{6C3C8BC8-F283-45AE-878A-BAB7291924A1}"/>
+                                <w:text/>
+                              </w:sdtPr>
+                              <w:sdtContent>
+                                <w:tc>
+                                  <w:tcPr>
+                                    <w:tcW w:w="4000" w:type="pct"/>
+                                    <w:shd w:val="clear" w:color="auto" w:fill="auto"/>
+                                    <w:vAlign w:val="center"/>
+                                  </w:tcPr>
+                                  <w:p>
+                                    <w:pPr>
+                                      <w:pStyle w:val="NoSpacing"/>
+                                      <w:rPr>
+                                        <w:smallCaps/>
+                                        <w:color w:val="FFFFFF" w:themeColor="background1"/>
+                                        <w:sz w:val="48"/>
+                                        <w:szCs w:val="48"/>
+                                      </w:rPr>
+                                    </w:pPr>
+                                    <w:r>
+                                      <w:rPr>
+                                        <w:smallCaps/>
+                                        <w:color w:val="FFFFFF" w:themeColor="background1"/>
+                                        <w:sz w:val="48"/>
+                                        <w:szCs w:val="48"/>
+                                      </w:rPr>
+                                      <w:t xml:space="preserve">LITTLE API DOCUMENT </w:t>
+                                    </w:r>
+                                  </w:p>
+                                </w:tc>
+                              </w:sdtContent>
+                            </w:sdt>
+                          </w:tr>
+                        </w:tbl>
+                        <w:p>
+                          <w:pPr>
+                            <w:pStyle w:val="NoSpacing"/>
+                            <w:spacing w:line="14" w:lineRule="exact"/>
+                          </w:pPr>
+                        </w:p>
+                      </w:txbxContent>
+                    </v:textbox>
+                    <w10:wrap anchorx="page" anchory="page"/>
+                  </v:rect>
+                </w:pict>
+              </mc:Fallback>
+            </mc:AlternateContent>
+          </w:r>
+          <w:r>
+            <w:rPr>
+              <w:noProof/>
+              <w:color w:val="EEECE1" w:themeColor="background2"/>
+              <w:sz w:val="32"/>
+              <w:szCs w:val="32"/>
+              <w:lang w:eastAsia="en-GB"/>
+            </w:rPr>
+            <w:drawing>
+              <wp:anchor distT="0" distB="0" distL="114300" distR="114300" simplePos="0" relativeHeight="251661312" behindDoc="1" locked="0" layoutInCell="1" allowOverlap="1" wp14:anchorId="4BC53134" wp14:editId="66FD7600">
+                <wp:simplePos x="0" y="0"/>
+                <wp:positionH relativeFrom="page">
+                  <wp:align>center</wp:align>
+                </wp:positionH>
+                <wp:positionV relativeFrom="page">
+                  <wp:align>center</wp:align>
+                </wp:positionV>
+                <wp:extent cx="5486400" cy="4512945"/>
+                <wp:effectExtent l="0" t="0" r="0" b="1905"/>
+                <wp:wrapNone/>
+                <wp:docPr id="13" name="Picture 27"/>
+                <wp:cNvGraphicFramePr/>
+                <a:graphic xmlns:a="http://schemas.openxmlformats.org/drawingml/2006/main">
+                  <a:graphicData uri="http://schemas.openxmlformats.org/drawingml/2006/picture">
+                    <pic:pic xmlns:pic="http://schemas.openxmlformats.org/drawingml/2006/picture">
+                      <pic:nvPicPr>
+                        <pic:cNvPr id="0" name="10 Transcend.jpg"/>
+                        <pic:cNvPicPr>
+                          <a:picLocks noChangeAspect="1"/>
+                        </pic:cNvPicPr>
+                      </pic:nvPicPr>
+                      <pic:blipFill>
+                        <a:blip r:embed="rId6">
+                          <a:clrChange>
+                            <a:clrFrom>
+                              <a:srgbClr val="FFFFFF"/>
+                            </a:clrFrom>
+                            <a:clrTo>
+                              <a:srgbClr val="FFFFFF">
+                                <a:alpha val="0"/>
+                              </a:srgbClr>
+                            </a:clrTo>
+                          </a:clrChange>
+                        </a:blip>
+                        <a:stretch>
+                          <a:fillRect/>
+                        </a:stretch>
+                      </pic:blipFill>
+                      <pic:spPr>
+                        <a:xfrm>
+                          <a:off x="0" y="0"/>
+                          <a:ext cx="5486400" cy="4514360"/>
+                        </a:xfrm>
+                        <a:prstGeom prst="rect">
+                          <a:avLst/>
+                        </a:prstGeom>
+                      </pic:spPr>
+                    </pic:pic>
+                  </a:graphicData>
+                </a:graphic>
+              </wp:anchor>
+            </w:drawing>
+          </w:r>
+          <w:r>
+            <w:rPr>
+              <w:rStyle w:val="resolvedvariable"/>
+              <w:rFonts w:ascii="Helvetica" w:hAnsi="Helvetica" w:cs="Helvetica"/>
+              <w:b/>
+              <w:sz w:val="18"/>
+              <w:szCs w:val="18"/>
+              <w:shd w:val="clear" w:color="auto" w:fill="FFFFFF"/>
+            </w:rPr>
+            <w:br w:type="page"/>
+          </w:r>
+        </w:p>
+      </w:sdtContent>
+    </w:sdt>
+    <w:p>
+      <w:pPr>
         <w:rPr>
           <w:rStyle w:val="resolvedvariable"/>
           <w:rFonts w:ascii="Helvetica" w:hAnsi="Helvetica" w:cs="Helvetica"/>
@@ -22,23 +698,45 @@
           <w:szCs w:val="18"/>
           <w:shd w:val="clear" w:color="auto" w:fill="FFFFFF"/>
         </w:rPr>
-        <w:t>PARCEL COST ESTIMATE</w:t>
-      </w:r>
-    </w:p>
-    <w:p>
-      <w:pPr>
+      </w:pPr>
+      <w:r>
         <w:rPr>
           <w:rStyle w:val="resolvedvariable"/>
           <w:rFonts w:ascii="Helvetica" w:hAnsi="Helvetica" w:cs="Helvetica"/>
-          <w:sz w:val="18"/>
-          <w:szCs w:val="18"/>
-          <w:shd w:val="clear" w:color="auto" w:fill="FFFFFF"/>
-        </w:rPr>
-      </w:pPr>
+          <w:b/>
+          <w:sz w:val="18"/>
+          <w:szCs w:val="18"/>
+          <w:shd w:val="clear" w:color="auto" w:fill="FFFFFF"/>
+        </w:rPr>
+        <w:lastRenderedPageBreak/>
+        <w:t xml:space="preserve">PARCEL </w:t>
+      </w:r>
       <w:r>
         <w:rPr>
           <w:rStyle w:val="resolvedvariable"/>
           <w:rFonts w:ascii="Helvetica" w:hAnsi="Helvetica" w:cs="Helvetica"/>
+          <w:b/>
+          <w:sz w:val="18"/>
+          <w:szCs w:val="18"/>
+          <w:shd w:val="clear" w:color="auto" w:fill="FFFFFF"/>
+        </w:rPr>
+        <w:t>ESTIMATE</w:t>
+      </w:r>
+    </w:p>
+    <w:p>
+      <w:pPr>
+        <w:rPr>
+          <w:rStyle w:val="resolvedvariable"/>
+          <w:rFonts w:ascii="Helvetica" w:hAnsi="Helvetica" w:cs="Helvetica"/>
+          <w:sz w:val="18"/>
+          <w:szCs w:val="18"/>
+          <w:shd w:val="clear" w:color="auto" w:fill="FFFFFF"/>
+        </w:rPr>
+      </w:pPr>
+      <w:r>
+        <w:rPr>
+          <w:rStyle w:val="resolvedvariable"/>
+          <w:rFonts w:ascii="Helvetica" w:hAnsi="Helvetica" w:cs="Helvetica"/>
           <w:sz w:val="18"/>
           <w:szCs w:val="18"/>
           <w:shd w:val="clear" w:color="auto" w:fill="FFFFFF"/>
@@ -53,14 +751,35 @@
           <w:szCs w:val="18"/>
           <w:shd w:val="clear" w:color="auto" w:fill="FFFFFF"/>
         </w:rPr>
-        <w:t>endpoint /</w:t>
+        <w:t xml:space="preserve">parcel estimate </w:t>
+      </w:r>
+      <w:r>
+        <w:rPr>
+          <w:rStyle w:val="resolvedvariable"/>
+          <w:rFonts w:ascii="Helvetica" w:hAnsi="Helvetica" w:cs="Helvetica"/>
+          <w:sz w:val="18"/>
+          <w:szCs w:val="18"/>
+          <w:shd w:val="clear" w:color="auto" w:fill="FFFFFF"/>
+        </w:rPr>
+        <w:t xml:space="preserve">endpoint </w:t>
+      </w:r>
+      <w:r>
+        <w:rPr>
+          <w:rStyle w:val="resolvedvariable"/>
+          <w:rFonts w:ascii="Helvetica" w:hAnsi="Helvetica" w:cs="Helvetica"/>
+          <w:color w:val="00B050"/>
+          <w:sz w:val="18"/>
+          <w:szCs w:val="18"/>
+          <w:shd w:val="clear" w:color="auto" w:fill="FFFFFF"/>
+        </w:rPr>
+        <w:t>/</w:t>
       </w:r>
       <w:proofErr w:type="spellStart"/>
       <w:r>
         <w:rPr>
           <w:rFonts w:ascii="Helvetica" w:hAnsi="Helvetica" w:cs="Helvetica"/>
           <w:i/>
-          <w:color w:val="212121"/>
+          <w:color w:val="00B050"/>
           <w:sz w:val="18"/>
           <w:szCs w:val="18"/>
           <w:shd w:val="clear" w:color="auto" w:fill="FFFFFF"/>
@@ -71,12 +790,22 @@
       <w:r>
         <w:rPr>
           <w:rFonts w:ascii="Helvetica" w:hAnsi="Helvetica" w:cs="Helvetica"/>
-          <w:color w:val="212121"/>
-          <w:sz w:val="18"/>
-          <w:szCs w:val="18"/>
-          <w:shd w:val="clear" w:color="auto" w:fill="FFFFFF"/>
-        </w:rPr>
-        <w:t xml:space="preserve"> returns a JSON which also includes the parcel delivery estimate cost.</w:t>
+          <w:color w:val="00B050"/>
+          <w:sz w:val="18"/>
+          <w:szCs w:val="18"/>
+          <w:shd w:val="clear" w:color="auto" w:fill="FFFFFF"/>
+        </w:rPr>
+        <w:t xml:space="preserve"> </w:t>
+      </w:r>
+      <w:r>
+        <w:rPr>
+          <w:rFonts w:ascii="Helvetica" w:hAnsi="Helvetica" w:cs="Helvetica"/>
+          <w:color w:val="212121"/>
+          <w:sz w:val="18"/>
+          <w:szCs w:val="18"/>
+          <w:shd w:val="clear" w:color="auto" w:fill="FFFFFF"/>
+        </w:rPr>
+        <w:t>returns a JSON which also includes the parcel delivery estimate cost.</w:t>
       </w:r>
     </w:p>
     <w:p>
@@ -97,7 +826,18 @@
           <w:szCs w:val="18"/>
           <w:shd w:val="clear" w:color="auto" w:fill="FFFFFF"/>
         </w:rPr>
-        <w:t>METHOD: GET</w:t>
+        <w:t xml:space="preserve">METHOD: </w:t>
+      </w:r>
+      <w:r>
+        <w:rPr>
+          <w:rStyle w:val="resolvedvariable"/>
+          <w:rFonts w:ascii="Helvetica" w:hAnsi="Helvetica" w:cs="Helvetica"/>
+          <w:b/>
+          <w:sz w:val="18"/>
+          <w:szCs w:val="18"/>
+          <w:shd w:val="clear" w:color="auto" w:fill="FFFFFF"/>
+        </w:rPr>
+        <w:t>GET</w:t>
       </w:r>
     </w:p>
     <w:p>
@@ -175,6 +915,16 @@
           <w:szCs w:val="18"/>
           <w:shd w:val="clear" w:color="auto" w:fill="FFFFFF"/>
         </w:rPr>
+        <w:t xml:space="preserve"> 1</w:t>
+      </w:r>
+      <w:r>
+        <w:rPr>
+          <w:rStyle w:val="resolvedvariable"/>
+          <w:rFonts w:ascii="Helvetica" w:hAnsi="Helvetica" w:cs="Helvetica"/>
+          <w:sz w:val="18"/>
+          <w:szCs w:val="18"/>
+          <w:shd w:val="clear" w:color="auto" w:fill="FFFFFF"/>
+        </w:rPr>
         <w:t xml:space="preserve">} </w:t>
       </w:r>
       <w:r>
@@ -188,17 +938,17 @@
         </w:rPr>
         <w:t>origins</w:t>
       </w:r>
-    </w:p>
-    <w:p>
-      <w:pPr>
+      <w:r>
         <w:rPr>
           <w:rStyle w:val="resolvedvariable"/>
           <w:rFonts w:ascii="Helvetica" w:hAnsi="Helvetica" w:cs="Helvetica"/>
-          <w:sz w:val="18"/>
-          <w:szCs w:val="18"/>
-          <w:shd w:val="clear" w:color="auto" w:fill="FFFFFF"/>
-        </w:rPr>
-      </w:pPr>
+          <w:b/>
+          <w:sz w:val="18"/>
+          <w:szCs w:val="18"/>
+          <w:shd w:val="clear" w:color="auto" w:fill="FFFFFF"/>
+        </w:rPr>
+        <w:t xml:space="preserve">   </w:t>
+      </w:r>
       <w:r>
         <w:rPr>
           <w:rStyle w:val="resolvedvariable"/>
@@ -218,6 +968,61 @@
           <w:szCs w:val="18"/>
           <w:shd w:val="clear" w:color="auto" w:fill="FFFFFF"/>
         </w:rPr>
+        <w:t>x</w:t>
+      </w:r>
+      <w:proofErr w:type="gramStart"/>
+      <w:r>
+        <w:rPr>
+          <w:rStyle w:val="resolvedvariable"/>
+          <w:rFonts w:ascii="Helvetica" w:hAnsi="Helvetica" w:cs="Helvetica"/>
+          <w:sz w:val="18"/>
+          <w:szCs w:val="18"/>
+          <w:shd w:val="clear" w:color="auto" w:fill="FFFFFF"/>
+        </w:rPr>
+        <w:t>,y</w:t>
+      </w:r>
+      <w:proofErr w:type="spellEnd"/>
+      <w:proofErr w:type="gramEnd"/>
+      <w:r>
+        <w:rPr>
+          <w:rStyle w:val="resolvedvariable"/>
+          <w:rFonts w:ascii="Helvetica" w:hAnsi="Helvetica" w:cs="Helvetica"/>
+          <w:sz w:val="18"/>
+          <w:szCs w:val="18"/>
+          <w:shd w:val="clear" w:color="auto" w:fill="FFFFFF"/>
+        </w:rPr>
+        <w:t>}</w:t>
+      </w:r>
+    </w:p>
+    <w:p>
+      <w:pPr>
+        <w:rPr>
+          <w:rStyle w:val="resolvedvariable"/>
+          <w:rFonts w:ascii="Helvetica" w:hAnsi="Helvetica" w:cs="Helvetica"/>
+          <w:sz w:val="18"/>
+          <w:szCs w:val="18"/>
+          <w:shd w:val="clear" w:color="auto" w:fill="FFFFFF"/>
+        </w:rPr>
+      </w:pPr>
+      <w:r>
+        <w:rPr>
+          <w:rStyle w:val="resolvedvariable"/>
+          <w:rFonts w:ascii="Helvetica" w:hAnsi="Helvetica" w:cs="Helvetica"/>
+          <w:sz w:val="18"/>
+          <w:szCs w:val="18"/>
+          <w:shd w:val="clear" w:color="auto" w:fill="FFFFFF"/>
+        </w:rPr>
+        <w:t>{</w:t>
+      </w:r>
+      <w:proofErr w:type="spellStart"/>
+      <w:r>
+        <w:rPr>
+          <w:rStyle w:val="resolvedvariable"/>
+          <w:rFonts w:ascii="Helvetica" w:hAnsi="Helvetica" w:cs="Helvetica"/>
+          <w:sz w:val="18"/>
+          <w:szCs w:val="18"/>
+          <w:shd w:val="clear" w:color="auto" w:fill="FFFFFF"/>
+        </w:rPr>
         <w:t>Params</w:t>
       </w:r>
       <w:proofErr w:type="spellEnd"/>
@@ -246,23 +1051,13 @@
         <w:rPr>
           <w:rStyle w:val="resolvedvariable"/>
           <w:rFonts w:ascii="Helvetica" w:hAnsi="Helvetica" w:cs="Helvetica"/>
+          <w:b/>
           <w:sz w:val="18"/>
           <w:szCs w:val="18"/>
           <w:shd w:val="clear" w:color="auto" w:fill="FFFFFF"/>
         </w:rPr>
         <w:t xml:space="preserve"> </w:t>
       </w:r>
-    </w:p>
-    <w:p>
-      <w:pPr>
-        <w:rPr>
-          <w:rFonts w:ascii="Helvetica" w:hAnsi="Helvetica" w:cs="Helvetica"/>
-          <w:color w:val="212121"/>
-          <w:sz w:val="18"/>
-          <w:szCs w:val="18"/>
-          <w:shd w:val="clear" w:color="auto" w:fill="FFFFFF"/>
-        </w:rPr>
-      </w:pPr>
       <w:r>
         <w:rPr>
           <w:rStyle w:val="resolvedvariable"/>
@@ -271,22 +1066,99 @@
           <w:szCs w:val="18"/>
           <w:shd w:val="clear" w:color="auto" w:fill="FFFFFF"/>
         </w:rPr>
+        <w:t>{</w:t>
+      </w:r>
+      <w:proofErr w:type="spellStart"/>
+      <w:r>
+        <w:rPr>
+          <w:rStyle w:val="resolvedvariable"/>
+          <w:rFonts w:ascii="Helvetica" w:hAnsi="Helvetica" w:cs="Helvetica"/>
+          <w:sz w:val="18"/>
+          <w:szCs w:val="18"/>
+          <w:shd w:val="clear" w:color="auto" w:fill="FFFFFF"/>
+        </w:rPr>
+        <w:t>x</w:t>
+      </w:r>
+      <w:proofErr w:type="gramStart"/>
+      <w:r>
+        <w:rPr>
+          <w:rStyle w:val="resolvedvariable"/>
+          <w:rFonts w:ascii="Helvetica" w:hAnsi="Helvetica" w:cs="Helvetica"/>
+          <w:sz w:val="18"/>
+          <w:szCs w:val="18"/>
+          <w:shd w:val="clear" w:color="auto" w:fill="FFFFFF"/>
+        </w:rPr>
+        <w:t>,y</w:t>
+      </w:r>
+      <w:proofErr w:type="spellEnd"/>
+      <w:proofErr w:type="gramEnd"/>
+      <w:r>
+        <w:rPr>
+          <w:rStyle w:val="resolvedvariable"/>
+          <w:rFonts w:ascii="Helvetica" w:hAnsi="Helvetica" w:cs="Helvetica"/>
+          <w:sz w:val="18"/>
+          <w:szCs w:val="18"/>
+          <w:shd w:val="clear" w:color="auto" w:fill="FFFFFF"/>
+        </w:rPr>
+        <w:t>}</w:t>
+      </w:r>
+      <w:r>
+        <w:rPr>
+          <w:rStyle w:val="resolvedvariable"/>
+          <w:rFonts w:ascii="Helvetica" w:hAnsi="Helvetica" w:cs="Helvetica"/>
+          <w:sz w:val="18"/>
+          <w:szCs w:val="18"/>
+          <w:shd w:val="clear" w:color="auto" w:fill="FFFFFF"/>
+        </w:rPr>
+        <w:t xml:space="preserve"> </w:t>
+      </w:r>
+    </w:p>
+    <w:p>
+      <w:pPr>
+        <w:rPr>
+          <w:rFonts w:ascii="Helvetica" w:hAnsi="Helvetica" w:cs="Helvetica"/>
+          <w:color w:val="212121"/>
+          <w:sz w:val="18"/>
+          <w:szCs w:val="18"/>
+          <w:shd w:val="clear" w:color="auto" w:fill="FFFFFF"/>
+        </w:rPr>
+      </w:pPr>
+      <w:r>
+        <w:rPr>
+          <w:rStyle w:val="resolvedvariable"/>
+          <w:rFonts w:ascii="Helvetica" w:hAnsi="Helvetica" w:cs="Helvetica"/>
+          <w:sz w:val="18"/>
+          <w:szCs w:val="18"/>
+          <w:shd w:val="clear" w:color="auto" w:fill="FFFFFF"/>
+        </w:rPr>
         <w:t xml:space="preserve">ENDPOINT: </w:t>
       </w:r>
       <w:r>
         <w:rPr>
           <w:rStyle w:val="resolvedvariable"/>
           <w:rFonts w:ascii="Helvetica" w:hAnsi="Helvetica" w:cs="Helvetica"/>
-          <w:sz w:val="18"/>
-          <w:szCs w:val="18"/>
-          <w:shd w:val="clear" w:color="auto" w:fill="FFFFFF"/>
-        </w:rPr>
-        <w:t>{{API_DUKA_LOCAL}}</w:t>
-      </w:r>
-      <w:r>
-        <w:rPr>
-          <w:rFonts w:ascii="Helvetica" w:hAnsi="Helvetica" w:cs="Helvetica"/>
-          <w:color w:val="212121"/>
+          <w:color w:val="00B050"/>
+          <w:sz w:val="18"/>
+          <w:szCs w:val="18"/>
+          <w:shd w:val="clear" w:color="auto" w:fill="FFFFFF"/>
+        </w:rPr>
+        <w:t>{{API_DUKA_PROD</w:t>
+      </w:r>
+      <w:r>
+        <w:rPr>
+          <w:rStyle w:val="resolvedvariable"/>
+          <w:rFonts w:ascii="Helvetica" w:hAnsi="Helvetica" w:cs="Helvetica"/>
+          <w:color w:val="00B050"/>
+          <w:sz w:val="18"/>
+          <w:szCs w:val="18"/>
+          <w:shd w:val="clear" w:color="auto" w:fill="FFFFFF"/>
+        </w:rPr>
+        <w:t>}}</w:t>
+      </w:r>
+      <w:r>
+        <w:rPr>
+          <w:rFonts w:ascii="Helvetica" w:hAnsi="Helvetica" w:cs="Helvetica"/>
+          <w:color w:val="00B050"/>
           <w:sz w:val="18"/>
           <w:szCs w:val="18"/>
           <w:shd w:val="clear" w:color="auto" w:fill="FFFFFF"/>
@@ -297,7 +1169,7 @@
       <w:r>
         <w:rPr>
           <w:rFonts w:ascii="Helvetica" w:hAnsi="Helvetica" w:cs="Helvetica"/>
-          <w:color w:val="212121"/>
+          <w:color w:val="00B050"/>
           <w:sz w:val="18"/>
           <w:szCs w:val="18"/>
           <w:shd w:val="clear" w:color="auto" w:fill="FFFFFF"/>
@@ -576,7 +1448,7 @@
           <w:szCs w:val="18"/>
           <w:lang w:eastAsia="en-GB"/>
         </w:rPr>
-        <w:t>base_charge</w:t>
+        <w:t>estimate_charge</w:t>
       </w:r>
       <w:proofErr w:type="spellEnd"/>
       <w:r>
@@ -607,7 +1479,7 @@
           <w:szCs w:val="18"/>
           <w:lang w:eastAsia="en-GB"/>
         </w:rPr>
-        <w:t>250</w:t>
+        <w:t>150</w:t>
       </w:r>
     </w:p>
     <w:p>
@@ -658,7 +1530,13 @@
         <w:t>live parcel service request. The expected feedback is in JSON format tha</w:t>
       </w:r>
       <w:r>
-        <w:t>t contains a unique reference a TRIP i.e</w:t>
+        <w:t xml:space="preserve">t contains a unique reference </w:t>
+      </w:r>
+      <w:r>
+        <w:t xml:space="preserve">to </w:t>
+      </w:r>
+      <w:r>
+        <w:t>a TRIP i.e</w:t>
       </w:r>
       <w:r>
         <w:t>.</w:t>
@@ -677,7 +1555,13 @@
     </w:p>
     <w:p>
       <w:r>
-        <w:t>METHOD: POST</w:t>
+        <w:t xml:space="preserve">METHOD: </w:t>
+      </w:r>
+      <w:r>
+        <w:rPr>
+          <w:b/>
+        </w:rPr>
+        <w:t>POST</w:t>
       </w:r>
     </w:p>
     <w:p>
@@ -704,54 +1588,74 @@
         <w:rPr>
           <w:rStyle w:val="resolvedvariable"/>
           <w:rFonts w:ascii="Helvetica" w:hAnsi="Helvetica" w:cs="Helvetica"/>
-          <w:sz w:val="18"/>
-          <w:szCs w:val="18"/>
-          <w:shd w:val="clear" w:color="auto" w:fill="FFFFFF"/>
-        </w:rPr>
-        <w:t>{{API_DUKA_LOCAL}}</w:t>
-      </w:r>
-      <w:r>
-        <w:rPr>
-          <w:rFonts w:ascii="Helvetica" w:hAnsi="Helvetica" w:cs="Helvetica"/>
-          <w:color w:val="212121"/>
-          <w:sz w:val="18"/>
-          <w:szCs w:val="18"/>
-          <w:shd w:val="clear" w:color="auto" w:fill="FFFFFF"/>
-        </w:rPr>
-        <w:t>/</w:t>
-      </w:r>
-      <w:proofErr w:type="spellStart"/>
-      <w:r>
-        <w:rPr>
-          <w:rFonts w:ascii="Helvetica" w:hAnsi="Helvetica" w:cs="Helvetica"/>
-          <w:color w:val="212121"/>
-          <w:sz w:val="18"/>
-          <w:szCs w:val="18"/>
-          <w:shd w:val="clear" w:color="auto" w:fill="FFFFFF"/>
-        </w:rPr>
-        <w:t>bookApi</w:t>
-      </w:r>
-      <w:proofErr w:type="spellEnd"/>
-    </w:p>
-    <w:p>
-      <w:pPr>
-        <w:rPr>
-          <w:rFonts w:ascii="Helvetica" w:hAnsi="Helvetica" w:cs="Helvetica"/>
-          <w:color w:val="212121"/>
-          <w:sz w:val="18"/>
-          <w:szCs w:val="18"/>
-          <w:shd w:val="clear" w:color="auto" w:fill="FFFFFF"/>
-        </w:rPr>
-      </w:pPr>
-      <w:r>
-        <w:rPr>
-          <w:rFonts w:ascii="Helvetica" w:hAnsi="Helvetica" w:cs="Helvetica"/>
-          <w:color w:val="212121"/>
-          <w:sz w:val="18"/>
-          <w:szCs w:val="18"/>
-          <w:shd w:val="clear" w:color="auto" w:fill="FFFFFF"/>
-        </w:rPr>
-        <w:t>{Payload}</w:t>
+          <w:color w:val="00B050"/>
+          <w:sz w:val="18"/>
+          <w:szCs w:val="18"/>
+          <w:shd w:val="clear" w:color="auto" w:fill="FFFFFF"/>
+        </w:rPr>
+        <w:t>{{API_DUKA_PROD</w:t>
+      </w:r>
+      <w:r>
+        <w:rPr>
+          <w:rStyle w:val="resolvedvariable"/>
+          <w:rFonts w:ascii="Helvetica" w:hAnsi="Helvetica" w:cs="Helvetica"/>
+          <w:color w:val="00B050"/>
+          <w:sz w:val="18"/>
+          <w:szCs w:val="18"/>
+          <w:shd w:val="clear" w:color="auto" w:fill="FFFFFF"/>
+        </w:rPr>
+        <w:t>}}</w:t>
+      </w:r>
+      <w:r>
+        <w:rPr>
+          <w:rFonts w:ascii="Helvetica" w:hAnsi="Helvetica" w:cs="Helvetica"/>
+          <w:color w:val="00B050"/>
+          <w:sz w:val="18"/>
+          <w:szCs w:val="18"/>
+          <w:shd w:val="clear" w:color="auto" w:fill="FFFFFF"/>
+        </w:rPr>
+        <w:t>/little-book/</w:t>
+      </w:r>
+    </w:p>
+    <w:p>
+      <w:pPr>
+        <w:rPr>
+          <w:rFonts w:ascii="Helvetica" w:hAnsi="Helvetica" w:cs="Helvetica"/>
+          <w:color w:val="212121"/>
+          <w:sz w:val="18"/>
+          <w:szCs w:val="18"/>
+          <w:shd w:val="clear" w:color="auto" w:fill="FFFFFF"/>
+        </w:rPr>
+      </w:pPr>
+      <w:r>
+        <w:rPr>
+          <w:rFonts w:ascii="Helvetica" w:hAnsi="Helvetica" w:cs="Helvetica"/>
+          <w:color w:val="212121"/>
+          <w:sz w:val="18"/>
+          <w:szCs w:val="18"/>
+          <w:shd w:val="clear" w:color="auto" w:fill="FFFFFF"/>
+        </w:rPr>
+        <w:t>{</w:t>
+      </w:r>
+      <w:r>
+        <w:rPr>
+          <w:rFonts w:ascii="Helvetica" w:hAnsi="Helvetica" w:cs="Helvetica"/>
+          <w:color w:val="212121"/>
+          <w:sz w:val="18"/>
+          <w:szCs w:val="18"/>
+          <w:shd w:val="clear" w:color="auto" w:fill="FFFFFF"/>
+        </w:rPr>
+        <w:t>POST PAYLOAD</w:t>
+      </w:r>
+      <w:r>
+        <w:rPr>
+          <w:rFonts w:ascii="Helvetica" w:hAnsi="Helvetica" w:cs="Helvetica"/>
+          <w:color w:val="212121"/>
+          <w:sz w:val="18"/>
+          <w:szCs w:val="18"/>
+          <w:shd w:val="clear" w:color="auto" w:fill="FFFFFF"/>
+        </w:rPr>
+        <w:t>}</w:t>
       </w:r>
     </w:p>
     <w:p>
@@ -2388,18 +3292,18 @@
         </w:rPr>
         <w:t>"</w:t>
       </w:r>
-      <w:proofErr w:type="gramStart"/>
-      <w:r>
-        <w:rPr>
-          <w:rFonts w:ascii="Courier New" w:eastAsia="Times New Roman" w:hAnsi="Courier New" w:cs="Courier New"/>
-          <w:color w:val="A31515"/>
-          <w:sz w:val="18"/>
-          <w:szCs w:val="18"/>
-          <w:lang w:eastAsia="en-GB"/>
-        </w:rPr>
-        <w:t>provider</w:t>
-      </w:r>
-      <w:proofErr w:type="gramEnd"/>
+      <w:proofErr w:type="spellStart"/>
+      <w:r>
+        <w:rPr>
+          <w:rFonts w:ascii="Courier New" w:eastAsia="Times New Roman" w:hAnsi="Courier New" w:cs="Courier New"/>
+          <w:color w:val="A31515"/>
+          <w:sz w:val="18"/>
+          <w:szCs w:val="18"/>
+          <w:lang w:eastAsia="en-GB"/>
+        </w:rPr>
+        <w:t>estimate_cost</w:t>
+      </w:r>
+      <w:proofErr w:type="spellEnd"/>
       <w:r>
         <w:rPr>
           <w:rFonts w:ascii="Courier New" w:eastAsia="Times New Roman" w:hAnsi="Courier New" w:cs="Courier New"/>
@@ -2423,12 +3327,22 @@
       <w:r>
         <w:rPr>
           <w:rFonts w:ascii="Courier New" w:eastAsia="Times New Roman" w:hAnsi="Courier New" w:cs="Courier New"/>
-          <w:color w:val="0451A5"/>
-          <w:sz w:val="18"/>
-          <w:szCs w:val="18"/>
-          <w:lang w:eastAsia="en-GB"/>
-        </w:rPr>
-        <w:t>"little"</w:t>
+          <w:color w:val="098658"/>
+          <w:sz w:val="18"/>
+          <w:szCs w:val="18"/>
+          <w:lang w:eastAsia="en-GB"/>
+        </w:rPr>
+        <w:t>120.00</w:t>
+      </w:r>
+      <w:r>
+        <w:rPr>
+          <w:rFonts w:ascii="Courier New" w:eastAsia="Times New Roman" w:hAnsi="Courier New" w:cs="Courier New"/>
+          <w:color w:val="000000"/>
+          <w:sz w:val="18"/>
+          <w:szCs w:val="18"/>
+          <w:lang w:eastAsia="en-GB"/>
+        </w:rPr>
+        <w:t>,</w:t>
       </w:r>
     </w:p>
     <w:p>
@@ -2451,6 +3365,82 @@
           <w:szCs w:val="18"/>
           <w:lang w:eastAsia="en-GB"/>
         </w:rPr>
+        <w:t>  </w:t>
+      </w:r>
+      <w:r>
+        <w:rPr>
+          <w:rFonts w:ascii="Courier New" w:eastAsia="Times New Roman" w:hAnsi="Courier New" w:cs="Courier New"/>
+          <w:color w:val="A31515"/>
+          <w:sz w:val="18"/>
+          <w:szCs w:val="18"/>
+          <w:lang w:eastAsia="en-GB"/>
+        </w:rPr>
+        <w:t>"</w:t>
+      </w:r>
+      <w:proofErr w:type="gramStart"/>
+      <w:r>
+        <w:rPr>
+          <w:rFonts w:ascii="Courier New" w:eastAsia="Times New Roman" w:hAnsi="Courier New" w:cs="Courier New"/>
+          <w:color w:val="A31515"/>
+          <w:sz w:val="18"/>
+          <w:szCs w:val="18"/>
+          <w:lang w:eastAsia="en-GB"/>
+        </w:rPr>
+        <w:t>provider</w:t>
+      </w:r>
+      <w:proofErr w:type="gramEnd"/>
+      <w:r>
+        <w:rPr>
+          <w:rFonts w:ascii="Courier New" w:eastAsia="Times New Roman" w:hAnsi="Courier New" w:cs="Courier New"/>
+          <w:color w:val="A31515"/>
+          <w:sz w:val="18"/>
+          <w:szCs w:val="18"/>
+          <w:lang w:eastAsia="en-GB"/>
+        </w:rPr>
+        <w:t>"</w:t>
+      </w:r>
+      <w:r>
+        <w:rPr>
+          <w:rFonts w:ascii="Courier New" w:eastAsia="Times New Roman" w:hAnsi="Courier New" w:cs="Courier New"/>
+          <w:color w:val="000000"/>
+          <w:sz w:val="18"/>
+          <w:szCs w:val="18"/>
+          <w:lang w:eastAsia="en-GB"/>
+        </w:rPr>
+        <w:t>: </w:t>
+      </w:r>
+      <w:r>
+        <w:rPr>
+          <w:rFonts w:ascii="Courier New" w:eastAsia="Times New Roman" w:hAnsi="Courier New" w:cs="Courier New"/>
+          <w:color w:val="0451A5"/>
+          <w:sz w:val="18"/>
+          <w:szCs w:val="18"/>
+          <w:lang w:eastAsia="en-GB"/>
+        </w:rPr>
+        <w:t>"little"</w:t>
+      </w:r>
+    </w:p>
+    <w:p>
+      <w:pPr>
+        <w:shd w:val="clear" w:color="auto" w:fill="FFFFFE"/>
+        <w:spacing w:after="0" w:line="270" w:lineRule="atLeast"/>
+        <w:rPr>
+          <w:rFonts w:ascii="Courier New" w:eastAsia="Times New Roman" w:hAnsi="Courier New" w:cs="Courier New"/>
+          <w:color w:val="000000"/>
+          <w:sz w:val="18"/>
+          <w:szCs w:val="18"/>
+          <w:lang w:eastAsia="en-GB"/>
+        </w:rPr>
+      </w:pPr>
+      <w:r>
+        <w:rPr>
+          <w:rFonts w:ascii="Courier New" w:eastAsia="Times New Roman" w:hAnsi="Courier New" w:cs="Courier New"/>
+          <w:color w:val="000000"/>
+          <w:sz w:val="18"/>
+          <w:szCs w:val="18"/>
+          <w:lang w:eastAsia="en-GB"/>
+        </w:rPr>
+        <w:lastRenderedPageBreak/>
         <w:t>}</w:t>
       </w:r>
     </w:p>
@@ -2469,193 +3459,1283 @@
       <w:pPr>
         <w:rPr>
           <w:rFonts w:ascii="Helvetica" w:hAnsi="Helvetica" w:cs="Helvetica"/>
-          <w:color w:val="212121"/>
-          <w:sz w:val="18"/>
-          <w:szCs w:val="18"/>
-          <w:shd w:val="clear" w:color="auto" w:fill="FFFFFF"/>
-        </w:rPr>
-      </w:pPr>
-    </w:p>
-    <w:p>
-      <w:pPr>
-        <w:rPr>
-          <w:rFonts w:ascii="Helvetica" w:hAnsi="Helvetica" w:cs="Helvetica"/>
-          <w:color w:val="212121"/>
-          <w:sz w:val="18"/>
-          <w:szCs w:val="18"/>
-          <w:shd w:val="clear" w:color="auto" w:fill="FFFFFF"/>
-        </w:rPr>
-      </w:pPr>
-      <w:r>
-        <w:rPr>
-          <w:rFonts w:ascii="Helvetica" w:hAnsi="Helvetica" w:cs="Helvetica"/>
-          <w:color w:val="212121"/>
-          <w:sz w:val="18"/>
-          <w:szCs w:val="18"/>
-          <w:shd w:val="clear" w:color="auto" w:fill="FFFFFF"/>
-        </w:rPr>
-        <w:t>DEPLOYMENT</w:t>
-      </w:r>
-    </w:p>
-    <w:p>
-      <w:pPr>
-        <w:rPr>
-          <w:rFonts w:ascii="Helvetica" w:hAnsi="Helvetica" w:cs="Helvetica"/>
-          <w:color w:val="212121"/>
-          <w:sz w:val="18"/>
-          <w:szCs w:val="18"/>
-          <w:shd w:val="clear" w:color="auto" w:fill="FFFFFF"/>
-        </w:rPr>
-      </w:pPr>
-    </w:p>
-    <w:p>
-      <w:pPr>
-        <w:rPr>
-          <w:rFonts w:ascii="Helvetica" w:hAnsi="Helvetica" w:cs="Helvetica"/>
-          <w:color w:val="212121"/>
-          <w:sz w:val="18"/>
-          <w:szCs w:val="18"/>
-          <w:shd w:val="clear" w:color="auto" w:fill="FFFFFF"/>
-        </w:rPr>
-      </w:pPr>
-    </w:p>
-    <w:p>
-      <w:pPr>
-        <w:rPr>
-          <w:rFonts w:ascii="Helvetica" w:hAnsi="Helvetica" w:cs="Helvetica"/>
-          <w:color w:val="212121"/>
-          <w:sz w:val="18"/>
-          <w:szCs w:val="18"/>
-          <w:shd w:val="clear" w:color="auto" w:fill="FFFFFF"/>
-        </w:rPr>
-      </w:pPr>
-      <w:r>
-        <w:rPr>
-          <w:rFonts w:ascii="Helvetica" w:hAnsi="Helvetica" w:cs="Helvetica"/>
-          <w:color w:val="212121"/>
-          <w:sz w:val="18"/>
-          <w:szCs w:val="18"/>
-          <w:shd w:val="clear" w:color="auto" w:fill="FFFFFF"/>
-        </w:rPr>
-        <w:t>The said micro service requires the following installed on the production server.</w:t>
-      </w:r>
-    </w:p>
-    <w:p>
-      <w:pPr>
-        <w:rPr>
-          <w:rFonts w:ascii="Helvetica" w:hAnsi="Helvetica" w:cs="Helvetica"/>
-          <w:color w:val="212121"/>
-          <w:sz w:val="18"/>
-          <w:szCs w:val="18"/>
-          <w:shd w:val="clear" w:color="auto" w:fill="FFFFFF"/>
-        </w:rPr>
-      </w:pPr>
-      <w:r>
-        <w:rPr>
-          <w:rFonts w:ascii="Helvetica" w:hAnsi="Helvetica" w:cs="Helvetica"/>
-          <w:color w:val="212121"/>
-          <w:sz w:val="18"/>
-          <w:szCs w:val="18"/>
-          <w:shd w:val="clear" w:color="auto" w:fill="FFFFFF"/>
-        </w:rPr>
-        <w:t>Node.JS</w:t>
-      </w:r>
-    </w:p>
-    <w:p>
-      <w:pPr>
-        <w:rPr>
-          <w:rFonts w:ascii="Helvetica" w:hAnsi="Helvetica" w:cs="Helvetica"/>
-          <w:color w:val="212121"/>
-          <w:sz w:val="18"/>
-          <w:szCs w:val="18"/>
-          <w:shd w:val="clear" w:color="auto" w:fill="FFFFFF"/>
-        </w:rPr>
-      </w:pPr>
-      <w:r>
-        <w:rPr>
-          <w:rFonts w:ascii="Helvetica" w:hAnsi="Helvetica" w:cs="Helvetica"/>
-          <w:color w:val="212121"/>
-          <w:sz w:val="18"/>
-          <w:szCs w:val="18"/>
-          <w:shd w:val="clear" w:color="auto" w:fill="FFFFFF"/>
-        </w:rPr>
-        <w:t>Express.JS</w:t>
-      </w:r>
-    </w:p>
-    <w:p>
-      <w:pPr>
-        <w:rPr>
-          <w:rFonts w:ascii="Helvetica" w:hAnsi="Helvetica" w:cs="Helvetica"/>
-          <w:color w:val="212121"/>
-          <w:sz w:val="18"/>
-          <w:szCs w:val="18"/>
-          <w:shd w:val="clear" w:color="auto" w:fill="FFFFFF"/>
-        </w:rPr>
-      </w:pPr>
-      <w:r>
-        <w:rPr>
-          <w:rFonts w:ascii="Helvetica" w:hAnsi="Helvetica" w:cs="Helvetica"/>
-          <w:color w:val="212121"/>
-          <w:sz w:val="18"/>
-          <w:szCs w:val="18"/>
-          <w:shd w:val="clear" w:color="auto" w:fill="FFFFFF"/>
-        </w:rPr>
-        <w:t>Libraries {</w:t>
+          <w:b/>
+          <w:color w:val="212121"/>
+          <w:sz w:val="18"/>
+          <w:szCs w:val="18"/>
+          <w:shd w:val="clear" w:color="auto" w:fill="FFFFFF"/>
+        </w:rPr>
+      </w:pPr>
+      <w:r>
+        <w:rPr>
+          <w:rFonts w:ascii="Helvetica" w:hAnsi="Helvetica" w:cs="Helvetica"/>
+          <w:b/>
+          <w:color w:val="212121"/>
+          <w:sz w:val="18"/>
+          <w:szCs w:val="18"/>
+          <w:shd w:val="clear" w:color="auto" w:fill="FFFFFF"/>
+        </w:rPr>
+        <w:t>CANCEL TRIP</w:t>
+      </w:r>
+    </w:p>
+    <w:p>
+      <w:pPr>
+        <w:rPr>
+          <w:rFonts w:ascii="Helvetica" w:hAnsi="Helvetica" w:cs="Helvetica"/>
+          <w:color w:val="212121"/>
+          <w:sz w:val="18"/>
+          <w:szCs w:val="18"/>
+          <w:shd w:val="clear" w:color="auto" w:fill="FFFFFF"/>
+        </w:rPr>
+      </w:pPr>
+      <w:r>
+        <w:rPr>
+          <w:rFonts w:ascii="Helvetica" w:hAnsi="Helvetica" w:cs="Helvetica"/>
+          <w:color w:val="212121"/>
+          <w:sz w:val="18"/>
+          <w:szCs w:val="18"/>
+          <w:shd w:val="clear" w:color="auto" w:fill="FFFFFF"/>
+        </w:rPr>
+        <w:t>A trip can be cancelled. The cancel trip endpoint is described as follows:</w:t>
+      </w:r>
+    </w:p>
+    <w:p>
+      <w:pPr>
+        <w:rPr>
+          <w:rFonts w:ascii="Helvetica" w:hAnsi="Helvetica" w:cs="Helvetica"/>
+          <w:color w:val="212121"/>
+          <w:sz w:val="18"/>
+          <w:szCs w:val="18"/>
+          <w:shd w:val="clear" w:color="auto" w:fill="FFFFFF"/>
+        </w:rPr>
+      </w:pPr>
+      <w:r>
+        <w:rPr>
+          <w:rFonts w:ascii="Helvetica" w:hAnsi="Helvetica" w:cs="Helvetica"/>
+          <w:color w:val="212121"/>
+          <w:sz w:val="18"/>
+          <w:szCs w:val="18"/>
+          <w:shd w:val="clear" w:color="auto" w:fill="FFFFFF"/>
+        </w:rPr>
+        <w:t xml:space="preserve">METHOD: </w:t>
+      </w:r>
+      <w:r>
+        <w:rPr>
+          <w:rFonts w:ascii="Helvetica" w:hAnsi="Helvetica" w:cs="Helvetica"/>
+          <w:b/>
+          <w:color w:val="212121"/>
+          <w:sz w:val="18"/>
+          <w:szCs w:val="18"/>
+          <w:shd w:val="clear" w:color="auto" w:fill="FFFFFF"/>
+        </w:rPr>
+        <w:t>POST</w:t>
+      </w:r>
+    </w:p>
+    <w:p>
+      <w:pPr>
+        <w:rPr>
+          <w:rFonts w:ascii="Helvetica" w:hAnsi="Helvetica" w:cs="Helvetica"/>
+          <w:color w:val="212121"/>
+          <w:sz w:val="18"/>
+          <w:szCs w:val="18"/>
+          <w:shd w:val="clear" w:color="auto" w:fill="FFFFFF"/>
+        </w:rPr>
+      </w:pPr>
+      <w:r>
+        <w:rPr>
+          <w:rFonts w:ascii="Helvetica" w:hAnsi="Helvetica" w:cs="Helvetica"/>
+          <w:color w:val="212121"/>
+          <w:sz w:val="18"/>
+          <w:szCs w:val="18"/>
+          <w:shd w:val="clear" w:color="auto" w:fill="FFFFFF"/>
+        </w:rPr>
+        <w:t xml:space="preserve">ENDPOINT: </w:t>
+      </w:r>
+      <w:r>
+        <w:rPr>
+          <w:rStyle w:val="resolvedvariable"/>
+          <w:rFonts w:ascii="Helvetica" w:hAnsi="Helvetica" w:cs="Helvetica"/>
+          <w:color w:val="00B050"/>
+          <w:sz w:val="18"/>
+          <w:szCs w:val="18"/>
+          <w:shd w:val="clear" w:color="auto" w:fill="FFFFFF"/>
+        </w:rPr>
+        <w:t>{{API_DUKA_PROD}}</w:t>
+      </w:r>
+      <w:r>
+        <w:rPr>
+          <w:rFonts w:ascii="Helvetica" w:hAnsi="Helvetica" w:cs="Helvetica"/>
+          <w:color w:val="00B050"/>
+          <w:sz w:val="18"/>
+          <w:szCs w:val="18"/>
+          <w:shd w:val="clear" w:color="auto" w:fill="FFFFFF"/>
+        </w:rPr>
+        <w:t>/little-cancel/</w:t>
+      </w:r>
+    </w:p>
+    <w:p>
+      <w:pPr>
+        <w:rPr>
+          <w:rFonts w:ascii="Helvetica" w:hAnsi="Helvetica" w:cs="Helvetica"/>
+          <w:color w:val="212121"/>
+          <w:sz w:val="18"/>
+          <w:szCs w:val="18"/>
+          <w:shd w:val="clear" w:color="auto" w:fill="FFFFFF"/>
+        </w:rPr>
+      </w:pPr>
+      <w:r>
+        <w:rPr>
+          <w:rFonts w:ascii="Helvetica" w:hAnsi="Helvetica" w:cs="Helvetica"/>
+          <w:color w:val="212121"/>
+          <w:sz w:val="18"/>
+          <w:szCs w:val="18"/>
+          <w:shd w:val="clear" w:color="auto" w:fill="FFFFFF"/>
+        </w:rPr>
+        <w:t>{POST PAYLOAD}</w:t>
+      </w:r>
+    </w:p>
+    <w:p>
+      <w:pPr>
+        <w:shd w:val="clear" w:color="auto" w:fill="FFFFFE"/>
+        <w:spacing w:after="0" w:line="270" w:lineRule="atLeast"/>
+        <w:rPr>
+          <w:rFonts w:ascii="Courier New" w:eastAsia="Times New Roman" w:hAnsi="Courier New" w:cs="Courier New"/>
+          <w:color w:val="000000"/>
+          <w:sz w:val="18"/>
+          <w:szCs w:val="18"/>
+          <w:lang w:eastAsia="en-GB"/>
+        </w:rPr>
+      </w:pPr>
+      <w:r>
+        <w:rPr>
+          <w:rFonts w:ascii="Courier New" w:eastAsia="Times New Roman" w:hAnsi="Courier New" w:cs="Courier New"/>
+          <w:color w:val="000000"/>
+          <w:sz w:val="18"/>
+          <w:szCs w:val="18"/>
+          <w:lang w:eastAsia="en-GB"/>
+        </w:rPr>
+        <w:t>{</w:t>
+      </w:r>
+    </w:p>
+    <w:p>
+      <w:pPr>
+        <w:shd w:val="clear" w:color="auto" w:fill="FFFFFE"/>
+        <w:spacing w:after="0" w:line="270" w:lineRule="atLeast"/>
+        <w:rPr>
+          <w:rFonts w:ascii="Courier New" w:eastAsia="Times New Roman" w:hAnsi="Courier New" w:cs="Courier New"/>
+          <w:color w:val="000000"/>
+          <w:sz w:val="18"/>
+          <w:szCs w:val="18"/>
+          <w:lang w:eastAsia="en-GB"/>
+        </w:rPr>
+      </w:pPr>
+      <w:r>
+        <w:rPr>
+          <w:rFonts w:ascii="Courier New" w:eastAsia="Times New Roman" w:hAnsi="Courier New" w:cs="Courier New"/>
+          <w:color w:val="000000"/>
+          <w:sz w:val="18"/>
+          <w:szCs w:val="18"/>
+          <w:lang w:eastAsia="en-GB"/>
+        </w:rPr>
+        <w:t>    </w:t>
+      </w:r>
+      <w:r>
+        <w:rPr>
+          <w:rFonts w:ascii="Courier New" w:eastAsia="Times New Roman" w:hAnsi="Courier New" w:cs="Courier New"/>
+          <w:color w:val="A31515"/>
+          <w:sz w:val="18"/>
+          <w:szCs w:val="18"/>
+          <w:lang w:eastAsia="en-GB"/>
+        </w:rPr>
+        <w:t>"</w:t>
       </w:r>
       <w:proofErr w:type="spellStart"/>
-      <w:r>
-        <w:rPr>
-          <w:rFonts w:ascii="Helvetica" w:hAnsi="Helvetica" w:cs="Helvetica"/>
-          <w:color w:val="212121"/>
-          <w:sz w:val="18"/>
-          <w:szCs w:val="18"/>
-          <w:shd w:val="clear" w:color="auto" w:fill="FFFFFF"/>
-        </w:rPr>
-        <w:t>axios</w:t>
-      </w:r>
       <w:proofErr w:type="gramStart"/>
       <w:r>
         <w:rPr>
-          <w:rFonts w:ascii="Helvetica" w:hAnsi="Helvetica" w:cs="Helvetica"/>
-          <w:color w:val="212121"/>
-          <w:sz w:val="18"/>
-          <w:szCs w:val="18"/>
-          <w:shd w:val="clear" w:color="auto" w:fill="FFFFFF"/>
-        </w:rPr>
-        <w:t>,dotenv,mysql</w:t>
+          <w:rFonts w:ascii="Courier New" w:eastAsia="Times New Roman" w:hAnsi="Courier New" w:cs="Courier New"/>
+          <w:color w:val="A31515"/>
+          <w:sz w:val="18"/>
+          <w:szCs w:val="18"/>
+          <w:lang w:eastAsia="en-GB"/>
+        </w:rPr>
+        <w:t>provider</w:t>
+      </w:r>
+      <w:proofErr w:type="gramEnd"/>
+      <w:r>
+        <w:rPr>
+          <w:rFonts w:ascii="Courier New" w:eastAsia="Times New Roman" w:hAnsi="Courier New" w:cs="Courier New"/>
+          <w:color w:val="A31515"/>
+          <w:sz w:val="18"/>
+          <w:szCs w:val="18"/>
+          <w:lang w:eastAsia="en-GB"/>
+        </w:rPr>
+        <w:t>"</w:t>
+      </w:r>
+      <w:r>
+        <w:rPr>
+          <w:rFonts w:ascii="Courier New" w:eastAsia="Times New Roman" w:hAnsi="Courier New" w:cs="Courier New"/>
+          <w:color w:val="000000"/>
+          <w:sz w:val="18"/>
+          <w:szCs w:val="18"/>
+          <w:lang w:eastAsia="en-GB"/>
+        </w:rPr>
+        <w:t>:</w:t>
+      </w:r>
+      <w:r>
+        <w:rPr>
+          <w:rFonts w:ascii="Courier New" w:eastAsia="Times New Roman" w:hAnsi="Courier New" w:cs="Courier New"/>
+          <w:color w:val="0451A5"/>
+          <w:sz w:val="18"/>
+          <w:szCs w:val="18"/>
+          <w:lang w:eastAsia="en-GB"/>
+        </w:rPr>
+        <w:t>"little</w:t>
+      </w:r>
+      <w:proofErr w:type="spellEnd"/>
+      <w:r>
+        <w:rPr>
+          <w:rFonts w:ascii="Courier New" w:eastAsia="Times New Roman" w:hAnsi="Courier New" w:cs="Courier New"/>
+          <w:color w:val="0451A5"/>
+          <w:sz w:val="18"/>
+          <w:szCs w:val="18"/>
+          <w:lang w:eastAsia="en-GB"/>
+        </w:rPr>
+        <w:t>"</w:t>
+      </w:r>
+      <w:r>
+        <w:rPr>
+          <w:rFonts w:ascii="Courier New" w:eastAsia="Times New Roman" w:hAnsi="Courier New" w:cs="Courier New"/>
+          <w:color w:val="000000"/>
+          <w:sz w:val="18"/>
+          <w:szCs w:val="18"/>
+          <w:lang w:eastAsia="en-GB"/>
+        </w:rPr>
+        <w:t>,</w:t>
+      </w:r>
+    </w:p>
+    <w:p>
+      <w:pPr>
+        <w:shd w:val="clear" w:color="auto" w:fill="FFFFFE"/>
+        <w:spacing w:after="0" w:line="270" w:lineRule="atLeast"/>
+        <w:rPr>
+          <w:rFonts w:ascii="Courier New" w:eastAsia="Times New Roman" w:hAnsi="Courier New" w:cs="Courier New"/>
+          <w:color w:val="000000"/>
+          <w:sz w:val="18"/>
+          <w:szCs w:val="18"/>
+          <w:lang w:eastAsia="en-GB"/>
+        </w:rPr>
+      </w:pPr>
+      <w:r>
+        <w:rPr>
+          <w:rFonts w:ascii="Courier New" w:eastAsia="Times New Roman" w:hAnsi="Courier New" w:cs="Courier New"/>
+          <w:color w:val="000000"/>
+          <w:sz w:val="18"/>
+          <w:szCs w:val="18"/>
+          <w:lang w:eastAsia="en-GB"/>
+        </w:rPr>
+        <w:t>    </w:t>
+      </w:r>
+      <w:r>
+        <w:rPr>
+          <w:rFonts w:ascii="Courier New" w:eastAsia="Times New Roman" w:hAnsi="Courier New" w:cs="Courier New"/>
+          <w:color w:val="A31515"/>
+          <w:sz w:val="18"/>
+          <w:szCs w:val="18"/>
+          <w:lang w:eastAsia="en-GB"/>
+        </w:rPr>
+        <w:t>"trip_id"</w:t>
+      </w:r>
+      <w:r>
+        <w:rPr>
+          <w:rFonts w:ascii="Courier New" w:eastAsia="Times New Roman" w:hAnsi="Courier New" w:cs="Courier New"/>
+          <w:color w:val="000000"/>
+          <w:sz w:val="18"/>
+          <w:szCs w:val="18"/>
+          <w:lang w:eastAsia="en-GB"/>
+        </w:rPr>
+        <w:t>:</w:t>
+      </w:r>
+      <w:r>
+        <w:rPr>
+          <w:rFonts w:ascii="Courier New" w:eastAsia="Times New Roman" w:hAnsi="Courier New" w:cs="Courier New"/>
+          <w:color w:val="0451A5"/>
+          <w:sz w:val="18"/>
+          <w:szCs w:val="18"/>
+          <w:lang w:eastAsia="en-GB"/>
+        </w:rPr>
+        <w:t>"47B3DE22-A76D-4C90-878C-A8B81CB4B8A6-2022-05"</w:t>
+      </w:r>
+      <w:r>
+        <w:rPr>
+          <w:rFonts w:ascii="Courier New" w:eastAsia="Times New Roman" w:hAnsi="Courier New" w:cs="Courier New"/>
+          <w:color w:val="000000"/>
+          <w:sz w:val="18"/>
+          <w:szCs w:val="18"/>
+          <w:lang w:eastAsia="en-GB"/>
+        </w:rPr>
+        <w:t>,</w:t>
+      </w:r>
+    </w:p>
+    <w:p>
+      <w:pPr>
+        <w:shd w:val="clear" w:color="auto" w:fill="FFFFFE"/>
+        <w:spacing w:after="0" w:line="270" w:lineRule="atLeast"/>
+        <w:rPr>
+          <w:rFonts w:ascii="Courier New" w:eastAsia="Times New Roman" w:hAnsi="Courier New" w:cs="Courier New"/>
+          <w:color w:val="000000"/>
+          <w:sz w:val="18"/>
+          <w:szCs w:val="18"/>
+          <w:lang w:eastAsia="en-GB"/>
+        </w:rPr>
+      </w:pPr>
+      <w:r>
+        <w:rPr>
+          <w:rFonts w:ascii="Courier New" w:eastAsia="Times New Roman" w:hAnsi="Courier New" w:cs="Courier New"/>
+          <w:color w:val="000000"/>
+          <w:sz w:val="18"/>
+          <w:szCs w:val="18"/>
+          <w:lang w:eastAsia="en-GB"/>
+        </w:rPr>
+        <w:t>    </w:t>
+      </w:r>
+      <w:r>
+        <w:rPr>
+          <w:rFonts w:ascii="Courier New" w:eastAsia="Times New Roman" w:hAnsi="Courier New" w:cs="Courier New"/>
+          <w:color w:val="A31515"/>
+          <w:sz w:val="18"/>
+          <w:szCs w:val="18"/>
+          <w:lang w:eastAsia="en-GB"/>
+        </w:rPr>
+        <w:t>"</w:t>
+      </w:r>
+      <w:proofErr w:type="gramStart"/>
+      <w:r>
+        <w:rPr>
+          <w:rFonts w:ascii="Courier New" w:eastAsia="Times New Roman" w:hAnsi="Courier New" w:cs="Courier New"/>
+          <w:color w:val="A31515"/>
+          <w:sz w:val="18"/>
+          <w:szCs w:val="18"/>
+          <w:lang w:eastAsia="en-GB"/>
+        </w:rPr>
+        <w:t>reason</w:t>
+      </w:r>
+      <w:proofErr w:type="gramEnd"/>
+      <w:r>
+        <w:rPr>
+          <w:rFonts w:ascii="Courier New" w:eastAsia="Times New Roman" w:hAnsi="Courier New" w:cs="Courier New"/>
+          <w:color w:val="A31515"/>
+          <w:sz w:val="18"/>
+          <w:szCs w:val="18"/>
+          <w:lang w:eastAsia="en-GB"/>
+        </w:rPr>
+        <w:t>"</w:t>
+      </w:r>
+      <w:r>
+        <w:rPr>
+          <w:rFonts w:ascii="Courier New" w:eastAsia="Times New Roman" w:hAnsi="Courier New" w:cs="Courier New"/>
+          <w:color w:val="000000"/>
+          <w:sz w:val="18"/>
+          <w:szCs w:val="18"/>
+          <w:lang w:eastAsia="en-GB"/>
+        </w:rPr>
+        <w:t>:</w:t>
+      </w:r>
+      <w:r>
+        <w:rPr>
+          <w:rFonts w:ascii="Courier New" w:eastAsia="Times New Roman" w:hAnsi="Courier New" w:cs="Courier New"/>
+          <w:color w:val="0451A5"/>
+          <w:sz w:val="18"/>
+          <w:szCs w:val="18"/>
+          <w:lang w:eastAsia="en-GB"/>
+        </w:rPr>
+        <w:t>"</w:t>
+      </w:r>
+      <w:proofErr w:type="spellStart"/>
+      <w:r>
+        <w:rPr>
+          <w:rFonts w:ascii="Courier New" w:eastAsia="Times New Roman" w:hAnsi="Courier New" w:cs="Courier New"/>
+          <w:color w:val="0451A5"/>
+          <w:sz w:val="18"/>
+          <w:szCs w:val="18"/>
+          <w:lang w:eastAsia="en-GB"/>
+        </w:rPr>
+        <w:t>AirDuka</w:t>
+      </w:r>
+      <w:proofErr w:type="spellEnd"/>
+      <w:r>
+        <w:rPr>
+          <w:rFonts w:ascii="Courier New" w:eastAsia="Times New Roman" w:hAnsi="Courier New" w:cs="Courier New"/>
+          <w:color w:val="0451A5"/>
+          <w:sz w:val="18"/>
+          <w:szCs w:val="18"/>
+          <w:lang w:eastAsia="en-GB"/>
+        </w:rPr>
+        <w:t> test"</w:t>
+      </w:r>
+    </w:p>
+    <w:p>
+      <w:pPr>
+        <w:shd w:val="clear" w:color="auto" w:fill="FFFFFE"/>
+        <w:spacing w:after="0" w:line="270" w:lineRule="atLeast"/>
+        <w:rPr>
+          <w:rFonts w:ascii="Courier New" w:eastAsia="Times New Roman" w:hAnsi="Courier New" w:cs="Courier New"/>
+          <w:color w:val="000000"/>
+          <w:sz w:val="18"/>
+          <w:szCs w:val="18"/>
+          <w:lang w:eastAsia="en-GB"/>
+        </w:rPr>
+      </w:pPr>
+      <w:r>
+        <w:rPr>
+          <w:rFonts w:ascii="Courier New" w:eastAsia="Times New Roman" w:hAnsi="Courier New" w:cs="Courier New"/>
+          <w:color w:val="000000"/>
+          <w:sz w:val="18"/>
+          <w:szCs w:val="18"/>
+          <w:lang w:eastAsia="en-GB"/>
+        </w:rPr>
+        <w:t>}</w:t>
+      </w:r>
+    </w:p>
+    <w:p>
+      <w:pPr>
+        <w:rPr>
+          <w:rFonts w:ascii="Helvetica" w:hAnsi="Helvetica" w:cs="Helvetica"/>
+          <w:color w:val="212121"/>
+          <w:sz w:val="18"/>
+          <w:szCs w:val="18"/>
+          <w:shd w:val="clear" w:color="auto" w:fill="FFFFFF"/>
+        </w:rPr>
+      </w:pPr>
+    </w:p>
+    <w:p>
+      <w:pPr>
+        <w:rPr>
+          <w:rFonts w:ascii="Helvetica" w:hAnsi="Helvetica" w:cs="Helvetica"/>
+          <w:color w:val="212121"/>
+          <w:sz w:val="18"/>
+          <w:szCs w:val="18"/>
+          <w:shd w:val="clear" w:color="auto" w:fill="FFFFFF"/>
+        </w:rPr>
+      </w:pPr>
+      <w:r>
+        <w:rPr>
+          <w:rFonts w:ascii="Helvetica" w:hAnsi="Helvetica" w:cs="Helvetica"/>
+          <w:color w:val="212121"/>
+          <w:sz w:val="18"/>
+          <w:szCs w:val="18"/>
+          <w:shd w:val="clear" w:color="auto" w:fill="FFFFFF"/>
+        </w:rPr>
+        <w:t>SERVER RESPONSE</w:t>
+      </w:r>
+    </w:p>
+    <w:p>
+      <w:pPr>
+        <w:shd w:val="clear" w:color="auto" w:fill="FFFFFE"/>
+        <w:spacing w:after="0" w:line="270" w:lineRule="atLeast"/>
+        <w:rPr>
+          <w:rFonts w:ascii="Courier New" w:eastAsia="Times New Roman" w:hAnsi="Courier New" w:cs="Courier New"/>
+          <w:color w:val="000000"/>
+          <w:sz w:val="18"/>
+          <w:szCs w:val="18"/>
+          <w:lang w:eastAsia="en-GB"/>
+        </w:rPr>
+      </w:pPr>
+      <w:r>
+        <w:rPr>
+          <w:rFonts w:ascii="Courier New" w:eastAsia="Times New Roman" w:hAnsi="Courier New" w:cs="Courier New"/>
+          <w:color w:val="000000"/>
+          <w:sz w:val="18"/>
+          <w:szCs w:val="18"/>
+          <w:lang w:eastAsia="en-GB"/>
+        </w:rPr>
+        <w:t>{</w:t>
+      </w:r>
+    </w:p>
+    <w:p>
+      <w:pPr>
+        <w:shd w:val="clear" w:color="auto" w:fill="FFFFFE"/>
+        <w:spacing w:after="0" w:line="270" w:lineRule="atLeast"/>
+        <w:rPr>
+          <w:rFonts w:ascii="Courier New" w:eastAsia="Times New Roman" w:hAnsi="Courier New" w:cs="Courier New"/>
+          <w:color w:val="000000"/>
+          <w:sz w:val="18"/>
+          <w:szCs w:val="18"/>
+          <w:lang w:eastAsia="en-GB"/>
+        </w:rPr>
+      </w:pPr>
+      <w:r>
+        <w:rPr>
+          <w:rFonts w:ascii="Courier New" w:eastAsia="Times New Roman" w:hAnsi="Courier New" w:cs="Courier New"/>
+          <w:color w:val="000000"/>
+          <w:sz w:val="18"/>
+          <w:szCs w:val="18"/>
+          <w:lang w:eastAsia="en-GB"/>
+        </w:rPr>
+        <w:t>    </w:t>
+      </w:r>
+      <w:r>
+        <w:rPr>
+          <w:rFonts w:ascii="Courier New" w:eastAsia="Times New Roman" w:hAnsi="Courier New" w:cs="Courier New"/>
+          <w:color w:val="A31515"/>
+          <w:sz w:val="18"/>
+          <w:szCs w:val="18"/>
+          <w:lang w:eastAsia="en-GB"/>
+        </w:rPr>
+        <w:t>"</w:t>
+      </w:r>
+      <w:proofErr w:type="spellStart"/>
+      <w:proofErr w:type="gramStart"/>
+      <w:r>
+        <w:rPr>
+          <w:rFonts w:ascii="Courier New" w:eastAsia="Times New Roman" w:hAnsi="Courier New" w:cs="Courier New"/>
+          <w:color w:val="A31515"/>
+          <w:sz w:val="18"/>
+          <w:szCs w:val="18"/>
+          <w:lang w:eastAsia="en-GB"/>
+        </w:rPr>
+        <w:t>tripId</w:t>
       </w:r>
       <w:proofErr w:type="spellEnd"/>
       <w:proofErr w:type="gramEnd"/>
       <w:r>
         <w:rPr>
-          <w:rFonts w:ascii="Helvetica" w:hAnsi="Helvetica" w:cs="Helvetica"/>
-          <w:color w:val="212121"/>
-          <w:sz w:val="18"/>
-          <w:szCs w:val="18"/>
-          <w:shd w:val="clear" w:color="auto" w:fill="FFFFFF"/>
-        </w:rPr>
-        <w:t>,}</w:t>
-      </w:r>
-    </w:p>
-    <w:p>
-      <w:pPr>
-        <w:rPr>
-          <w:rFonts w:ascii="Helvetica" w:hAnsi="Helvetica" w:cs="Helvetica"/>
-          <w:color w:val="212121"/>
-          <w:sz w:val="18"/>
-          <w:szCs w:val="18"/>
-          <w:shd w:val="clear" w:color="auto" w:fill="FFFFFF"/>
-        </w:rPr>
-      </w:pPr>
-      <w:r>
-        <w:rPr>
-          <w:rFonts w:ascii="Helvetica" w:hAnsi="Helvetica" w:cs="Helvetica"/>
-          <w:color w:val="212121"/>
-          <w:sz w:val="18"/>
-          <w:szCs w:val="18"/>
-          <w:shd w:val="clear" w:color="auto" w:fill="FFFFFF"/>
-        </w:rPr>
-        <w:t>Install PM2</w:t>
+          <w:rFonts w:ascii="Courier New" w:eastAsia="Times New Roman" w:hAnsi="Courier New" w:cs="Courier New"/>
+          <w:color w:val="A31515"/>
+          <w:sz w:val="18"/>
+          <w:szCs w:val="18"/>
+          <w:lang w:eastAsia="en-GB"/>
+        </w:rPr>
+        <w:t>"</w:t>
+      </w:r>
+      <w:r>
+        <w:rPr>
+          <w:rFonts w:ascii="Courier New" w:eastAsia="Times New Roman" w:hAnsi="Courier New" w:cs="Courier New"/>
+          <w:color w:val="000000"/>
+          <w:sz w:val="18"/>
+          <w:szCs w:val="18"/>
+          <w:lang w:eastAsia="en-GB"/>
+        </w:rPr>
+        <w:t>: </w:t>
+      </w:r>
+      <w:r>
+        <w:rPr>
+          <w:rFonts w:ascii="Courier New" w:eastAsia="Times New Roman" w:hAnsi="Courier New" w:cs="Courier New"/>
+          <w:color w:val="0451A5"/>
+          <w:sz w:val="18"/>
+          <w:szCs w:val="18"/>
+          <w:lang w:eastAsia="en-GB"/>
+        </w:rPr>
+        <w:t>"47B3DE22-A76D-4C90-878C-A8B81CB4B8A6-2022-05"</w:t>
+      </w:r>
+      <w:r>
+        <w:rPr>
+          <w:rFonts w:ascii="Courier New" w:eastAsia="Times New Roman" w:hAnsi="Courier New" w:cs="Courier New"/>
+          <w:color w:val="000000"/>
+          <w:sz w:val="18"/>
+          <w:szCs w:val="18"/>
+          <w:lang w:eastAsia="en-GB"/>
+        </w:rPr>
+        <w:t>,</w:t>
+      </w:r>
+    </w:p>
+    <w:p>
+      <w:pPr>
+        <w:shd w:val="clear" w:color="auto" w:fill="FFFFFE"/>
+        <w:spacing w:after="0" w:line="270" w:lineRule="atLeast"/>
+        <w:rPr>
+          <w:rFonts w:ascii="Courier New" w:eastAsia="Times New Roman" w:hAnsi="Courier New" w:cs="Courier New"/>
+          <w:color w:val="000000"/>
+          <w:sz w:val="18"/>
+          <w:szCs w:val="18"/>
+          <w:lang w:eastAsia="en-GB"/>
+        </w:rPr>
+      </w:pPr>
+      <w:r>
+        <w:rPr>
+          <w:rFonts w:ascii="Courier New" w:eastAsia="Times New Roman" w:hAnsi="Courier New" w:cs="Courier New"/>
+          <w:color w:val="000000"/>
+          <w:sz w:val="18"/>
+          <w:szCs w:val="18"/>
+          <w:lang w:eastAsia="en-GB"/>
+        </w:rPr>
+        <w:t>    </w:t>
+      </w:r>
+      <w:r>
+        <w:rPr>
+          <w:rFonts w:ascii="Courier New" w:eastAsia="Times New Roman" w:hAnsi="Courier New" w:cs="Courier New"/>
+          <w:color w:val="A31515"/>
+          <w:sz w:val="18"/>
+          <w:szCs w:val="18"/>
+          <w:lang w:eastAsia="en-GB"/>
+        </w:rPr>
+        <w:t>"</w:t>
+      </w:r>
+      <w:proofErr w:type="gramStart"/>
+      <w:r>
+        <w:rPr>
+          <w:rFonts w:ascii="Courier New" w:eastAsia="Times New Roman" w:hAnsi="Courier New" w:cs="Courier New"/>
+          <w:color w:val="A31515"/>
+          <w:sz w:val="18"/>
+          <w:szCs w:val="18"/>
+          <w:lang w:eastAsia="en-GB"/>
+        </w:rPr>
+        <w:t>message</w:t>
+      </w:r>
+      <w:proofErr w:type="gramEnd"/>
+      <w:r>
+        <w:rPr>
+          <w:rFonts w:ascii="Courier New" w:eastAsia="Times New Roman" w:hAnsi="Courier New" w:cs="Courier New"/>
+          <w:color w:val="A31515"/>
+          <w:sz w:val="18"/>
+          <w:szCs w:val="18"/>
+          <w:lang w:eastAsia="en-GB"/>
+        </w:rPr>
+        <w:t>"</w:t>
+      </w:r>
+      <w:r>
+        <w:rPr>
+          <w:rFonts w:ascii="Courier New" w:eastAsia="Times New Roman" w:hAnsi="Courier New" w:cs="Courier New"/>
+          <w:color w:val="000000"/>
+          <w:sz w:val="18"/>
+          <w:szCs w:val="18"/>
+          <w:lang w:eastAsia="en-GB"/>
+        </w:rPr>
+        <w:t>: </w:t>
+      </w:r>
+      <w:r>
+        <w:rPr>
+          <w:rFonts w:ascii="Courier New" w:eastAsia="Times New Roman" w:hAnsi="Courier New" w:cs="Courier New"/>
+          <w:color w:val="0451A5"/>
+          <w:sz w:val="18"/>
+          <w:szCs w:val="18"/>
+          <w:lang w:eastAsia="en-GB"/>
+        </w:rPr>
+        <w:t>"Trip Cancelled"</w:t>
+      </w:r>
+    </w:p>
+    <w:p>
+      <w:pPr>
+        <w:shd w:val="clear" w:color="auto" w:fill="FFFFFE"/>
+        <w:spacing w:after="0" w:line="270" w:lineRule="atLeast"/>
+        <w:rPr>
+          <w:rFonts w:ascii="Courier New" w:eastAsia="Times New Roman" w:hAnsi="Courier New" w:cs="Courier New"/>
+          <w:color w:val="000000"/>
+          <w:sz w:val="18"/>
+          <w:szCs w:val="18"/>
+          <w:lang w:eastAsia="en-GB"/>
+        </w:rPr>
+      </w:pPr>
+      <w:r>
+        <w:rPr>
+          <w:rFonts w:ascii="Courier New" w:eastAsia="Times New Roman" w:hAnsi="Courier New" w:cs="Courier New"/>
+          <w:color w:val="000000"/>
+          <w:sz w:val="18"/>
+          <w:szCs w:val="18"/>
+          <w:lang w:eastAsia="en-GB"/>
+        </w:rPr>
+        <w:t>}</w:t>
+      </w:r>
+    </w:p>
+    <w:p>
+      <w:pPr>
+        <w:rPr>
+          <w:rFonts w:ascii="Helvetica" w:hAnsi="Helvetica" w:cs="Helvetica"/>
+          <w:color w:val="212121"/>
+          <w:sz w:val="18"/>
+          <w:szCs w:val="18"/>
+          <w:shd w:val="clear" w:color="auto" w:fill="FFFFFF"/>
+        </w:rPr>
+      </w:pPr>
+    </w:p>
+    <w:p>
+      <w:pPr>
+        <w:rPr>
+          <w:rFonts w:ascii="Helvetica" w:hAnsi="Helvetica" w:cs="Helvetica"/>
+          <w:color w:val="212121"/>
+          <w:sz w:val="18"/>
+          <w:szCs w:val="18"/>
+          <w:shd w:val="clear" w:color="auto" w:fill="FFFFFF"/>
+        </w:rPr>
+      </w:pPr>
+    </w:p>
+    <w:p>
+      <w:pPr>
+        <w:rPr>
+          <w:rFonts w:ascii="Helvetica" w:hAnsi="Helvetica" w:cs="Helvetica"/>
+          <w:color w:val="212121"/>
+          <w:sz w:val="18"/>
+          <w:szCs w:val="18"/>
+          <w:shd w:val="clear" w:color="auto" w:fill="FFFFFF"/>
+        </w:rPr>
+      </w:pPr>
+    </w:p>
+    <w:p>
+      <w:pPr>
+        <w:rPr>
+          <w:rFonts w:ascii="Helvetica" w:hAnsi="Helvetica" w:cs="Helvetica"/>
+          <w:color w:val="212121"/>
+          <w:sz w:val="18"/>
+          <w:szCs w:val="18"/>
+          <w:shd w:val="clear" w:color="auto" w:fill="FFFFFF"/>
+        </w:rPr>
+      </w:pPr>
+    </w:p>
+    <w:p>
+      <w:pPr>
+        <w:rPr>
+          <w:rFonts w:ascii="Helvetica" w:hAnsi="Helvetica" w:cs="Helvetica"/>
+          <w:color w:val="212121"/>
+          <w:sz w:val="18"/>
+          <w:szCs w:val="18"/>
+          <w:shd w:val="clear" w:color="auto" w:fill="FFFFFF"/>
+        </w:rPr>
+      </w:pPr>
+    </w:p>
+    <w:p>
+      <w:pPr>
+        <w:rPr>
+          <w:rFonts w:ascii="Helvetica" w:hAnsi="Helvetica" w:cs="Helvetica"/>
+          <w:color w:val="212121"/>
+          <w:sz w:val="18"/>
+          <w:szCs w:val="18"/>
+          <w:shd w:val="clear" w:color="auto" w:fill="FFFFFF"/>
+        </w:rPr>
+      </w:pPr>
+    </w:p>
+    <w:p>
+      <w:pPr>
+        <w:rPr>
+          <w:rFonts w:ascii="Helvetica" w:hAnsi="Helvetica" w:cs="Helvetica"/>
+          <w:color w:val="212121"/>
+          <w:sz w:val="18"/>
+          <w:szCs w:val="18"/>
+          <w:shd w:val="clear" w:color="auto" w:fill="FFFFFF"/>
+        </w:rPr>
+      </w:pPr>
+    </w:p>
+    <w:p>
+      <w:pPr>
+        <w:rPr>
+          <w:rFonts w:ascii="Helvetica" w:hAnsi="Helvetica" w:cs="Helvetica"/>
+          <w:color w:val="212121"/>
+          <w:sz w:val="18"/>
+          <w:szCs w:val="18"/>
+          <w:shd w:val="clear" w:color="auto" w:fill="FFFFFF"/>
+        </w:rPr>
+      </w:pPr>
+    </w:p>
+    <w:p>
+      <w:pPr>
+        <w:rPr>
+          <w:rFonts w:ascii="Helvetica" w:hAnsi="Helvetica" w:cs="Helvetica"/>
+          <w:color w:val="212121"/>
+          <w:sz w:val="18"/>
+          <w:szCs w:val="18"/>
+          <w:shd w:val="clear" w:color="auto" w:fill="FFFFFF"/>
+        </w:rPr>
+      </w:pPr>
+    </w:p>
+    <w:p>
+      <w:pPr>
+        <w:rPr>
+          <w:rFonts w:ascii="Helvetica" w:hAnsi="Helvetica" w:cs="Helvetica"/>
+          <w:color w:val="212121"/>
+          <w:sz w:val="18"/>
+          <w:szCs w:val="18"/>
+          <w:shd w:val="clear" w:color="auto" w:fill="FFFFFF"/>
+        </w:rPr>
+      </w:pPr>
+    </w:p>
+    <w:p>
+      <w:pPr>
+        <w:rPr>
+          <w:rFonts w:ascii="Helvetica" w:hAnsi="Helvetica" w:cs="Helvetica"/>
+          <w:color w:val="212121"/>
+          <w:sz w:val="18"/>
+          <w:szCs w:val="18"/>
+          <w:shd w:val="clear" w:color="auto" w:fill="FFFFFF"/>
+        </w:rPr>
+      </w:pPr>
+    </w:p>
+    <w:p>
+      <w:pPr>
+        <w:rPr>
+          <w:rFonts w:ascii="Helvetica" w:hAnsi="Helvetica" w:cs="Helvetica"/>
+          <w:color w:val="212121"/>
+          <w:sz w:val="18"/>
+          <w:szCs w:val="18"/>
+          <w:shd w:val="clear" w:color="auto" w:fill="FFFFFF"/>
+        </w:rPr>
+      </w:pPr>
+    </w:p>
+    <w:p>
+      <w:pPr>
+        <w:rPr>
+          <w:rFonts w:ascii="Helvetica" w:hAnsi="Helvetica" w:cs="Helvetica"/>
+          <w:color w:val="212121"/>
+          <w:sz w:val="18"/>
+          <w:szCs w:val="18"/>
+          <w:shd w:val="clear" w:color="auto" w:fill="FFFFFF"/>
+        </w:rPr>
+      </w:pPr>
+    </w:p>
+    <w:p>
+      <w:pPr>
+        <w:rPr>
+          <w:rFonts w:ascii="Helvetica" w:hAnsi="Helvetica" w:cs="Helvetica"/>
+          <w:color w:val="212121"/>
+          <w:sz w:val="18"/>
+          <w:szCs w:val="18"/>
+          <w:shd w:val="clear" w:color="auto" w:fill="FFFFFF"/>
+        </w:rPr>
+      </w:pPr>
+    </w:p>
+    <w:p>
+      <w:pPr>
+        <w:rPr>
+          <w:rFonts w:ascii="Helvetica" w:hAnsi="Helvetica" w:cs="Helvetica"/>
+          <w:color w:val="212121"/>
+          <w:sz w:val="18"/>
+          <w:szCs w:val="18"/>
+          <w:shd w:val="clear" w:color="auto" w:fill="FFFFFF"/>
+        </w:rPr>
+      </w:pPr>
+    </w:p>
+    <w:p>
+      <w:pPr>
+        <w:rPr>
+          <w:rFonts w:ascii="Helvetica" w:hAnsi="Helvetica" w:cs="Helvetica"/>
+          <w:color w:val="212121"/>
+          <w:sz w:val="18"/>
+          <w:szCs w:val="18"/>
+          <w:shd w:val="clear" w:color="auto" w:fill="FFFFFF"/>
+        </w:rPr>
+      </w:pPr>
+    </w:p>
+    <w:p>
+      <w:pPr>
+        <w:rPr>
+          <w:rFonts w:ascii="Helvetica" w:hAnsi="Helvetica" w:cs="Helvetica"/>
+          <w:color w:val="212121"/>
+          <w:sz w:val="18"/>
+          <w:szCs w:val="18"/>
+          <w:shd w:val="clear" w:color="auto" w:fill="FFFFFF"/>
+        </w:rPr>
+      </w:pPr>
+    </w:p>
+    <w:p>
+      <w:pPr>
+        <w:rPr>
+          <w:rFonts w:ascii="Helvetica" w:hAnsi="Helvetica" w:cs="Helvetica"/>
+          <w:color w:val="212121"/>
+          <w:sz w:val="18"/>
+          <w:szCs w:val="18"/>
+          <w:shd w:val="clear" w:color="auto" w:fill="FFFFFF"/>
+        </w:rPr>
+      </w:pPr>
+    </w:p>
+    <w:p>
+      <w:pPr>
+        <w:rPr>
+          <w:rFonts w:ascii="Helvetica" w:hAnsi="Helvetica" w:cs="Helvetica"/>
+          <w:b/>
+          <w:color w:val="212121"/>
+          <w:sz w:val="18"/>
+          <w:szCs w:val="18"/>
+          <w:shd w:val="clear" w:color="auto" w:fill="FFFFFF"/>
+        </w:rPr>
+      </w:pPr>
+      <w:r>
+        <w:rPr>
+          <w:rFonts w:ascii="Helvetica" w:hAnsi="Helvetica" w:cs="Helvetica"/>
+          <w:b/>
+          <w:color w:val="212121"/>
+          <w:sz w:val="18"/>
+          <w:szCs w:val="18"/>
+          <w:shd w:val="clear" w:color="auto" w:fill="FFFFFF"/>
+        </w:rPr>
+        <w:lastRenderedPageBreak/>
+        <w:t>DEPLOYMENT</w:t>
+      </w:r>
+    </w:p>
+    <w:p>
+      <w:pPr>
+        <w:rPr>
+          <w:rFonts w:ascii="Helvetica" w:hAnsi="Helvetica" w:cs="Helvetica"/>
+          <w:color w:val="212121"/>
+          <w:sz w:val="18"/>
+          <w:szCs w:val="18"/>
+          <w:shd w:val="clear" w:color="auto" w:fill="FFFFFF"/>
+        </w:rPr>
+      </w:pPr>
+      <w:r>
+        <w:rPr>
+          <w:rFonts w:ascii="Helvetica" w:hAnsi="Helvetica" w:cs="Helvetica"/>
+          <w:color w:val="212121"/>
+          <w:sz w:val="18"/>
+          <w:szCs w:val="18"/>
+          <w:shd w:val="clear" w:color="auto" w:fill="FFFFFF"/>
+        </w:rPr>
+        <w:t>The said micro service requires the following installed on the production server.</w:t>
+      </w:r>
+    </w:p>
+    <w:p>
+      <w:pPr>
+        <w:rPr>
+          <w:rFonts w:ascii="Helvetica" w:hAnsi="Helvetica" w:cs="Helvetica"/>
+          <w:color w:val="212121"/>
+          <w:sz w:val="18"/>
+          <w:szCs w:val="18"/>
+          <w:shd w:val="clear" w:color="auto" w:fill="FFFFFF"/>
+        </w:rPr>
+      </w:pPr>
+      <w:r>
+        <w:rPr>
+          <w:rFonts w:ascii="Helvetica" w:hAnsi="Helvetica" w:cs="Helvetica"/>
+          <w:color w:val="212121"/>
+          <w:sz w:val="18"/>
+          <w:szCs w:val="18"/>
+          <w:shd w:val="clear" w:color="auto" w:fill="FFFFFF"/>
+        </w:rPr>
+        <w:t>Node.JS</w:t>
+      </w:r>
+      <w:r>
+        <w:rPr>
+          <w:rFonts w:ascii="Helvetica" w:hAnsi="Helvetica" w:cs="Helvetica"/>
+          <w:color w:val="212121"/>
+          <w:sz w:val="18"/>
+          <w:szCs w:val="18"/>
+          <w:shd w:val="clear" w:color="auto" w:fill="FFFFFF"/>
+        </w:rPr>
+        <w:t xml:space="preserve"> - refer to installation of </w:t>
+      </w:r>
+      <w:proofErr w:type="spellStart"/>
+      <w:r>
+        <w:rPr>
+          <w:rFonts w:ascii="Helvetica" w:hAnsi="Helvetica" w:cs="Helvetica"/>
+          <w:color w:val="212121"/>
+          <w:sz w:val="18"/>
+          <w:szCs w:val="18"/>
+          <w:shd w:val="clear" w:color="auto" w:fill="FFFFFF"/>
+        </w:rPr>
+        <w:t>NodeJS</w:t>
+      </w:r>
+      <w:proofErr w:type="spellEnd"/>
+      <w:r>
+        <w:rPr>
+          <w:rFonts w:ascii="Helvetica" w:hAnsi="Helvetica" w:cs="Helvetica"/>
+          <w:color w:val="212121"/>
+          <w:sz w:val="18"/>
+          <w:szCs w:val="18"/>
+          <w:shd w:val="clear" w:color="auto" w:fill="FFFFFF"/>
+        </w:rPr>
+        <w:t xml:space="preserve"> from https://nodejs.org</w:t>
+      </w:r>
+    </w:p>
+    <w:p>
+      <w:pPr>
+        <w:rPr>
+          <w:rFonts w:ascii="Helvetica" w:hAnsi="Helvetica" w:cs="Helvetica"/>
+          <w:color w:val="212121"/>
+          <w:sz w:val="18"/>
+          <w:szCs w:val="18"/>
+          <w:shd w:val="clear" w:color="auto" w:fill="FFFFFF"/>
+        </w:rPr>
+      </w:pPr>
+      <w:r>
+        <w:rPr>
+          <w:rFonts w:ascii="Helvetica" w:hAnsi="Helvetica" w:cs="Helvetica"/>
+          <w:color w:val="212121"/>
+          <w:sz w:val="18"/>
+          <w:szCs w:val="18"/>
+          <w:shd w:val="clear" w:color="auto" w:fill="FFFFFF"/>
+        </w:rPr>
+        <w:t>Express.JS</w:t>
+      </w:r>
+      <w:r>
+        <w:rPr>
+          <w:rFonts w:ascii="Helvetica" w:hAnsi="Helvetica" w:cs="Helvetica"/>
+          <w:color w:val="212121"/>
+          <w:sz w:val="18"/>
+          <w:szCs w:val="18"/>
+          <w:shd w:val="clear" w:color="auto" w:fill="FFFFFF"/>
+        </w:rPr>
+        <w:t xml:space="preserve"> – refer installation of </w:t>
+      </w:r>
+      <w:proofErr w:type="spellStart"/>
+      <w:r>
+        <w:rPr>
+          <w:rFonts w:ascii="Helvetica" w:hAnsi="Helvetica" w:cs="Helvetica"/>
+          <w:color w:val="212121"/>
+          <w:sz w:val="18"/>
+          <w:szCs w:val="18"/>
+          <w:shd w:val="clear" w:color="auto" w:fill="FFFFFF"/>
+        </w:rPr>
+        <w:t>ExpressJS</w:t>
+      </w:r>
+      <w:proofErr w:type="spellEnd"/>
+      <w:r>
+        <w:rPr>
+          <w:rFonts w:ascii="Helvetica" w:hAnsi="Helvetica" w:cs="Helvetica"/>
+          <w:color w:val="212121"/>
+          <w:sz w:val="18"/>
+          <w:szCs w:val="18"/>
+          <w:shd w:val="clear" w:color="auto" w:fill="FFFFFF"/>
+        </w:rPr>
+        <w:t xml:space="preserve"> from https://expressjs.com</w:t>
+      </w:r>
+    </w:p>
+    <w:p>
+      <w:pPr>
+        <w:rPr>
+          <w:rFonts w:ascii="Helvetica" w:hAnsi="Helvetica" w:cs="Helvetica"/>
+          <w:color w:val="212121"/>
+          <w:sz w:val="18"/>
+          <w:szCs w:val="18"/>
+          <w:shd w:val="clear" w:color="auto" w:fill="FFFFFF"/>
+        </w:rPr>
+      </w:pPr>
+      <w:r>
+        <w:rPr>
+          <w:rFonts w:ascii="Helvetica" w:hAnsi="Helvetica" w:cs="Helvetica"/>
+          <w:color w:val="212121"/>
+          <w:sz w:val="18"/>
+          <w:szCs w:val="18"/>
+          <w:shd w:val="clear" w:color="auto" w:fill="FFFFFF"/>
+        </w:rPr>
+        <w:t>Libraries {</w:t>
+      </w:r>
+      <w:r>
+        <w:rPr>
+          <w:rFonts w:ascii="Helvetica" w:hAnsi="Helvetica" w:cs="Helvetica"/>
+          <w:color w:val="212121"/>
+          <w:sz w:val="18"/>
+          <w:szCs w:val="18"/>
+          <w:shd w:val="clear" w:color="auto" w:fill="FFFFFF"/>
+        </w:rPr>
+        <w:t xml:space="preserve">use the </w:t>
+      </w:r>
+      <w:proofErr w:type="spellStart"/>
+      <w:r>
+        <w:rPr>
+          <w:rFonts w:ascii="Helvetica" w:hAnsi="Helvetica" w:cs="Helvetica"/>
+          <w:b/>
+          <w:color w:val="212121"/>
+          <w:sz w:val="18"/>
+          <w:szCs w:val="18"/>
+          <w:shd w:val="clear" w:color="auto" w:fill="FFFFFF"/>
+        </w:rPr>
+        <w:t>package.json</w:t>
+      </w:r>
+      <w:proofErr w:type="spellEnd"/>
+      <w:r>
+        <w:rPr>
+          <w:rFonts w:ascii="Helvetica" w:hAnsi="Helvetica" w:cs="Helvetica"/>
+          <w:color w:val="212121"/>
+          <w:sz w:val="18"/>
+          <w:szCs w:val="18"/>
+          <w:shd w:val="clear" w:color="auto" w:fill="FFFFFF"/>
+        </w:rPr>
+        <w:t xml:space="preserve"> </w:t>
+      </w:r>
+      <w:r>
+        <w:rPr>
+          <w:rFonts w:ascii="Helvetica" w:hAnsi="Helvetica" w:cs="Helvetica"/>
+          <w:color w:val="212121"/>
+          <w:sz w:val="18"/>
+          <w:szCs w:val="18"/>
+          <w:shd w:val="clear" w:color="auto" w:fill="FFFFFF"/>
+        </w:rPr>
+        <w:t>to install th</w:t>
+      </w:r>
+      <w:r>
+        <w:rPr>
+          <w:rFonts w:ascii="Helvetica" w:hAnsi="Helvetica" w:cs="Helvetica"/>
+          <w:color w:val="212121"/>
+          <w:sz w:val="18"/>
+          <w:szCs w:val="18"/>
+          <w:shd w:val="clear" w:color="auto" w:fill="FFFFFF"/>
+        </w:rPr>
+        <w:t xml:space="preserve">e </w:t>
+      </w:r>
+      <w:r>
+        <w:rPr>
+          <w:rFonts w:ascii="Helvetica" w:hAnsi="Helvetica" w:cs="Helvetica"/>
+          <w:color w:val="212121"/>
+          <w:sz w:val="18"/>
+          <w:szCs w:val="18"/>
+          <w:shd w:val="clear" w:color="auto" w:fill="FFFFFF"/>
+        </w:rPr>
+        <w:t>required application</w:t>
+      </w:r>
+      <w:r>
+        <w:rPr>
+          <w:rFonts w:ascii="Helvetica" w:hAnsi="Helvetica" w:cs="Helvetica"/>
+          <w:color w:val="212121"/>
+          <w:sz w:val="18"/>
+          <w:szCs w:val="18"/>
+          <w:shd w:val="clear" w:color="auto" w:fill="FFFFFF"/>
+        </w:rPr>
+        <w:t xml:space="preserve"> package</w:t>
+      </w:r>
+      <w:r>
+        <w:rPr>
+          <w:rFonts w:ascii="Helvetica" w:hAnsi="Helvetica" w:cs="Helvetica"/>
+          <w:color w:val="212121"/>
+          <w:sz w:val="18"/>
+          <w:szCs w:val="18"/>
+          <w:shd w:val="clear" w:color="auto" w:fill="FFFFFF"/>
+        </w:rPr>
+        <w:t>}</w:t>
+      </w:r>
+      <w:r>
+        <w:rPr>
+          <w:rFonts w:ascii="Helvetica" w:hAnsi="Helvetica" w:cs="Helvetica"/>
+          <w:color w:val="212121"/>
+          <w:sz w:val="18"/>
+          <w:szCs w:val="18"/>
+          <w:shd w:val="clear" w:color="auto" w:fill="FFFFFF"/>
+        </w:rPr>
+        <w:t xml:space="preserve">. This is as follows: from inside the app directory run command </w:t>
+      </w:r>
+      <w:proofErr w:type="spellStart"/>
+      <w:r>
+        <w:rPr>
+          <w:rFonts w:ascii="Helvetica" w:hAnsi="Helvetica" w:cs="Helvetica"/>
+          <w:b/>
+          <w:color w:val="1F497D" w:themeColor="text2"/>
+          <w:sz w:val="18"/>
+          <w:szCs w:val="18"/>
+          <w:shd w:val="clear" w:color="auto" w:fill="FFFFFF"/>
+        </w:rPr>
+        <w:t>npm</w:t>
+      </w:r>
+      <w:proofErr w:type="spellEnd"/>
+      <w:r>
+        <w:rPr>
+          <w:rFonts w:ascii="Helvetica" w:hAnsi="Helvetica" w:cs="Helvetica"/>
+          <w:b/>
+          <w:color w:val="1F497D" w:themeColor="text2"/>
+          <w:sz w:val="18"/>
+          <w:szCs w:val="18"/>
+          <w:shd w:val="clear" w:color="auto" w:fill="FFFFFF"/>
+        </w:rPr>
+        <w:t xml:space="preserve"> install</w:t>
+      </w:r>
+      <w:r>
+        <w:rPr>
+          <w:rFonts w:ascii="Helvetica" w:hAnsi="Helvetica" w:cs="Helvetica"/>
+          <w:b/>
+          <w:color w:val="1F497D" w:themeColor="text2"/>
+          <w:sz w:val="18"/>
+          <w:szCs w:val="18"/>
+          <w:shd w:val="clear" w:color="auto" w:fill="FFFFFF"/>
+        </w:rPr>
+        <w:t xml:space="preserve"> </w:t>
+      </w:r>
+    </w:p>
+    <w:p>
+      <w:pPr>
+        <w:rPr>
+          <w:rFonts w:ascii="Helvetica" w:hAnsi="Helvetica" w:cs="Helvetica"/>
+          <w:b/>
+          <w:color w:val="212121"/>
+          <w:sz w:val="18"/>
+          <w:szCs w:val="18"/>
+          <w:shd w:val="clear" w:color="auto" w:fill="FFFFFF"/>
+        </w:rPr>
+      </w:pPr>
+      <w:r>
+        <w:rPr>
+          <w:rFonts w:ascii="Helvetica" w:hAnsi="Helvetica" w:cs="Helvetica"/>
+          <w:b/>
+          <w:color w:val="212121"/>
+          <w:sz w:val="18"/>
+          <w:szCs w:val="18"/>
+          <w:shd w:val="clear" w:color="auto" w:fill="FFFFFF"/>
+        </w:rPr>
+        <w:t>PM2</w:t>
+      </w:r>
+      <w:r>
+        <w:rPr>
+          <w:rFonts w:ascii="Helvetica" w:hAnsi="Helvetica" w:cs="Helvetica"/>
+          <w:b/>
+          <w:color w:val="212121"/>
+          <w:sz w:val="18"/>
+          <w:szCs w:val="18"/>
+          <w:shd w:val="clear" w:color="auto" w:fill="FFFFFF"/>
+        </w:rPr>
+        <w:t xml:space="preserve"> INSTALLATION</w:t>
+      </w:r>
+    </w:p>
+    <w:p>
+      <w:pPr>
+        <w:rPr>
+          <w:rFonts w:ascii="Helvetica" w:hAnsi="Helvetica" w:cs="Helvetica"/>
+          <w:color w:val="212121"/>
+          <w:sz w:val="18"/>
+          <w:szCs w:val="18"/>
+          <w:shd w:val="clear" w:color="auto" w:fill="FFFFFF"/>
+        </w:rPr>
+      </w:pPr>
+      <w:r>
+        <w:rPr>
+          <w:rFonts w:ascii="Helvetica" w:hAnsi="Helvetica" w:cs="Helvetica"/>
+          <w:color w:val="212121"/>
+          <w:sz w:val="18"/>
+          <w:szCs w:val="18"/>
+          <w:shd w:val="clear" w:color="auto" w:fill="FFFFFF"/>
+        </w:rPr>
+        <w:t xml:space="preserve">COMMAND: </w:t>
+      </w:r>
+      <w:proofErr w:type="spellStart"/>
+      <w:r>
+        <w:rPr>
+          <w:rFonts w:ascii="Helvetica" w:hAnsi="Helvetica" w:cs="Helvetica"/>
+          <w:b/>
+          <w:color w:val="1F497D" w:themeColor="text2"/>
+          <w:sz w:val="18"/>
+          <w:szCs w:val="18"/>
+          <w:shd w:val="clear" w:color="auto" w:fill="FFFFFF"/>
+        </w:rPr>
+        <w:t>sudo</w:t>
+      </w:r>
+      <w:proofErr w:type="spellEnd"/>
+      <w:r>
+        <w:rPr>
+          <w:rFonts w:ascii="Helvetica" w:hAnsi="Helvetica" w:cs="Helvetica"/>
+          <w:b/>
+          <w:color w:val="1F497D" w:themeColor="text2"/>
+          <w:sz w:val="18"/>
+          <w:szCs w:val="18"/>
+          <w:shd w:val="clear" w:color="auto" w:fill="FFFFFF"/>
+        </w:rPr>
+        <w:t xml:space="preserve"> </w:t>
+      </w:r>
+      <w:proofErr w:type="spellStart"/>
+      <w:r>
+        <w:rPr>
+          <w:rFonts w:ascii="Helvetica" w:hAnsi="Helvetica" w:cs="Helvetica"/>
+          <w:b/>
+          <w:color w:val="1F497D" w:themeColor="text2"/>
+          <w:sz w:val="18"/>
+          <w:szCs w:val="18"/>
+          <w:shd w:val="clear" w:color="auto" w:fill="FFFFFF"/>
+        </w:rPr>
+        <w:t>npm</w:t>
+      </w:r>
+      <w:proofErr w:type="spellEnd"/>
+      <w:r>
+        <w:rPr>
+          <w:rFonts w:ascii="Helvetica" w:hAnsi="Helvetica" w:cs="Helvetica"/>
+          <w:b/>
+          <w:color w:val="1F497D" w:themeColor="text2"/>
+          <w:sz w:val="18"/>
+          <w:szCs w:val="18"/>
+          <w:shd w:val="clear" w:color="auto" w:fill="FFFFFF"/>
+        </w:rPr>
+        <w:t xml:space="preserve"> install pm2 -g</w:t>
       </w:r>
     </w:p>
     <w:p>
@@ -2686,68 +4766,189 @@
           <w:szCs w:val="18"/>
           <w:shd w:val="clear" w:color="auto" w:fill="FFFFFF"/>
         </w:rPr>
-        <w:t xml:space="preserve"> and not forgetting the said tool</w:t>
-      </w:r>
+        <w:t xml:space="preserve"> and not forgetting the said tool keeps application logs of all unhandled exceptions</w:t>
+      </w:r>
+      <w:r>
+        <w:rPr>
+          <w:rFonts w:ascii="Helvetica" w:hAnsi="Helvetica" w:cs="Helvetica"/>
+          <w:color w:val="212121"/>
+          <w:sz w:val="18"/>
+          <w:szCs w:val="18"/>
+          <w:shd w:val="clear" w:color="auto" w:fill="FFFFFF"/>
+        </w:rPr>
+        <w:t>.</w:t>
+      </w:r>
+    </w:p>
+    <w:p>
+      <w:pPr>
+        <w:rPr>
+          <w:rFonts w:ascii="Helvetica" w:hAnsi="Helvetica" w:cs="Helvetica"/>
+          <w:color w:val="212121"/>
+          <w:sz w:val="18"/>
+          <w:szCs w:val="18"/>
+          <w:shd w:val="clear" w:color="auto" w:fill="FFFFFF"/>
+        </w:rPr>
+      </w:pPr>
+      <w:r>
+        <w:rPr>
+          <w:rFonts w:ascii="Helvetica" w:hAnsi="Helvetica" w:cs="Helvetica"/>
+          <w:color w:val="212121"/>
+          <w:sz w:val="18"/>
+          <w:szCs w:val="18"/>
+          <w:shd w:val="clear" w:color="auto" w:fill="FFFFFF"/>
+        </w:rPr>
+        <w:t xml:space="preserve">Use the command below to run the </w:t>
+      </w:r>
+      <w:r>
+        <w:rPr>
+          <w:rFonts w:ascii="Helvetica" w:hAnsi="Helvetica" w:cs="Helvetica"/>
+          <w:color w:val="212121"/>
+          <w:sz w:val="18"/>
+          <w:szCs w:val="18"/>
+          <w:shd w:val="clear" w:color="auto" w:fill="FFFFFF"/>
+        </w:rPr>
+        <w:t>PM2</w:t>
+      </w:r>
+      <w:r>
+        <w:rPr>
+          <w:rFonts w:ascii="Helvetica" w:hAnsi="Helvetica" w:cs="Helvetica"/>
+          <w:color w:val="212121"/>
+          <w:sz w:val="18"/>
+          <w:szCs w:val="18"/>
+          <w:shd w:val="clear" w:color="auto" w:fill="FFFFFF"/>
+        </w:rPr>
+        <w:t xml:space="preserve"> as service</w:t>
+      </w:r>
+    </w:p>
+    <w:p>
+      <w:pPr>
+        <w:rPr>
+          <w:rFonts w:ascii="Helvetica" w:hAnsi="Helvetica" w:cs="Helvetica"/>
+          <w:b/>
+          <w:color w:val="1F497D" w:themeColor="text2"/>
+          <w:sz w:val="18"/>
+          <w:szCs w:val="18"/>
+          <w:shd w:val="clear" w:color="auto" w:fill="FFFFFF"/>
+        </w:rPr>
+      </w:pPr>
+      <w:proofErr w:type="spellStart"/>
+      <w:proofErr w:type="gramStart"/>
+      <w:r>
+        <w:rPr>
+          <w:rFonts w:ascii="Helvetica" w:hAnsi="Helvetica" w:cs="Helvetica"/>
+          <w:b/>
+          <w:color w:val="1F497D" w:themeColor="text2"/>
+          <w:sz w:val="18"/>
+          <w:szCs w:val="18"/>
+          <w:shd w:val="clear" w:color="auto" w:fill="FFFFFF"/>
+        </w:rPr>
+        <w:t>sudo</w:t>
+      </w:r>
+      <w:proofErr w:type="spellEnd"/>
+      <w:proofErr w:type="gramEnd"/>
+      <w:r>
+        <w:rPr>
+          <w:rFonts w:ascii="Helvetica" w:hAnsi="Helvetica" w:cs="Helvetica"/>
+          <w:b/>
+          <w:color w:val="1F497D" w:themeColor="text2"/>
+          <w:sz w:val="18"/>
+          <w:szCs w:val="18"/>
+          <w:shd w:val="clear" w:color="auto" w:fill="FFFFFF"/>
+        </w:rPr>
+        <w:t xml:space="preserve"> </w:t>
+      </w:r>
+      <w:proofErr w:type="spellStart"/>
+      <w:r>
+        <w:rPr>
+          <w:rFonts w:ascii="Helvetica" w:hAnsi="Helvetica" w:cs="Helvetica"/>
+          <w:b/>
+          <w:color w:val="1F497D" w:themeColor="text2"/>
+          <w:sz w:val="18"/>
+          <w:szCs w:val="18"/>
+          <w:shd w:val="clear" w:color="auto" w:fill="FFFFFF"/>
+        </w:rPr>
+        <w:t>env</w:t>
+      </w:r>
+      <w:proofErr w:type="spellEnd"/>
+      <w:r>
+        <w:rPr>
+          <w:rFonts w:ascii="Helvetica" w:hAnsi="Helvetica" w:cs="Helvetica"/>
+          <w:b/>
+          <w:color w:val="1F497D" w:themeColor="text2"/>
+          <w:sz w:val="18"/>
+          <w:szCs w:val="18"/>
+          <w:shd w:val="clear" w:color="auto" w:fill="FFFFFF"/>
+        </w:rPr>
+        <w:t xml:space="preserve"> PATH=$PATH:/</w:t>
+      </w:r>
+      <w:proofErr w:type="spellStart"/>
+      <w:r>
+        <w:rPr>
+          <w:rFonts w:ascii="Helvetica" w:hAnsi="Helvetica" w:cs="Helvetica"/>
+          <w:b/>
+          <w:color w:val="1F497D" w:themeColor="text2"/>
+          <w:sz w:val="18"/>
+          <w:szCs w:val="18"/>
+          <w:shd w:val="clear" w:color="auto" w:fill="FFFFFF"/>
+        </w:rPr>
+        <w:t>usr</w:t>
+      </w:r>
+      <w:proofErr w:type="spellEnd"/>
+      <w:r>
+        <w:rPr>
+          <w:rFonts w:ascii="Helvetica" w:hAnsi="Helvetica" w:cs="Helvetica"/>
+          <w:b/>
+          <w:color w:val="1F497D" w:themeColor="text2"/>
+          <w:sz w:val="18"/>
+          <w:szCs w:val="18"/>
+          <w:shd w:val="clear" w:color="auto" w:fill="FFFFFF"/>
+        </w:rPr>
+        <w:t xml:space="preserve">/local/bin pm2 </w:t>
+      </w:r>
+      <w:proofErr w:type="spellStart"/>
+      <w:r>
+        <w:rPr>
+          <w:rFonts w:ascii="Helvetica" w:hAnsi="Helvetica" w:cs="Helvetica"/>
+          <w:b/>
+          <w:color w:val="1F497D" w:themeColor="text2"/>
+          <w:sz w:val="18"/>
+          <w:szCs w:val="18"/>
+          <w:shd w:val="clear" w:color="auto" w:fill="FFFFFF"/>
+        </w:rPr>
+        <w:t>startup</w:t>
+      </w:r>
+      <w:proofErr w:type="spellEnd"/>
+      <w:r>
+        <w:rPr>
+          <w:rFonts w:ascii="Helvetica" w:hAnsi="Helvetica" w:cs="Helvetica"/>
+          <w:b/>
+          <w:color w:val="1F497D" w:themeColor="text2"/>
+          <w:sz w:val="18"/>
+          <w:szCs w:val="18"/>
+          <w:shd w:val="clear" w:color="auto" w:fill="FFFFFF"/>
+        </w:rPr>
+        <w:t xml:space="preserve"> -u {PREFERRED_USER_NAME}</w:t>
+      </w:r>
+    </w:p>
+    <w:p>
+      <w:pPr>
+        <w:rPr>
+          <w:rFonts w:ascii="Helvetica" w:hAnsi="Helvetica" w:cs="Helvetica"/>
+          <w:color w:val="212121"/>
+          <w:sz w:val="18"/>
+          <w:szCs w:val="18"/>
+          <w:shd w:val="clear" w:color="auto" w:fill="FFFFFF"/>
+        </w:rPr>
+      </w:pPr>
       <w:bookmarkStart w:id="0" w:name="_GoBack"/>
       <w:bookmarkEnd w:id="0"/>
-      <w:r>
-        <w:rPr>
-          <w:rFonts w:ascii="Helvetica" w:hAnsi="Helvetica" w:cs="Helvetica"/>
-          <w:color w:val="212121"/>
-          <w:sz w:val="18"/>
-          <w:szCs w:val="18"/>
-          <w:shd w:val="clear" w:color="auto" w:fill="FFFFFF"/>
-        </w:rPr>
-        <w:t xml:space="preserve"> keeps application logs of all unhandled exceptions</w:t>
-      </w:r>
-      <w:r>
-        <w:rPr>
-          <w:rFonts w:ascii="Helvetica" w:hAnsi="Helvetica" w:cs="Helvetica"/>
-          <w:color w:val="212121"/>
-          <w:sz w:val="18"/>
-          <w:szCs w:val="18"/>
-          <w:shd w:val="clear" w:color="auto" w:fill="FFFFFF"/>
-        </w:rPr>
-        <w:t>.</w:t>
-      </w:r>
-    </w:p>
-    <w:p>
-      <w:pPr>
-        <w:rPr>
-          <w:rFonts w:ascii="Helvetica" w:hAnsi="Helvetica" w:cs="Helvetica"/>
-          <w:color w:val="212121"/>
-          <w:sz w:val="18"/>
-          <w:szCs w:val="18"/>
-          <w:shd w:val="clear" w:color="auto" w:fill="FFFFFF"/>
-        </w:rPr>
-      </w:pPr>
-    </w:p>
-    <w:p>
-      <w:pPr>
-        <w:rPr>
-          <w:rFonts w:ascii="Helvetica" w:hAnsi="Helvetica" w:cs="Helvetica"/>
-          <w:color w:val="212121"/>
-          <w:sz w:val="18"/>
-          <w:szCs w:val="18"/>
-          <w:shd w:val="clear" w:color="auto" w:fill="FFFFFF"/>
-        </w:rPr>
-      </w:pPr>
-    </w:p>
-    <w:p>
-      <w:pPr>
-        <w:rPr>
-          <w:rFonts w:ascii="Helvetica" w:hAnsi="Helvetica" w:cs="Helvetica"/>
-          <w:color w:val="212121"/>
-          <w:sz w:val="18"/>
-          <w:szCs w:val="18"/>
-          <w:shd w:val="clear" w:color="auto" w:fill="FFFFFF"/>
-        </w:rPr>
-      </w:pPr>
     </w:p>
     <w:sectPr>
       <w:pgSz w:w="11906" w:h="16838"/>
       <w:pgMar w:top="1440" w:right="1440" w:bottom="1440" w:left="1440" w:header="708" w:footer="708" w:gutter="0"/>
+      <w:pgNumType w:start="0"/>
       <w:cols w:space="708"/>
+      <w:titlePg/>
       <w:docGrid w:linePitch="360"/>
     </w:sectPr>
   </w:body>
@@ -2946,6 +5147,61 @@
     <w:basedOn w:val="DefaultParagraphFont"/>
     <w:rsid w:val="00B1466E"/>
   </w:style>
+  <w:style w:type="paragraph" w:styleId="NoSpacing">
+    <w:name w:val="No Spacing"/>
+    <w:link w:val="NoSpacingChar"/>
+    <w:uiPriority w:val="1"/>
+    <w:qFormat/>
+    <w:rsid w:val="0013077B"/>
+    <w:pPr>
+      <w:spacing w:after="0" w:line="240" w:lineRule="auto"/>
+    </w:pPr>
+    <w:rPr>
+      <w:rFonts w:eastAsiaTheme="minorEastAsia"/>
+      <w:lang w:val="en-US" w:eastAsia="ja-JP"/>
+    </w:rPr>
+  </w:style>
+  <w:style w:type="character" w:customStyle="1" w:styleId="NoSpacingChar">
+    <w:name w:val="No Spacing Char"/>
+    <w:basedOn w:val="DefaultParagraphFont"/>
+    <w:link w:val="NoSpacing"/>
+    <w:uiPriority w:val="1"/>
+    <w:rsid w:val="0013077B"/>
+    <w:rPr>
+      <w:rFonts w:eastAsiaTheme="minorEastAsia"/>
+      <w:lang w:val="en-US" w:eastAsia="ja-JP"/>
+    </w:rPr>
+  </w:style>
+  <w:style w:type="paragraph" w:styleId="BalloonText">
+    <w:name w:val="Balloon Text"/>
+    <w:basedOn w:val="Normal"/>
+    <w:link w:val="BalloonTextChar"/>
+    <w:uiPriority w:val="99"/>
+    <w:semiHidden/>
+    <w:unhideWhenUsed/>
+    <w:rsid w:val="0013077B"/>
+    <w:pPr>
+      <w:spacing w:after="0" w:line="240" w:lineRule="auto"/>
+    </w:pPr>
+    <w:rPr>
+      <w:rFonts w:ascii="Tahoma" w:hAnsi="Tahoma" w:cs="Tahoma"/>
+      <w:sz w:val="16"/>
+      <w:szCs w:val="16"/>
+    </w:rPr>
+  </w:style>
+  <w:style w:type="character" w:customStyle="1" w:styleId="BalloonTextChar">
+    <w:name w:val="Balloon Text Char"/>
+    <w:basedOn w:val="DefaultParagraphFont"/>
+    <w:link w:val="BalloonText"/>
+    <w:uiPriority w:val="99"/>
+    <w:semiHidden/>
+    <w:rsid w:val="0013077B"/>
+    <w:rPr>
+      <w:rFonts w:ascii="Tahoma" w:hAnsi="Tahoma" w:cs="Tahoma"/>
+      <w:sz w:val="16"/>
+      <w:szCs w:val="16"/>
+    </w:rPr>
+  </w:style>
 </w:styles>
 </file>
 
@@ -3141,7 +5397,626 @@
     <w:basedOn w:val="DefaultParagraphFont"/>
     <w:rsid w:val="00B1466E"/>
   </w:style>
+  <w:style w:type="paragraph" w:styleId="NoSpacing">
+    <w:name w:val="No Spacing"/>
+    <w:link w:val="NoSpacingChar"/>
+    <w:uiPriority w:val="1"/>
+    <w:qFormat/>
+    <w:rsid w:val="0013077B"/>
+    <w:pPr>
+      <w:spacing w:after="0" w:line="240" w:lineRule="auto"/>
+    </w:pPr>
+    <w:rPr>
+      <w:rFonts w:eastAsiaTheme="minorEastAsia"/>
+      <w:lang w:val="en-US" w:eastAsia="ja-JP"/>
+    </w:rPr>
+  </w:style>
+  <w:style w:type="character" w:customStyle="1" w:styleId="NoSpacingChar">
+    <w:name w:val="No Spacing Char"/>
+    <w:basedOn w:val="DefaultParagraphFont"/>
+    <w:link w:val="NoSpacing"/>
+    <w:uiPriority w:val="1"/>
+    <w:rsid w:val="0013077B"/>
+    <w:rPr>
+      <w:rFonts w:eastAsiaTheme="minorEastAsia"/>
+      <w:lang w:val="en-US" w:eastAsia="ja-JP"/>
+    </w:rPr>
+  </w:style>
+  <w:style w:type="paragraph" w:styleId="BalloonText">
+    <w:name w:val="Balloon Text"/>
+    <w:basedOn w:val="Normal"/>
+    <w:link w:val="BalloonTextChar"/>
+    <w:uiPriority w:val="99"/>
+    <w:semiHidden/>
+    <w:unhideWhenUsed/>
+    <w:rsid w:val="0013077B"/>
+    <w:pPr>
+      <w:spacing w:after="0" w:line="240" w:lineRule="auto"/>
+    </w:pPr>
+    <w:rPr>
+      <w:rFonts w:ascii="Tahoma" w:hAnsi="Tahoma" w:cs="Tahoma"/>
+      <w:sz w:val="16"/>
+      <w:szCs w:val="16"/>
+    </w:rPr>
+  </w:style>
+  <w:style w:type="character" w:customStyle="1" w:styleId="BalloonTextChar">
+    <w:name w:val="Balloon Text Char"/>
+    <w:basedOn w:val="DefaultParagraphFont"/>
+    <w:link w:val="BalloonText"/>
+    <w:uiPriority w:val="99"/>
+    <w:semiHidden/>
+    <w:rsid w:val="0013077B"/>
+    <w:rPr>
+      <w:rFonts w:ascii="Tahoma" w:hAnsi="Tahoma" w:cs="Tahoma"/>
+      <w:sz w:val="16"/>
+      <w:szCs w:val="16"/>
+    </w:rPr>
+  </w:style>
 </w:styles>
+</file>
+
+<file path=word/glossary/document.xml><?xml version="1.0" encoding="utf-8"?>
+<w:glossaryDocument xmlns:wpc="http://schemas.microsoft.com/office/word/2010/wordprocessingCanvas" xmlns:mc="http://schemas.openxmlformats.org/markup-compatibility/2006" xmlns:o="urn:schemas-microsoft-com:office:office" xmlns:r="http://schemas.openxmlformats.org/officeDocument/2006/relationships" xmlns:m="http://schemas.openxmlformats.org/officeDocument/2006/math" xmlns:v="urn:schemas-microsoft-com:vml" xmlns:wp14="http://schemas.microsoft.com/office/word/2010/wordprocessingDrawing" xmlns:wp="http://schemas.openxmlformats.org/drawingml/2006/wordprocessingDrawing" xmlns:w10="urn:schemas-microsoft-com:office:word" xmlns:w="http://schemas.openxmlformats.org/wordprocessingml/2006/main" xmlns:w14="http://schemas.microsoft.com/office/word/2010/wordml" xmlns:wpg="http://schemas.microsoft.com/office/word/2010/wordprocessingGroup" xmlns:wpi="http://schemas.microsoft.com/office/word/2010/wordprocessingInk" xmlns:wne="http://schemas.microsoft.com/office/word/2006/wordml" xmlns:wps="http://schemas.microsoft.com/office/word/2010/wordprocessingShape" mc:Ignorable="w14 wp14">
+  <w:docParts>
+    <w:docPart>
+      <w:docPartPr>
+        <w:name w:val="BF4B29FD8633415292D853A3A567C0CD"/>
+        <w:category>
+          <w:name w:val="General"/>
+          <w:gallery w:val="placeholder"/>
+        </w:category>
+        <w:types>
+          <w:type w:val="bbPlcHdr"/>
+        </w:types>
+        <w:behaviors>
+          <w:behavior w:val="content"/>
+        </w:behaviors>
+        <w:guid w:val="{93EE567C-E817-47DE-9125-6E1C2F0321B4}"/>
+      </w:docPartPr>
+      <w:docPartBody>
+        <w:p>
+          <w:pPr>
+            <w:pStyle w:val="BF4B29FD8633415292D853A3A567C0CD"/>
+          </w:pPr>
+          <w:r>
+            <w:rPr>
+              <w:color w:val="000000" w:themeColor="text1"/>
+              <w:sz w:val="32"/>
+              <w:szCs w:val="32"/>
+            </w:rPr>
+            <w:t>[Pick the date]</w:t>
+          </w:r>
+        </w:p>
+      </w:docPartBody>
+    </w:docPart>
+    <w:docPart>
+      <w:docPartPr>
+        <w:name w:val="2B82DC8BC531467AAD86C9698376BCDA"/>
+        <w:category>
+          <w:name w:val="General"/>
+          <w:gallery w:val="placeholder"/>
+        </w:category>
+        <w:types>
+          <w:type w:val="bbPlcHdr"/>
+        </w:types>
+        <w:behaviors>
+          <w:behavior w:val="content"/>
+        </w:behaviors>
+        <w:guid w:val="{671E640F-076D-4359-B277-DD7A6FF5F698}"/>
+      </w:docPartPr>
+      <w:docPartBody>
+        <w:p>
+          <w:pPr>
+            <w:pStyle w:val="2B82DC8BC531467AAD86C9698376BCDA"/>
+          </w:pPr>
+          <w:r>
+            <w:rPr>
+              <w:color w:val="000000" w:themeColor="text1"/>
+              <w:sz w:val="32"/>
+              <w:szCs w:val="32"/>
+            </w:rPr>
+            <w:t>[Type the document subtitle]</w:t>
+          </w:r>
+        </w:p>
+      </w:docPartBody>
+    </w:docPart>
+  </w:docParts>
+</w:glossaryDocument>
+</file>
+
+<file path=word/glossary/fontTable.xml><?xml version="1.0" encoding="utf-8"?>
+<w:fonts xmlns:mc="http://schemas.openxmlformats.org/markup-compatibility/2006" xmlns:r="http://schemas.openxmlformats.org/officeDocument/2006/relationships" xmlns:w="http://schemas.openxmlformats.org/wordprocessingml/2006/main" xmlns:w14="http://schemas.microsoft.com/office/word/2010/wordml" mc:Ignorable="w14">
+  <w:font w:name="Calibri">
+    <w:panose1 w:val="020F0502020204030204"/>
+    <w:charset w:val="00"/>
+    <w:family w:val="swiss"/>
+    <w:pitch w:val="variable"/>
+    <w:sig w:usb0="E4002EFF" w:usb1="C000247B" w:usb2="00000009" w:usb3="00000000" w:csb0="000001FF" w:csb1="00000000"/>
+  </w:font>
+  <w:font w:name="Times New Roman">
+    <w:panose1 w:val="02020603050405020304"/>
+    <w:charset w:val="00"/>
+    <w:family w:val="roman"/>
+    <w:pitch w:val="variable"/>
+    <w:sig w:usb0="E0002EFF" w:usb1="C000785B" w:usb2="00000009" w:usb3="00000000" w:csb0="000001FF" w:csb1="00000000"/>
+  </w:font>
+  <w:font w:name="Tahoma">
+    <w:panose1 w:val="020B0604030504040204"/>
+    <w:charset w:val="00"/>
+    <w:family w:val="swiss"/>
+    <w:pitch w:val="variable"/>
+    <w:sig w:usb0="E1002EFF" w:usb1="C000605B" w:usb2="00000029" w:usb3="00000000" w:csb0="000101FF" w:csb1="00000000"/>
+  </w:font>
+  <w:font w:name="Helvetica">
+    <w:panose1 w:val="020B0604020202020204"/>
+    <w:charset w:val="00"/>
+    <w:family w:val="swiss"/>
+    <w:pitch w:val="variable"/>
+    <w:sig w:usb0="E0002EFF" w:usb1="C000785B" w:usb2="00000009" w:usb3="00000000" w:csb0="000001FF" w:csb1="00000000"/>
+  </w:font>
+  <w:font w:name="Courier New">
+    <w:panose1 w:val="02070309020205020404"/>
+    <w:charset w:val="00"/>
+    <w:family w:val="modern"/>
+    <w:pitch w:val="fixed"/>
+    <w:sig w:usb0="E0002EFF" w:usb1="C0007843" w:usb2="00000009" w:usb3="00000000" w:csb0="000001FF" w:csb1="00000000"/>
+  </w:font>
+  <w:font w:name="Cambria">
+    <w:panose1 w:val="02040503050406030204"/>
+    <w:charset w:val="00"/>
+    <w:family w:val="roman"/>
+    <w:pitch w:val="variable"/>
+    <w:sig w:usb0="E00006FF" w:usb1="420024FF" w:usb2="02000000" w:usb3="00000000" w:csb0="0000019F" w:csb1="00000000"/>
+  </w:font>
+</w:fonts>
+</file>
+
+<file path=word/glossary/settings.xml><?xml version="1.0" encoding="utf-8"?>
+<w:settings xmlns:mc="http://schemas.openxmlformats.org/markup-compatibility/2006" xmlns:o="urn:schemas-microsoft-com:office:office" xmlns:r="http://schemas.openxmlformats.org/officeDocument/2006/relationships" xmlns:m="http://schemas.openxmlformats.org/officeDocument/2006/math" xmlns:v="urn:schemas-microsoft-com:vml" xmlns:w10="urn:schemas-microsoft-com:office:word" xmlns:w="http://schemas.openxmlformats.org/wordprocessingml/2006/main" xmlns:w14="http://schemas.microsoft.com/office/word/2010/wordml" xmlns:sl="http://schemas.openxmlformats.org/schemaLibrary/2006/main" mc:Ignorable="w14">
+  <w:view w:val="normal"/>
+  <w:defaultTabStop w:val="720"/>
+  <w:characterSpacingControl w:val="doNotCompress"/>
+  <w:compat>
+    <w:useFELayout/>
+    <w:compatSetting w:name="compatibilityMode" w:uri="http://schemas.microsoft.com/office/word" w:val="14"/>
+    <w:compatSetting w:name="overrideTableStyleFontSizeAndJustification" w:uri="http://schemas.microsoft.com/office/word" w:val="1"/>
+    <w:compatSetting w:name="enableOpenTypeFeatures" w:uri="http://schemas.microsoft.com/office/word" w:val="1"/>
+    <w:compatSetting w:name="doNotFlipMirrorIndents" w:uri="http://schemas.microsoft.com/office/word" w:val="1"/>
+  </w:compat>
+  <w:rsids>
+    <w:rsidRoot w:val="00B50DB5"/>
+    <w:rsid w:val="00B50DB5"/>
+    <w:rsid w:val="00C858F5"/>
+  </w:rsids>
+  <m:mathPr>
+    <m:mathFont m:val="Cambria Math"/>
+    <m:brkBin m:val="before"/>
+    <m:brkBinSub m:val="--"/>
+    <m:smallFrac m:val="0"/>
+    <m:dispDef/>
+    <m:lMargin m:val="0"/>
+    <m:rMargin m:val="0"/>
+    <m:defJc m:val="centerGroup"/>
+    <m:wrapIndent m:val="1440"/>
+    <m:intLim m:val="subSup"/>
+    <m:naryLim m:val="undOvr"/>
+  </m:mathPr>
+  <w:themeFontLang w:val="en-GB"/>
+  <w:clrSchemeMapping w:bg1="light1" w:t1="dark1" w:bg2="light2" w:t2="dark2" w:accent1="accent1" w:accent2="accent2" w:accent3="accent3" w:accent4="accent4" w:accent5="accent5" w:accent6="accent6" w:hyperlink="hyperlink" w:followedHyperlink="followedHyperlink"/>
+  <w:decimalSymbol w:val="."/>
+  <w:listSeparator w:val=","/>
+</w:settings>
+</file>
+
+<file path=word/glossary/styles.xml><?xml version="1.0" encoding="utf-8"?>
+<w:styles xmlns:mc="http://schemas.openxmlformats.org/markup-compatibility/2006" xmlns:r="http://schemas.openxmlformats.org/officeDocument/2006/relationships" xmlns:w="http://schemas.openxmlformats.org/wordprocessingml/2006/main" xmlns:w14="http://schemas.microsoft.com/office/word/2010/wordml" mc:Ignorable="w14">
+  <w:docDefaults>
+    <w:rPrDefault>
+      <w:rPr>
+        <w:rFonts w:asciiTheme="minorHAnsi" w:eastAsiaTheme="minorEastAsia" w:hAnsiTheme="minorHAnsi" w:cstheme="minorBidi"/>
+        <w:sz w:val="22"/>
+        <w:szCs w:val="22"/>
+        <w:lang w:val="en-GB" w:eastAsia="en-GB" w:bidi="ar-SA"/>
+      </w:rPr>
+    </w:rPrDefault>
+    <w:pPrDefault>
+      <w:pPr>
+        <w:spacing w:after="200" w:line="276" w:lineRule="auto"/>
+      </w:pPr>
+    </w:pPrDefault>
+  </w:docDefaults>
+  <w:latentStyles w:defLockedState="0" w:defUIPriority="99" w:defSemiHidden="1" w:defUnhideWhenUsed="1" w:defQFormat="0" w:count="267">
+    <w:lsdException w:name="Normal" w:semiHidden="0" w:uiPriority="0" w:unhideWhenUsed="0" w:qFormat="1"/>
+    <w:lsdException w:name="heading 1" w:semiHidden="0" w:uiPriority="9" w:unhideWhenUsed="0" w:qFormat="1"/>
+    <w:lsdException w:name="heading 2" w:uiPriority="9" w:qFormat="1"/>
+    <w:lsdException w:name="heading 3" w:uiPriority="9" w:qFormat="1"/>
+    <w:lsdException w:name="heading 4" w:uiPriority="9" w:qFormat="1"/>
+    <w:lsdException w:name="heading 5" w:uiPriority="9" w:qFormat="1"/>
+    <w:lsdException w:name="heading 6" w:uiPriority="9" w:qFormat="1"/>
+    <w:lsdException w:name="heading 7" w:uiPriority="9" w:qFormat="1"/>
+    <w:lsdException w:name="heading 8" w:uiPriority="9" w:qFormat="1"/>
+    <w:lsdException w:name="heading 9" w:uiPriority="9" w:qFormat="1"/>
+    <w:lsdException w:name="toc 1" w:uiPriority="39"/>
+    <w:lsdException w:name="toc 2" w:uiPriority="39"/>
+    <w:lsdException w:name="toc 3" w:uiPriority="39"/>
+    <w:lsdException w:name="toc 4" w:uiPriority="39"/>
+    <w:lsdException w:name="toc 5" w:uiPriority="39"/>
+    <w:lsdException w:name="toc 6" w:uiPriority="39"/>
+    <w:lsdException w:name="toc 7" w:uiPriority="39"/>
+    <w:lsdException w:name="toc 8" w:uiPriority="39"/>
+    <w:lsdException w:name="toc 9" w:uiPriority="39"/>
+    <w:lsdException w:name="caption" w:uiPriority="35" w:qFormat="1"/>
+    <w:lsdException w:name="Title" w:semiHidden="0" w:uiPriority="10" w:unhideWhenUsed="0" w:qFormat="1"/>
+    <w:lsdException w:name="Default Paragraph Font" w:uiPriority="1"/>
+    <w:lsdException w:name="Subtitle" w:semiHidden="0" w:uiPriority="11" w:unhideWhenUsed="0" w:qFormat="1"/>
+    <w:lsdException w:name="Strong" w:semiHidden="0" w:uiPriority="22" w:unhideWhenUsed="0" w:qFormat="1"/>
+    <w:lsdException w:name="Emphasis" w:semiHidden="0" w:uiPriority="20" w:unhideWhenUsed="0" w:qFormat="1"/>
+    <w:lsdException w:name="Table Grid" w:semiHidden="0" w:uiPriority="59" w:unhideWhenUsed="0"/>
+    <w:lsdException w:name="Placeholder Text" w:unhideWhenUsed="0"/>
+    <w:lsdException w:name="No Spacing" w:semiHidden="0" w:uiPriority="1" w:unhideWhenUsed="0" w:qFormat="1"/>
+    <w:lsdException w:name="Light Shading" w:semiHidden="0" w:uiPriority="60" w:unhideWhenUsed="0"/>
+    <w:lsdException w:name="Light List" w:semiHidden="0" w:uiPriority="61" w:unhideWhenUsed="0"/>
+    <w:lsdException w:name="Light Grid" w:semiHidden="0" w:uiPriority="62" w:unhideWhenUsed="0"/>
+    <w:lsdException w:name="Medium Shading 1" w:semiHidden="0" w:uiPriority="63" w:unhideWhenUsed="0"/>
+    <w:lsdException w:name="Medium Shading 2" w:semiHidden="0" w:uiPriority="64" w:unhideWhenUsed="0"/>
+    <w:lsdException w:name="Medium List 1" w:semiHidden="0" w:uiPriority="65" w:unhideWhenUsed="0"/>
+    <w:lsdException w:name="Medium List 2" w:semiHidden="0" w:uiPriority="66" w:unhideWhenUsed="0"/>
+    <w:lsdException w:name="Medium Grid 1" w:semiHidden="0" w:uiPriority="67" w:unhideWhenUsed="0"/>
+    <w:lsdException w:name="Medium Grid 2" w:semiHidden="0" w:uiPriority="68" w:unhideWhenUsed="0"/>
+    <w:lsdException w:name="Medium Grid 3" w:semiHidden="0" w:uiPriority="69" w:unhideWhenUsed="0"/>
+    <w:lsdException w:name="Dark List" w:semiHidden="0" w:uiPriority="70" w:unhideWhenUsed="0"/>
+    <w:lsdException w:name="Colorful Shading" w:semiHidden="0" w:uiPriority="71" w:unhideWhenUsed="0"/>
+    <w:lsdException w:name="Colorful List" w:semiHidden="0" w:uiPriority="72" w:unhideWhenUsed="0"/>
+    <w:lsdException w:name="Colorful Grid" w:semiHidden="0" w:uiPriority="73" w:unhideWhenUsed="0"/>
+    <w:lsdException w:name="Light Shading Accent 1" w:semiHidden="0" w:uiPriority="60" w:unhideWhenUsed="0"/>
+    <w:lsdException w:name="Light List Accent 1" w:semiHidden="0" w:uiPriority="61" w:unhideWhenUsed="0"/>
+    <w:lsdException w:name="Light Grid Accent 1" w:semiHidden="0" w:uiPriority="62" w:unhideWhenUsed="0"/>
+    <w:lsdException w:name="Medium Shading 1 Accent 1" w:semiHidden="0" w:uiPriority="63" w:unhideWhenUsed="0"/>
+    <w:lsdException w:name="Medium Shading 2 Accent 1" w:semiHidden="0" w:uiPriority="64" w:unhideWhenUsed="0"/>
+    <w:lsdException w:name="Medium List 1 Accent 1" w:semiHidden="0" w:uiPriority="65" w:unhideWhenUsed="0"/>
+    <w:lsdException w:name="Revision" w:unhideWhenUsed="0"/>
+    <w:lsdException w:name="List Paragraph" w:semiHidden="0" w:uiPriority="34" w:unhideWhenUsed="0" w:qFormat="1"/>
+    <w:lsdException w:name="Quote" w:semiHidden="0" w:uiPriority="29" w:unhideWhenUsed="0" w:qFormat="1"/>
+    <w:lsdException w:name="Intense Quote" w:semiHidden="0" w:uiPriority="30" w:unhideWhenUsed="0" w:qFormat="1"/>
+    <w:lsdException w:name="Medium List 2 Accent 1" w:semiHidden="0" w:uiPriority="66" w:unhideWhenUsed="0"/>
+    <w:lsdException w:name="Medium Grid 1 Accent 1" w:semiHidden="0" w:uiPriority="67" w:unhideWhenUsed="0"/>
+    <w:lsdException w:name="Medium Grid 2 Accent 1" w:semiHidden="0" w:uiPriority="68" w:unhideWhenUsed="0"/>
+    <w:lsdException w:name="Medium Grid 3 Accent 1" w:semiHidden="0" w:uiPriority="69" w:unhideWhenUsed="0"/>
+    <w:lsdException w:name="Dark List Accent 1" w:semiHidden="0" w:uiPriority="70" w:unhideWhenUsed="0"/>
+    <w:lsdException w:name="Colorful Shading Accent 1" w:semiHidden="0" w:uiPriority="71" w:unhideWhenUsed="0"/>
+    <w:lsdException w:name="Colorful List Accent 1" w:semiHidden="0" w:uiPriority="72" w:unhideWhenUsed="0"/>
+    <w:lsdException w:name="Colorful Grid Accent 1" w:semiHidden="0" w:uiPriority="73" w:unhideWhenUsed="0"/>
+    <w:lsdException w:name="Light Shading Accent 2" w:semiHidden="0" w:uiPriority="60" w:unhideWhenUsed="0"/>
+    <w:lsdException w:name="Light List Accent 2" w:semiHidden="0" w:uiPriority="61" w:unhideWhenUsed="0"/>
+    <w:lsdException w:name="Light Grid Accent 2" w:semiHidden="0" w:uiPriority="62" w:unhideWhenUsed="0"/>
+    <w:lsdException w:name="Medium Shading 1 Accent 2" w:semiHidden="0" w:uiPriority="63" w:unhideWhenUsed="0"/>
+    <w:lsdException w:name="Medium Shading 2 Accent 2" w:semiHidden="0" w:uiPriority="64" w:unhideWhenUsed="0"/>
+    <w:lsdException w:name="Medium List 1 Accent 2" w:semiHidden="0" w:uiPriority="65" w:unhideWhenUsed="0"/>
+    <w:lsdException w:name="Medium List 2 Accent 2" w:semiHidden="0" w:uiPriority="66" w:unhideWhenUsed="0"/>
+    <w:lsdException w:name="Medium Grid 1 Accent 2" w:semiHidden="0" w:uiPriority="67" w:unhideWhenUsed="0"/>
+    <w:lsdException w:name="Medium Grid 2 Accent 2" w:semiHidden="0" w:uiPriority="68" w:unhideWhenUsed="0"/>
+    <w:lsdException w:name="Medium Grid 3 Accent 2" w:semiHidden="0" w:uiPriority="69" w:unhideWhenUsed="0"/>
+    <w:lsdException w:name="Dark List Accent 2" w:semiHidden="0" w:uiPriority="70" w:unhideWhenUsed="0"/>
+    <w:lsdException w:name="Colorful Shading Accent 2" w:semiHidden="0" w:uiPriority="71" w:unhideWhenUsed="0"/>
+    <w:lsdException w:name="Colorful List Accent 2" w:semiHidden="0" w:uiPriority="72" w:unhideWhenUsed="0"/>
+    <w:lsdException w:name="Colorful Grid Accent 2" w:semiHidden="0" w:uiPriority="73" w:unhideWhenUsed="0"/>
+    <w:lsdException w:name="Light Shading Accent 3" w:semiHidden="0" w:uiPriority="60" w:unhideWhenUsed="0"/>
+    <w:lsdException w:name="Light List Accent 3" w:semiHidden="0" w:uiPriority="61" w:unhideWhenUsed="0"/>
+    <w:lsdException w:name="Light Grid Accent 3" w:semiHidden="0" w:uiPriority="62" w:unhideWhenUsed="0"/>
+    <w:lsdException w:name="Medium Shading 1 Accent 3" w:semiHidden="0" w:uiPriority="63" w:unhideWhenUsed="0"/>
+    <w:lsdException w:name="Medium Shading 2 Accent 3" w:semiHidden="0" w:uiPriority="64" w:unhideWhenUsed="0"/>
+    <w:lsdException w:name="Medium List 1 Accent 3" w:semiHidden="0" w:uiPriority="65" w:unhideWhenUsed="0"/>
+    <w:lsdException w:name="Medium List 2 Accent 3" w:semiHidden="0" w:uiPriority="66" w:unhideWhenUsed="0"/>
+    <w:lsdException w:name="Medium Grid 1 Accent 3" w:semiHidden="0" w:uiPriority="67" w:unhideWhenUsed="0"/>
+    <w:lsdException w:name="Medium Grid 2 Accent 3" w:semiHidden="0" w:uiPriority="68" w:unhideWhenUsed="0"/>
+    <w:lsdException w:name="Medium Grid 3 Accent 3" w:semiHidden="0" w:uiPriority="69" w:unhideWhenUsed="0"/>
+    <w:lsdException w:name="Dark List Accent 3" w:semiHidden="0" w:uiPriority="70" w:unhideWhenUsed="0"/>
+    <w:lsdException w:name="Colorful Shading Accent 3" w:semiHidden="0" w:uiPriority="71" w:unhideWhenUsed="0"/>
+    <w:lsdException w:name="Colorful List Accent 3" w:semiHidden="0" w:uiPriority="72" w:unhideWhenUsed="0"/>
+    <w:lsdException w:name="Colorful Grid Accent 3" w:semiHidden="0" w:uiPriority="73" w:unhideWhenUsed="0"/>
+    <w:lsdException w:name="Light Shading Accent 4" w:semiHidden="0" w:uiPriority="60" w:unhideWhenUsed="0"/>
+    <w:lsdException w:name="Light List Accent 4" w:semiHidden="0" w:uiPriority="61" w:unhideWhenUsed="0"/>
+    <w:lsdException w:name="Light Grid Accent 4" w:semiHidden="0" w:uiPriority="62" w:unhideWhenUsed="0"/>
+    <w:lsdException w:name="Medium Shading 1 Accent 4" w:semiHidden="0" w:uiPriority="63" w:unhideWhenUsed="0"/>
+    <w:lsdException w:name="Medium Shading 2 Accent 4" w:semiHidden="0" w:uiPriority="64" w:unhideWhenUsed="0"/>
+    <w:lsdException w:name="Medium List 1 Accent 4" w:semiHidden="0" w:uiPriority="65" w:unhideWhenUsed="0"/>
+    <w:lsdException w:name="Medium List 2 Accent 4" w:semiHidden="0" w:uiPriority="66" w:unhideWhenUsed="0"/>
+    <w:lsdException w:name="Medium Grid 1 Accent 4" w:semiHidden="0" w:uiPriority="67" w:unhideWhenUsed="0"/>
+    <w:lsdException w:name="Medium Grid 2 Accent 4" w:semiHidden="0" w:uiPriority="68" w:unhideWhenUsed="0"/>
+    <w:lsdException w:name="Medium Grid 3 Accent 4" w:semiHidden="0" w:uiPriority="69" w:unhideWhenUsed="0"/>
+    <w:lsdException w:name="Dark List Accent 4" w:semiHidden="0" w:uiPriority="70" w:unhideWhenUsed="0"/>
+    <w:lsdException w:name="Colorful Shading Accent 4" w:semiHidden="0" w:uiPriority="71" w:unhideWhenUsed="0"/>
+    <w:lsdException w:name="Colorful List Accent 4" w:semiHidden="0" w:uiPriority="72" w:unhideWhenUsed="0"/>
+    <w:lsdException w:name="Colorful Grid Accent 4" w:semiHidden="0" w:uiPriority="73" w:unhideWhenUsed="0"/>
+    <w:lsdException w:name="Light Shading Accent 5" w:semiHidden="0" w:uiPriority="60" w:unhideWhenUsed="0"/>
+    <w:lsdException w:name="Light List Accent 5" w:semiHidden="0" w:uiPriority="61" w:unhideWhenUsed="0"/>
+    <w:lsdException w:name="Light Grid Accent 5" w:semiHidden="0" w:uiPriority="62" w:unhideWhenUsed="0"/>
+    <w:lsdException w:name="Medium Shading 1 Accent 5" w:semiHidden="0" w:uiPriority="63" w:unhideWhenUsed="0"/>
+    <w:lsdException w:name="Medium Shading 2 Accent 5" w:semiHidden="0" w:uiPriority="64" w:unhideWhenUsed="0"/>
+    <w:lsdException w:name="Medium List 1 Accent 5" w:semiHidden="0" w:uiPriority="65" w:unhideWhenUsed="0"/>
+    <w:lsdException w:name="Medium List 2 Accent 5" w:semiHidden="0" w:uiPriority="66" w:unhideWhenUsed="0"/>
+    <w:lsdException w:name="Medium Grid 1 Accent 5" w:semiHidden="0" w:uiPriority="67" w:unhideWhenUsed="0"/>
+    <w:lsdException w:name="Medium Grid 2 Accent 5" w:semiHidden="0" w:uiPriority="68" w:unhideWhenUsed="0"/>
+    <w:lsdException w:name="Medium Grid 3 Accent 5" w:semiHidden="0" w:uiPriority="69" w:unhideWhenUsed="0"/>
+    <w:lsdException w:name="Dark List Accent 5" w:semiHidden="0" w:uiPriority="70" w:unhideWhenUsed="0"/>
+    <w:lsdException w:name="Colorful Shading Accent 5" w:semiHidden="0" w:uiPriority="71" w:unhideWhenUsed="0"/>
+    <w:lsdException w:name="Colorful List Accent 5" w:semiHidden="0" w:uiPriority="72" w:unhideWhenUsed="0"/>
+    <w:lsdException w:name="Colorful Grid Accent 5" w:semiHidden="0" w:uiPriority="73" w:unhideWhenUsed="0"/>
+    <w:lsdException w:name="Light Shading Accent 6" w:semiHidden="0" w:uiPriority="60" w:unhideWhenUsed="0"/>
+    <w:lsdException w:name="Light List Accent 6" w:semiHidden="0" w:uiPriority="61" w:unhideWhenUsed="0"/>
+    <w:lsdException w:name="Light Grid Accent 6" w:semiHidden="0" w:uiPriority="62" w:unhideWhenUsed="0"/>
+    <w:lsdException w:name="Medium Shading 1 Accent 6" w:semiHidden="0" w:uiPriority="63" w:unhideWhenUsed="0"/>
+    <w:lsdException w:name="Medium Shading 2 Accent 6" w:semiHidden="0" w:uiPriority="64" w:unhideWhenUsed="0"/>
+    <w:lsdException w:name="Medium List 1 Accent 6" w:semiHidden="0" w:uiPriority="65" w:unhideWhenUsed="0"/>
+    <w:lsdException w:name="Medium List 2 Accent 6" w:semiHidden="0" w:uiPriority="66" w:unhideWhenUsed="0"/>
+    <w:lsdException w:name="Medium Grid 1 Accent 6" w:semiHidden="0" w:uiPriority="67" w:unhideWhenUsed="0"/>
+    <w:lsdException w:name="Medium Grid 2 Accent 6" w:semiHidden="0" w:uiPriority="68" w:unhideWhenUsed="0"/>
+    <w:lsdException w:name="Medium Grid 3 Accent 6" w:semiHidden="0" w:uiPriority="69" w:unhideWhenUsed="0"/>
+    <w:lsdException w:name="Dark List Accent 6" w:semiHidden="0" w:uiPriority="70" w:unhideWhenUsed="0"/>
+    <w:lsdException w:name="Colorful Shading Accent 6" w:semiHidden="0" w:uiPriority="71" w:unhideWhenUsed="0"/>
+    <w:lsdException w:name="Colorful List Accent 6" w:semiHidden="0" w:uiPriority="72" w:unhideWhenUsed="0"/>
+    <w:lsdException w:name="Colorful Grid Accent 6" w:semiHidden="0" w:uiPriority="73" w:unhideWhenUsed="0"/>
+    <w:lsdException w:name="Subtle Emphasis" w:semiHidden="0" w:uiPriority="19" w:unhideWhenUsed="0" w:qFormat="1"/>
+    <w:lsdException w:name="Intense Emphasis" w:semiHidden="0" w:uiPriority="21" w:unhideWhenUsed="0" w:qFormat="1"/>
+    <w:lsdException w:name="Subtle Reference" w:semiHidden="0" w:uiPriority="31" w:unhideWhenUsed="0" w:qFormat="1"/>
+    <w:lsdException w:name="Intense Reference" w:semiHidden="0" w:uiPriority="32" w:unhideWhenUsed="0" w:qFormat="1"/>
+    <w:lsdException w:name="Book Title" w:semiHidden="0" w:uiPriority="33" w:unhideWhenUsed="0" w:qFormat="1"/>
+    <w:lsdException w:name="Bibliography" w:uiPriority="37"/>
+    <w:lsdException w:name="TOC Heading" w:uiPriority="39" w:qFormat="1"/>
+  </w:latentStyles>
+  <w:style w:type="paragraph" w:default="1" w:styleId="Normal">
+    <w:name w:val="Normal"/>
+    <w:qFormat/>
+  </w:style>
+  <w:style w:type="character" w:default="1" w:styleId="DefaultParagraphFont">
+    <w:name w:val="Default Paragraph Font"/>
+    <w:uiPriority w:val="1"/>
+    <w:semiHidden/>
+    <w:unhideWhenUsed/>
+  </w:style>
+  <w:style w:type="table" w:default="1" w:styleId="TableNormal">
+    <w:name w:val="Normal Table"/>
+    <w:uiPriority w:val="99"/>
+    <w:semiHidden/>
+    <w:unhideWhenUsed/>
+    <w:tblPr>
+      <w:tblInd w:w="0" w:type="dxa"/>
+      <w:tblCellMar>
+        <w:top w:w="0" w:type="dxa"/>
+        <w:left w:w="108" w:type="dxa"/>
+        <w:bottom w:w="0" w:type="dxa"/>
+        <w:right w:w="108" w:type="dxa"/>
+      </w:tblCellMar>
+    </w:tblPr>
+  </w:style>
+  <w:style w:type="numbering" w:default="1" w:styleId="NoList">
+    <w:name w:val="No List"/>
+    <w:uiPriority w:val="99"/>
+    <w:semiHidden/>
+    <w:unhideWhenUsed/>
+  </w:style>
+  <w:style w:type="paragraph" w:customStyle="1" w:styleId="BF4B29FD8633415292D853A3A567C0CD">
+    <w:name w:val="BF4B29FD8633415292D853A3A567C0CD"/>
+    <w:rsid w:val="00B50DB5"/>
+  </w:style>
+  <w:style w:type="paragraph" w:customStyle="1" w:styleId="2B82DC8BC531467AAD86C9698376BCDA">
+    <w:name w:val="2B82DC8BC531467AAD86C9698376BCDA"/>
+    <w:rsid w:val="00B50DB5"/>
+  </w:style>
+  <w:style w:type="paragraph" w:customStyle="1" w:styleId="9A8082F63D344CFE96E4486FFAAAC682">
+    <w:name w:val="9A8082F63D344CFE96E4486FFAAAC682"/>
+    <w:rsid w:val="00B50DB5"/>
+  </w:style>
+</w:styles>
+</file>
+
+<file path=word/glossary/stylesWithEffects.xml><?xml version="1.0" encoding="utf-8"?>
+<w:styles xmlns:wpc="http://schemas.microsoft.com/office/word/2010/wordprocessingCanvas" xmlns:mc="http://schemas.openxmlformats.org/markup-compatibility/2006" xmlns:o="urn:schemas-microsoft-com:office:office" xmlns:r="http://schemas.openxmlformats.org/officeDocument/2006/relationships" xmlns:m="http://schemas.openxmlformats.org/officeDocument/2006/math" xmlns:v="urn:schemas-microsoft-com:vml" xmlns:wp14="http://schemas.microsoft.com/office/word/2010/wordprocessingDrawing" xmlns:wp="http://schemas.openxmlformats.org/drawingml/2006/wordprocessingDrawing" xmlns:w10="urn:schemas-microsoft-com:office:word" xmlns:w="http://schemas.openxmlformats.org/wordprocessingml/2006/main" xmlns:w14="http://schemas.microsoft.com/office/word/2010/wordml" xmlns:wpg="http://schemas.microsoft.com/office/word/2010/wordprocessingGroup" xmlns:wpi="http://schemas.microsoft.com/office/word/2010/wordprocessingInk" xmlns:wne="http://schemas.microsoft.com/office/word/2006/wordml" xmlns:wps="http://schemas.microsoft.com/office/word/2010/wordprocessingShape" mc:Ignorable="w14 wp14">
+  <w:docDefaults>
+    <w:rPrDefault>
+      <w:rPr>
+        <w:rFonts w:asciiTheme="minorHAnsi" w:eastAsiaTheme="minorEastAsia" w:hAnsiTheme="minorHAnsi" w:cstheme="minorBidi"/>
+        <w:sz w:val="22"/>
+        <w:szCs w:val="22"/>
+        <w:lang w:val="en-GB" w:eastAsia="en-GB" w:bidi="ar-SA"/>
+      </w:rPr>
+    </w:rPrDefault>
+    <w:pPrDefault>
+      <w:pPr>
+        <w:spacing w:after="200" w:line="276" w:lineRule="auto"/>
+      </w:pPr>
+    </w:pPrDefault>
+  </w:docDefaults>
+  <w:latentStyles w:defLockedState="0" w:defUIPriority="99" w:defSemiHidden="1" w:defUnhideWhenUsed="1" w:defQFormat="0" w:count="267">
+    <w:lsdException w:name="Normal" w:semiHidden="0" w:uiPriority="0" w:unhideWhenUsed="0" w:qFormat="1"/>
+    <w:lsdException w:name="heading 1" w:semiHidden="0" w:uiPriority="9" w:unhideWhenUsed="0" w:qFormat="1"/>
+    <w:lsdException w:name="heading 2" w:uiPriority="9" w:qFormat="1"/>
+    <w:lsdException w:name="heading 3" w:uiPriority="9" w:qFormat="1"/>
+    <w:lsdException w:name="heading 4" w:uiPriority="9" w:qFormat="1"/>
+    <w:lsdException w:name="heading 5" w:uiPriority="9" w:qFormat="1"/>
+    <w:lsdException w:name="heading 6" w:uiPriority="9" w:qFormat="1"/>
+    <w:lsdException w:name="heading 7" w:uiPriority="9" w:qFormat="1"/>
+    <w:lsdException w:name="heading 8" w:uiPriority="9" w:qFormat="1"/>
+    <w:lsdException w:name="heading 9" w:uiPriority="9" w:qFormat="1"/>
+    <w:lsdException w:name="toc 1" w:uiPriority="39"/>
+    <w:lsdException w:name="toc 2" w:uiPriority="39"/>
+    <w:lsdException w:name="toc 3" w:uiPriority="39"/>
+    <w:lsdException w:name="toc 4" w:uiPriority="39"/>
+    <w:lsdException w:name="toc 5" w:uiPriority="39"/>
+    <w:lsdException w:name="toc 6" w:uiPriority="39"/>
+    <w:lsdException w:name="toc 7" w:uiPriority="39"/>
+    <w:lsdException w:name="toc 8" w:uiPriority="39"/>
+    <w:lsdException w:name="toc 9" w:uiPriority="39"/>
+    <w:lsdException w:name="caption" w:uiPriority="35" w:qFormat="1"/>
+    <w:lsdException w:name="Title" w:semiHidden="0" w:uiPriority="10" w:unhideWhenUsed="0" w:qFormat="1"/>
+    <w:lsdException w:name="Default Paragraph Font" w:uiPriority="1"/>
+    <w:lsdException w:name="Subtitle" w:semiHidden="0" w:uiPriority="11" w:unhideWhenUsed="0" w:qFormat="1"/>
+    <w:lsdException w:name="Strong" w:semiHidden="0" w:uiPriority="22" w:unhideWhenUsed="0" w:qFormat="1"/>
+    <w:lsdException w:name="Emphasis" w:semiHidden="0" w:uiPriority="20" w:unhideWhenUsed="0" w:qFormat="1"/>
+    <w:lsdException w:name="Table Grid" w:semiHidden="0" w:uiPriority="59" w:unhideWhenUsed="0"/>
+    <w:lsdException w:name="Placeholder Text" w:unhideWhenUsed="0"/>
+    <w:lsdException w:name="No Spacing" w:semiHidden="0" w:uiPriority="1" w:unhideWhenUsed="0" w:qFormat="1"/>
+    <w:lsdException w:name="Light Shading" w:semiHidden="0" w:uiPriority="60" w:unhideWhenUsed="0"/>
+    <w:lsdException w:name="Light List" w:semiHidden="0" w:uiPriority="61" w:unhideWhenUsed="0"/>
+    <w:lsdException w:name="Light Grid" w:semiHidden="0" w:uiPriority="62" w:unhideWhenUsed="0"/>
+    <w:lsdException w:name="Medium Shading 1" w:semiHidden="0" w:uiPriority="63" w:unhideWhenUsed="0"/>
+    <w:lsdException w:name="Medium Shading 2" w:semiHidden="0" w:uiPriority="64" w:unhideWhenUsed="0"/>
+    <w:lsdException w:name="Medium List 1" w:semiHidden="0" w:uiPriority="65" w:unhideWhenUsed="0"/>
+    <w:lsdException w:name="Medium List 2" w:semiHidden="0" w:uiPriority="66" w:unhideWhenUsed="0"/>
+    <w:lsdException w:name="Medium Grid 1" w:semiHidden="0" w:uiPriority="67" w:unhideWhenUsed="0"/>
+    <w:lsdException w:name="Medium Grid 2" w:semiHidden="0" w:uiPriority="68" w:unhideWhenUsed="0"/>
+    <w:lsdException w:name="Medium Grid 3" w:semiHidden="0" w:uiPriority="69" w:unhideWhenUsed="0"/>
+    <w:lsdException w:name="Dark List" w:semiHidden="0" w:uiPriority="70" w:unhideWhenUsed="0"/>
+    <w:lsdException w:name="Colorful Shading" w:semiHidden="0" w:uiPriority="71" w:unhideWhenUsed="0"/>
+    <w:lsdException w:name="Colorful List" w:semiHidden="0" w:uiPriority="72" w:unhideWhenUsed="0"/>
+    <w:lsdException w:name="Colorful Grid" w:semiHidden="0" w:uiPriority="73" w:unhideWhenUsed="0"/>
+    <w:lsdException w:name="Light Shading Accent 1" w:semiHidden="0" w:uiPriority="60" w:unhideWhenUsed="0"/>
+    <w:lsdException w:name="Light List Accent 1" w:semiHidden="0" w:uiPriority="61" w:unhideWhenUsed="0"/>
+    <w:lsdException w:name="Light Grid Accent 1" w:semiHidden="0" w:uiPriority="62" w:unhideWhenUsed="0"/>
+    <w:lsdException w:name="Medium Shading 1 Accent 1" w:semiHidden="0" w:uiPriority="63" w:unhideWhenUsed="0"/>
+    <w:lsdException w:name="Medium Shading 2 Accent 1" w:semiHidden="0" w:uiPriority="64" w:unhideWhenUsed="0"/>
+    <w:lsdException w:name="Medium List 1 Accent 1" w:semiHidden="0" w:uiPriority="65" w:unhideWhenUsed="0"/>
+    <w:lsdException w:name="Revision" w:unhideWhenUsed="0"/>
+    <w:lsdException w:name="List Paragraph" w:semiHidden="0" w:uiPriority="34" w:unhideWhenUsed="0" w:qFormat="1"/>
+    <w:lsdException w:name="Quote" w:semiHidden="0" w:uiPriority="29" w:unhideWhenUsed="0" w:qFormat="1"/>
+    <w:lsdException w:name="Intense Quote" w:semiHidden="0" w:uiPriority="30" w:unhideWhenUsed="0" w:qFormat="1"/>
+    <w:lsdException w:name="Medium List 2 Accent 1" w:semiHidden="0" w:uiPriority="66" w:unhideWhenUsed="0"/>
+    <w:lsdException w:name="Medium Grid 1 Accent 1" w:semiHidden="0" w:uiPriority="67" w:unhideWhenUsed="0"/>
+    <w:lsdException w:name="Medium Grid 2 Accent 1" w:semiHidden="0" w:uiPriority="68" w:unhideWhenUsed="0"/>
+    <w:lsdException w:name="Medium Grid 3 Accent 1" w:semiHidden="0" w:uiPriority="69" w:unhideWhenUsed="0"/>
+    <w:lsdException w:name="Dark List Accent 1" w:semiHidden="0" w:uiPriority="70" w:unhideWhenUsed="0"/>
+    <w:lsdException w:name="Colorful Shading Accent 1" w:semiHidden="0" w:uiPriority="71" w:unhideWhenUsed="0"/>
+    <w:lsdException w:name="Colorful List Accent 1" w:semiHidden="0" w:uiPriority="72" w:unhideWhenUsed="0"/>
+    <w:lsdException w:name="Colorful Grid Accent 1" w:semiHidden="0" w:uiPriority="73" w:unhideWhenUsed="0"/>
+    <w:lsdException w:name="Light Shading Accent 2" w:semiHidden="0" w:uiPriority="60" w:unhideWhenUsed="0"/>
+    <w:lsdException w:name="Light List Accent 2" w:semiHidden="0" w:uiPriority="61" w:unhideWhenUsed="0"/>
+    <w:lsdException w:name="Light Grid Accent 2" w:semiHidden="0" w:uiPriority="62" w:unhideWhenUsed="0"/>
+    <w:lsdException w:name="Medium Shading 1 Accent 2" w:semiHidden="0" w:uiPriority="63" w:unhideWhenUsed="0"/>
+    <w:lsdException w:name="Medium Shading 2 Accent 2" w:semiHidden="0" w:uiPriority="64" w:unhideWhenUsed="0"/>
+    <w:lsdException w:name="Medium List 1 Accent 2" w:semiHidden="0" w:uiPriority="65" w:unhideWhenUsed="0"/>
+    <w:lsdException w:name="Medium List 2 Accent 2" w:semiHidden="0" w:uiPriority="66" w:unhideWhenUsed="0"/>
+    <w:lsdException w:name="Medium Grid 1 Accent 2" w:semiHidden="0" w:uiPriority="67" w:unhideWhenUsed="0"/>
+    <w:lsdException w:name="Medium Grid 2 Accent 2" w:semiHidden="0" w:uiPriority="68" w:unhideWhenUsed="0"/>
+    <w:lsdException w:name="Medium Grid 3 Accent 2" w:semiHidden="0" w:uiPriority="69" w:unhideWhenUsed="0"/>
+    <w:lsdException w:name="Dark List Accent 2" w:semiHidden="0" w:uiPriority="70" w:unhideWhenUsed="0"/>
+    <w:lsdException w:name="Colorful Shading Accent 2" w:semiHidden="0" w:uiPriority="71" w:unhideWhenUsed="0"/>
+    <w:lsdException w:name="Colorful List Accent 2" w:semiHidden="0" w:uiPriority="72" w:unhideWhenUsed="0"/>
+    <w:lsdException w:name="Colorful Grid Accent 2" w:semiHidden="0" w:uiPriority="73" w:unhideWhenUsed="0"/>
+    <w:lsdException w:name="Light Shading Accent 3" w:semiHidden="0" w:uiPriority="60" w:unhideWhenUsed="0"/>
+    <w:lsdException w:name="Light List Accent 3" w:semiHidden="0" w:uiPriority="61" w:unhideWhenUsed="0"/>
+    <w:lsdException w:name="Light Grid Accent 3" w:semiHidden="0" w:uiPriority="62" w:unhideWhenUsed="0"/>
+    <w:lsdException w:name="Medium Shading 1 Accent 3" w:semiHidden="0" w:uiPriority="63" w:unhideWhenUsed="0"/>
+    <w:lsdException w:name="Medium Shading 2 Accent 3" w:semiHidden="0" w:uiPriority="64" w:unhideWhenUsed="0"/>
+    <w:lsdException w:name="Medium List 1 Accent 3" w:semiHidden="0" w:uiPriority="65" w:unhideWhenUsed="0"/>
+    <w:lsdException w:name="Medium List 2 Accent 3" w:semiHidden="0" w:uiPriority="66" w:unhideWhenUsed="0"/>
+    <w:lsdException w:name="Medium Grid 1 Accent 3" w:semiHidden="0" w:uiPriority="67" w:unhideWhenUsed="0"/>
+    <w:lsdException w:name="Medium Grid 2 Accent 3" w:semiHidden="0" w:uiPriority="68" w:unhideWhenUsed="0"/>
+    <w:lsdException w:name="Medium Grid 3 Accent 3" w:semiHidden="0" w:uiPriority="69" w:unhideWhenUsed="0"/>
+    <w:lsdException w:name="Dark List Accent 3" w:semiHidden="0" w:uiPriority="70" w:unhideWhenUsed="0"/>
+    <w:lsdException w:name="Colorful Shading Accent 3" w:semiHidden="0" w:uiPriority="71" w:unhideWhenUsed="0"/>
+    <w:lsdException w:name="Colorful List Accent 3" w:semiHidden="0" w:uiPriority="72" w:unhideWhenUsed="0"/>
+    <w:lsdException w:name="Colorful Grid Accent 3" w:semiHidden="0" w:uiPriority="73" w:unhideWhenUsed="0"/>
+    <w:lsdException w:name="Light Shading Accent 4" w:semiHidden="0" w:uiPriority="60" w:unhideWhenUsed="0"/>
+    <w:lsdException w:name="Light List Accent 4" w:semiHidden="0" w:uiPriority="61" w:unhideWhenUsed="0"/>
+    <w:lsdException w:name="Light Grid Accent 4" w:semiHidden="0" w:uiPriority="62" w:unhideWhenUsed="0"/>
+    <w:lsdException w:name="Medium Shading 1 Accent 4" w:semiHidden="0" w:uiPriority="63" w:unhideWhenUsed="0"/>
+    <w:lsdException w:name="Medium Shading 2 Accent 4" w:semiHidden="0" w:uiPriority="64" w:unhideWhenUsed="0"/>
+    <w:lsdException w:name="Medium List 1 Accent 4" w:semiHidden="0" w:uiPriority="65" w:unhideWhenUsed="0"/>
+    <w:lsdException w:name="Medium List 2 Accent 4" w:semiHidden="0" w:uiPriority="66" w:unhideWhenUsed="0"/>
+    <w:lsdException w:name="Medium Grid 1 Accent 4" w:semiHidden="0" w:uiPriority="67" w:unhideWhenUsed="0"/>
+    <w:lsdException w:name="Medium Grid 2 Accent 4" w:semiHidden="0" w:uiPriority="68" w:unhideWhenUsed="0"/>
+    <w:lsdException w:name="Medium Grid 3 Accent 4" w:semiHidden="0" w:uiPriority="69" w:unhideWhenUsed="0"/>
+    <w:lsdException w:name="Dark List Accent 4" w:semiHidden="0" w:uiPriority="70" w:unhideWhenUsed="0"/>
+    <w:lsdException w:name="Colorful Shading Accent 4" w:semiHidden="0" w:uiPriority="71" w:unhideWhenUsed="0"/>
+    <w:lsdException w:name="Colorful List Accent 4" w:semiHidden="0" w:uiPriority="72" w:unhideWhenUsed="0"/>
+    <w:lsdException w:name="Colorful Grid Accent 4" w:semiHidden="0" w:uiPriority="73" w:unhideWhenUsed="0"/>
+    <w:lsdException w:name="Light Shading Accent 5" w:semiHidden="0" w:uiPriority="60" w:unhideWhenUsed="0"/>
+    <w:lsdException w:name="Light List Accent 5" w:semiHidden="0" w:uiPriority="61" w:unhideWhenUsed="0"/>
+    <w:lsdException w:name="Light Grid Accent 5" w:semiHidden="0" w:uiPriority="62" w:unhideWhenUsed="0"/>
+    <w:lsdException w:name="Medium Shading 1 Accent 5" w:semiHidden="0" w:uiPriority="63" w:unhideWhenUsed="0"/>
+    <w:lsdException w:name="Medium Shading 2 Accent 5" w:semiHidden="0" w:uiPriority="64" w:unhideWhenUsed="0"/>
+    <w:lsdException w:name="Medium List 1 Accent 5" w:semiHidden="0" w:uiPriority="65" w:unhideWhenUsed="0"/>
+    <w:lsdException w:name="Medium List 2 Accent 5" w:semiHidden="0" w:uiPriority="66" w:unhideWhenUsed="0"/>
+    <w:lsdException w:name="Medium Grid 1 Accent 5" w:semiHidden="0" w:uiPriority="67" w:unhideWhenUsed="0"/>
+    <w:lsdException w:name="Medium Grid 2 Accent 5" w:semiHidden="0" w:uiPriority="68" w:unhideWhenUsed="0"/>
+    <w:lsdException w:name="Medium Grid 3 Accent 5" w:semiHidden="0" w:uiPriority="69" w:unhideWhenUsed="0"/>
+    <w:lsdException w:name="Dark List Accent 5" w:semiHidden="0" w:uiPriority="70" w:unhideWhenUsed="0"/>
+    <w:lsdException w:name="Colorful Shading Accent 5" w:semiHidden="0" w:uiPriority="71" w:unhideWhenUsed="0"/>
+    <w:lsdException w:name="Colorful List Accent 5" w:semiHidden="0" w:uiPriority="72" w:unhideWhenUsed="0"/>
+    <w:lsdException w:name="Colorful Grid Accent 5" w:semiHidden="0" w:uiPriority="73" w:unhideWhenUsed="0"/>
+    <w:lsdException w:name="Light Shading Accent 6" w:semiHidden="0" w:uiPriority="60" w:unhideWhenUsed="0"/>
+    <w:lsdException w:name="Light List Accent 6" w:semiHidden="0" w:uiPriority="61" w:unhideWhenUsed="0"/>
+    <w:lsdException w:name="Light Grid Accent 6" w:semiHidden="0" w:uiPriority="62" w:unhideWhenUsed="0"/>
+    <w:lsdException w:name="Medium Shading 1 Accent 6" w:semiHidden="0" w:uiPriority="63" w:unhideWhenUsed="0"/>
+    <w:lsdException w:name="Medium Shading 2 Accent 6" w:semiHidden="0" w:uiPriority="64" w:unhideWhenUsed="0"/>
+    <w:lsdException w:name="Medium List 1 Accent 6" w:semiHidden="0" w:uiPriority="65" w:unhideWhenUsed="0"/>
+    <w:lsdException w:name="Medium List 2 Accent 6" w:semiHidden="0" w:uiPriority="66" w:unhideWhenUsed="0"/>
+    <w:lsdException w:name="Medium Grid 1 Accent 6" w:semiHidden="0" w:uiPriority="67" w:unhideWhenUsed="0"/>
+    <w:lsdException w:name="Medium Grid 2 Accent 6" w:semiHidden="0" w:uiPriority="68" w:unhideWhenUsed="0"/>
+    <w:lsdException w:name="Medium Grid 3 Accent 6" w:semiHidden="0" w:uiPriority="69" w:unhideWhenUsed="0"/>
+    <w:lsdException w:name="Dark List Accent 6" w:semiHidden="0" w:uiPriority="70" w:unhideWhenUsed="0"/>
+    <w:lsdException w:name="Colorful Shading Accent 6" w:semiHidden="0" w:uiPriority="71" w:unhideWhenUsed="0"/>
+    <w:lsdException w:name="Colorful List Accent 6" w:semiHidden="0" w:uiPriority="72" w:unhideWhenUsed="0"/>
+    <w:lsdException w:name="Colorful Grid Accent 6" w:semiHidden="0" w:uiPriority="73" w:unhideWhenUsed="0"/>
+    <w:lsdException w:name="Subtle Emphasis" w:semiHidden="0" w:uiPriority="19" w:unhideWhenUsed="0" w:qFormat="1"/>
+    <w:lsdException w:name="Intense Emphasis" w:semiHidden="0" w:uiPriority="21" w:unhideWhenUsed="0" w:qFormat="1"/>
+    <w:lsdException w:name="Subtle Reference" w:semiHidden="0" w:uiPriority="31" w:unhideWhenUsed="0" w:qFormat="1"/>
+    <w:lsdException w:name="Intense Reference" w:semiHidden="0" w:uiPriority="32" w:unhideWhenUsed="0" w:qFormat="1"/>
+    <w:lsdException w:name="Book Title" w:semiHidden="0" w:uiPriority="33" w:unhideWhenUsed="0" w:qFormat="1"/>
+    <w:lsdException w:name="Bibliography" w:uiPriority="37"/>
+    <w:lsdException w:name="TOC Heading" w:uiPriority="39" w:qFormat="1"/>
+  </w:latentStyles>
+  <w:style w:type="paragraph" w:default="1" w:styleId="Normal">
+    <w:name w:val="Normal"/>
+    <w:qFormat/>
+  </w:style>
+  <w:style w:type="character" w:default="1" w:styleId="DefaultParagraphFont">
+    <w:name w:val="Default Paragraph Font"/>
+    <w:uiPriority w:val="1"/>
+    <w:semiHidden/>
+    <w:unhideWhenUsed/>
+  </w:style>
+  <w:style w:type="table" w:default="1" w:styleId="TableNormal">
+    <w:name w:val="Normal Table"/>
+    <w:uiPriority w:val="99"/>
+    <w:semiHidden/>
+    <w:unhideWhenUsed/>
+    <w:tblPr>
+      <w:tblInd w:w="0" w:type="dxa"/>
+      <w:tblCellMar>
+        <w:top w:w="0" w:type="dxa"/>
+        <w:left w:w="108" w:type="dxa"/>
+        <w:bottom w:w="0" w:type="dxa"/>
+        <w:right w:w="108" w:type="dxa"/>
+      </w:tblCellMar>
+    </w:tblPr>
+  </w:style>
+  <w:style w:type="numbering" w:default="1" w:styleId="NoList">
+    <w:name w:val="No List"/>
+    <w:uiPriority w:val="99"/>
+    <w:semiHidden/>
+    <w:unhideWhenUsed/>
+  </w:style>
+  <w:style w:type="paragraph" w:customStyle="1" w:styleId="BF4B29FD8633415292D853A3A567C0CD">
+    <w:name w:val="BF4B29FD8633415292D853A3A567C0CD"/>
+    <w:rsid w:val="00B50DB5"/>
+  </w:style>
+  <w:style w:type="paragraph" w:customStyle="1" w:styleId="2B82DC8BC531467AAD86C9698376BCDA">
+    <w:name w:val="2B82DC8BC531467AAD86C9698376BCDA"/>
+    <w:rsid w:val="00B50DB5"/>
+  </w:style>
+  <w:style w:type="paragraph" w:customStyle="1" w:styleId="9A8082F63D344CFE96E4486FFAAAC682">
+    <w:name w:val="9A8082F63D344CFE96E4486FFAAAC682"/>
+    <w:rsid w:val="00B50DB5"/>
+  </w:style>
+</w:styles>
+</file>
+
+<file path=word/glossary/webSettings.xml><?xml version="1.0" encoding="utf-8"?>
+<w:webSettings xmlns:mc="http://schemas.openxmlformats.org/markup-compatibility/2006" xmlns:r="http://schemas.openxmlformats.org/officeDocument/2006/relationships" xmlns:w="http://schemas.openxmlformats.org/wordprocessingml/2006/main" xmlns:w14="http://schemas.microsoft.com/office/word/2010/wordml" mc:Ignorable="w14">
+  <w:optimizeForBrowser/>
+  <w:allowPNG/>
+</w:webSettings>
 </file>
 
 <file path=word/theme/theme1.xml><?xml version="1.0" encoding="utf-8"?>
@@ -3427,4 +6302,23 @@
   <a:objectDefaults/>
   <a:extraClrSchemeLst/>
 </a:theme>
+</file>
+
+<file path=customXml/item1.xml><?xml version="1.0" encoding="utf-8"?>
+<CoverPageProperties xmlns="http://schemas.microsoft.com/office/2006/coverPageProps">
+  <PublishDate>2022-06-15T00:00:00</PublishDate>
+  <Abstract/>
+  <CompanyAddress/>
+  <CompanyPhone/>
+  <CompanyFax/>
+  <CompanyEmail/>
+</CoverPageProperties>
+</file>
+
+<file path=customXml/itemProps1.xml><?xml version="1.0" encoding="utf-8"?>
+<ds:datastoreItem xmlns:ds="http://schemas.openxmlformats.org/officeDocument/2006/customXml" ds:itemID="{55AF091B-3C7A-41E3-B477-F2FDAA23CFDA}">
+  <ds:schemaRefs>
+    <ds:schemaRef ds:uri="http://schemas.microsoft.com/office/2006/coverPageProps"/>
+  </ds:schemaRefs>
+</ds:datastoreItem>
 </file>
</xml_diff>

<commit_message>
20th commit - edit documentation
</commit_message>
<xml_diff>
--- a/documentation/PARCEL COST ESTIMATE.docx
+++ b/documentation/PARCEL COST ESTIMATE.docx
@@ -457,8 +457,9 @@
                                               <w:color w:val="FFFFFF" w:themeColor="background1"/>
                                               <w:sz w:val="48"/>
                                               <w:szCs w:val="48"/>
+                                              <w:lang w:val="en-GB"/>
                                             </w:rPr>
-                                            <w:t xml:space="preserve">LITTLE API DOCUMENT </w:t>
+                                            <w:t>LITTLE API DOCUMENT</w:t>
                                           </w:r>
                                         </w:p>
                                       </w:tc>
@@ -588,8 +589,9 @@
                                         <w:color w:val="FFFFFF" w:themeColor="background1"/>
                                         <w:sz w:val="48"/>
                                         <w:szCs w:val="48"/>
+                                        <w:lang w:val="en-GB"/>
                                       </w:rPr>
-                                      <w:t xml:space="preserve">LITTLE API DOCUMENT </w:t>
+                                      <w:t>LITTLE API DOCUMENT</w:t>
                                     </w:r>
                                   </w:p>
                                 </w:tc>
@@ -643,7 +645,7 @@
                         </pic:cNvPicPr>
                       </pic:nvPicPr>
                       <pic:blipFill>
-                        <a:blip r:embed="rId6">
+                        <a:blip r:embed="rId9">
                           <a:clrChange>
                             <a:clrFrom>
                               <a:srgbClr val="FFFFFF"/>
@@ -4377,29 +4379,88 @@
           <w:szCs w:val="18"/>
           <w:shd w:val="clear" w:color="auto" w:fill="FFFFFF"/>
         </w:rPr>
-        <w:t>The said micro service requires the following installed on the production server.</w:t>
-      </w:r>
-    </w:p>
-    <w:p>
-      <w:pPr>
-        <w:rPr>
-          <w:rFonts w:ascii="Helvetica" w:hAnsi="Helvetica" w:cs="Helvetica"/>
-          <w:color w:val="212121"/>
-          <w:sz w:val="18"/>
-          <w:szCs w:val="18"/>
-          <w:shd w:val="clear" w:color="auto" w:fill="FFFFFF"/>
-        </w:rPr>
-      </w:pPr>
-      <w:r>
-        <w:rPr>
-          <w:rFonts w:ascii="Helvetica" w:hAnsi="Helvetica" w:cs="Helvetica"/>
-          <w:color w:val="212121"/>
-          <w:sz w:val="18"/>
-          <w:szCs w:val="18"/>
-          <w:shd w:val="clear" w:color="auto" w:fill="FFFFFF"/>
-        </w:rPr>
-        <w:t>Node.JS</w:t>
-      </w:r>
+        <w:t xml:space="preserve">The </w:t>
+      </w:r>
+      <w:r>
+        <w:rPr>
+          <w:rFonts w:ascii="Helvetica" w:hAnsi="Helvetica" w:cs="Helvetica"/>
+          <w:color w:val="212121"/>
+          <w:sz w:val="18"/>
+          <w:szCs w:val="18"/>
+          <w:shd w:val="clear" w:color="auto" w:fill="FFFFFF"/>
+        </w:rPr>
+        <w:t xml:space="preserve">little </w:t>
+      </w:r>
+      <w:r>
+        <w:rPr>
+          <w:rFonts w:ascii="Helvetica" w:hAnsi="Helvetica" w:cs="Helvetica"/>
+          <w:color w:val="212121"/>
+          <w:sz w:val="18"/>
+          <w:szCs w:val="18"/>
+          <w:shd w:val="clear" w:color="auto" w:fill="FFFFFF"/>
+        </w:rPr>
+        <w:t>API</w:t>
+      </w:r>
+      <w:r>
+        <w:rPr>
+          <w:rFonts w:ascii="Helvetica" w:hAnsi="Helvetica" w:cs="Helvetica"/>
+          <w:color w:val="212121"/>
+          <w:sz w:val="18"/>
+          <w:szCs w:val="18"/>
+          <w:shd w:val="clear" w:color="auto" w:fill="FFFFFF"/>
+        </w:rPr>
+        <w:t xml:space="preserve"> service requires the packages listed below to run</w:t>
+      </w:r>
+      <w:r>
+        <w:rPr>
+          <w:rFonts w:ascii="Helvetica" w:hAnsi="Helvetica" w:cs="Helvetica"/>
+          <w:color w:val="212121"/>
+          <w:sz w:val="18"/>
+          <w:szCs w:val="18"/>
+          <w:shd w:val="clear" w:color="auto" w:fill="FFFFFF"/>
+        </w:rPr>
+        <w:t>:</w:t>
+      </w:r>
+    </w:p>
+    <w:p>
+      <w:pPr>
+        <w:pStyle w:val="ListParagraph"/>
+        <w:numPr>
+          <w:ilvl w:val="0"/>
+          <w:numId w:val="1"/>
+        </w:numPr>
+        <w:rPr>
+          <w:rFonts w:ascii="Helvetica" w:hAnsi="Helvetica" w:cs="Helvetica"/>
+          <w:color w:val="212121"/>
+          <w:sz w:val="18"/>
+          <w:szCs w:val="18"/>
+          <w:shd w:val="clear" w:color="auto" w:fill="FFFFFF"/>
+        </w:rPr>
+      </w:pPr>
+      <w:proofErr w:type="spellStart"/>
+      <w:r>
+        <w:rPr>
+          <w:rFonts w:ascii="Helvetica" w:hAnsi="Helvetica" w:cs="Helvetica"/>
+          <w:b/>
+          <w:color w:val="212121"/>
+          <w:sz w:val="18"/>
+          <w:szCs w:val="18"/>
+          <w:shd w:val="clear" w:color="auto" w:fill="FFFFFF"/>
+        </w:rPr>
+        <w:t>Node</w:t>
+      </w:r>
+      <w:r>
+        <w:rPr>
+          <w:rFonts w:ascii="Helvetica" w:hAnsi="Helvetica" w:cs="Helvetica"/>
+          <w:b/>
+          <w:color w:val="212121"/>
+          <w:sz w:val="18"/>
+          <w:szCs w:val="18"/>
+          <w:shd w:val="clear" w:color="auto" w:fill="FFFFFF"/>
+        </w:rPr>
+        <w:t>JS</w:t>
+      </w:r>
+      <w:proofErr w:type="spellEnd"/>
       <w:r>
         <w:rPr>
           <w:rFonts w:ascii="Helvetica" w:hAnsi="Helvetica" w:cs="Helvetica"/>
@@ -4430,43 +4491,53 @@
           <w:szCs w:val="18"/>
           <w:shd w:val="clear" w:color="auto" w:fill="FFFFFF"/>
         </w:rPr>
-        <w:t xml:space="preserve"> from https://nodejs.org</w:t>
-      </w:r>
-    </w:p>
-    <w:p>
-      <w:pPr>
-        <w:rPr>
-          <w:rFonts w:ascii="Helvetica" w:hAnsi="Helvetica" w:cs="Helvetica"/>
-          <w:color w:val="212121"/>
-          <w:sz w:val="18"/>
-          <w:szCs w:val="18"/>
-          <w:shd w:val="clear" w:color="auto" w:fill="FFFFFF"/>
-        </w:rPr>
-      </w:pPr>
-      <w:r>
-        <w:rPr>
-          <w:rFonts w:ascii="Helvetica" w:hAnsi="Helvetica" w:cs="Helvetica"/>
-          <w:color w:val="212121"/>
-          <w:sz w:val="18"/>
-          <w:szCs w:val="18"/>
-          <w:shd w:val="clear" w:color="auto" w:fill="FFFFFF"/>
-        </w:rPr>
-        <w:t>Express.JS</w:t>
-      </w:r>
-      <w:r>
-        <w:rPr>
-          <w:rFonts w:ascii="Helvetica" w:hAnsi="Helvetica" w:cs="Helvetica"/>
-          <w:color w:val="212121"/>
-          <w:sz w:val="18"/>
-          <w:szCs w:val="18"/>
-          <w:shd w:val="clear" w:color="auto" w:fill="FFFFFF"/>
-        </w:rPr>
-        <w:t xml:space="preserve"> – refer installation of </w:t>
-      </w:r>
+        <w:t xml:space="preserve"> from </w:t>
+      </w:r>
+      <w:hyperlink r:id="rId10" w:history="1">
+        <w:r>
+          <w:rPr>
+            <w:rStyle w:val="Hyperlink"/>
+            <w:rFonts w:ascii="Helvetica" w:hAnsi="Helvetica" w:cs="Helvetica"/>
+            <w:sz w:val="18"/>
+            <w:szCs w:val="18"/>
+            <w:shd w:val="clear" w:color="auto" w:fill="FFFFFF"/>
+          </w:rPr>
+          <w:t>https://nodejs.org</w:t>
+        </w:r>
+      </w:hyperlink>
+    </w:p>
+    <w:p>
+      <w:pPr>
+        <w:pStyle w:val="ListParagraph"/>
+        <w:rPr>
+          <w:rFonts w:ascii="Helvetica" w:hAnsi="Helvetica" w:cs="Helvetica"/>
+          <w:color w:val="212121"/>
+          <w:sz w:val="18"/>
+          <w:szCs w:val="18"/>
+          <w:shd w:val="clear" w:color="auto" w:fill="FFFFFF"/>
+        </w:rPr>
+      </w:pPr>
+    </w:p>
+    <w:p>
+      <w:pPr>
+        <w:pStyle w:val="ListParagraph"/>
+        <w:numPr>
+          <w:ilvl w:val="0"/>
+          <w:numId w:val="1"/>
+        </w:numPr>
+        <w:rPr>
+          <w:rFonts w:ascii="Helvetica" w:hAnsi="Helvetica" w:cs="Helvetica"/>
+          <w:color w:val="212121"/>
+          <w:sz w:val="18"/>
+          <w:szCs w:val="18"/>
+          <w:shd w:val="clear" w:color="auto" w:fill="FFFFFF"/>
+        </w:rPr>
+      </w:pPr>
       <w:proofErr w:type="spellStart"/>
       <w:r>
         <w:rPr>
           <w:rFonts w:ascii="Helvetica" w:hAnsi="Helvetica" w:cs="Helvetica"/>
+          <w:b/>
           <w:color w:val="212121"/>
           <w:sz w:val="18"/>
           <w:szCs w:val="18"/>
@@ -4483,28 +4554,106 @@
           <w:szCs w:val="18"/>
           <w:shd w:val="clear" w:color="auto" w:fill="FFFFFF"/>
         </w:rPr>
-        <w:t xml:space="preserve"> from https://expressjs.com</w:t>
-      </w:r>
-    </w:p>
-    <w:p>
-      <w:pPr>
-        <w:rPr>
-          <w:rFonts w:ascii="Helvetica" w:hAnsi="Helvetica" w:cs="Helvetica"/>
-          <w:color w:val="212121"/>
-          <w:sz w:val="18"/>
-          <w:szCs w:val="18"/>
-          <w:shd w:val="clear" w:color="auto" w:fill="FFFFFF"/>
-        </w:rPr>
-      </w:pPr>
-      <w:r>
-        <w:rPr>
-          <w:rFonts w:ascii="Helvetica" w:hAnsi="Helvetica" w:cs="Helvetica"/>
-          <w:color w:val="212121"/>
-          <w:sz w:val="18"/>
-          <w:szCs w:val="18"/>
-          <w:shd w:val="clear" w:color="auto" w:fill="FFFFFF"/>
-        </w:rPr>
-        <w:t>Libraries {</w:t>
+        <w:t xml:space="preserve"> – refer </w:t>
+      </w:r>
+      <w:r>
+        <w:rPr>
+          <w:rFonts w:ascii="Helvetica" w:hAnsi="Helvetica" w:cs="Helvetica"/>
+          <w:color w:val="212121"/>
+          <w:sz w:val="18"/>
+          <w:szCs w:val="18"/>
+          <w:shd w:val="clear" w:color="auto" w:fill="FFFFFF"/>
+        </w:rPr>
+        <w:t xml:space="preserve">to </w:t>
+      </w:r>
+      <w:r>
+        <w:rPr>
+          <w:rFonts w:ascii="Helvetica" w:hAnsi="Helvetica" w:cs="Helvetica"/>
+          <w:color w:val="212121"/>
+          <w:sz w:val="18"/>
+          <w:szCs w:val="18"/>
+          <w:shd w:val="clear" w:color="auto" w:fill="FFFFFF"/>
+        </w:rPr>
+        <w:t xml:space="preserve">installation of </w:t>
+      </w:r>
+      <w:proofErr w:type="spellStart"/>
+      <w:r>
+        <w:rPr>
+          <w:rFonts w:ascii="Helvetica" w:hAnsi="Helvetica" w:cs="Helvetica"/>
+          <w:color w:val="212121"/>
+          <w:sz w:val="18"/>
+          <w:szCs w:val="18"/>
+          <w:shd w:val="clear" w:color="auto" w:fill="FFFFFF"/>
+        </w:rPr>
+        <w:t>ExpressJS</w:t>
+      </w:r>
+      <w:proofErr w:type="spellEnd"/>
+      <w:r>
+        <w:rPr>
+          <w:rFonts w:ascii="Helvetica" w:hAnsi="Helvetica" w:cs="Helvetica"/>
+          <w:color w:val="212121"/>
+          <w:sz w:val="18"/>
+          <w:szCs w:val="18"/>
+          <w:shd w:val="clear" w:color="auto" w:fill="FFFFFF"/>
+        </w:rPr>
+        <w:t xml:space="preserve"> from </w:t>
+      </w:r>
+      <w:hyperlink r:id="rId11" w:history="1">
+        <w:r>
+          <w:rPr>
+            <w:rStyle w:val="Hyperlink"/>
+            <w:rFonts w:ascii="Helvetica" w:hAnsi="Helvetica" w:cs="Helvetica"/>
+            <w:sz w:val="18"/>
+            <w:szCs w:val="18"/>
+            <w:shd w:val="clear" w:color="auto" w:fill="FFFFFF"/>
+          </w:rPr>
+          <w:t>https://expressjs.com</w:t>
+        </w:r>
+      </w:hyperlink>
+    </w:p>
+    <w:p>
+      <w:pPr>
+        <w:pStyle w:val="ListParagraph"/>
+        <w:rPr>
+          <w:rFonts w:ascii="Helvetica" w:hAnsi="Helvetica" w:cs="Helvetica"/>
+          <w:color w:val="212121"/>
+          <w:sz w:val="18"/>
+          <w:szCs w:val="18"/>
+          <w:shd w:val="clear" w:color="auto" w:fill="FFFFFF"/>
+        </w:rPr>
+      </w:pPr>
+    </w:p>
+    <w:p>
+      <w:pPr>
+        <w:rPr>
+          <w:rFonts w:ascii="Helvetica" w:hAnsi="Helvetica" w:cs="Helvetica"/>
+          <w:color w:val="212121"/>
+          <w:sz w:val="18"/>
+          <w:szCs w:val="18"/>
+          <w:shd w:val="clear" w:color="auto" w:fill="FFFFFF"/>
+        </w:rPr>
+      </w:pPr>
+      <w:r>
+        <w:rPr>
+          <w:rFonts w:ascii="Helvetica" w:hAnsi="Helvetica" w:cs="Helvetica"/>
+          <w:color w:val="212121"/>
+          <w:sz w:val="18"/>
+          <w:szCs w:val="18"/>
+          <w:shd w:val="clear" w:color="auto" w:fill="FFFFFF"/>
+        </w:rPr>
+        <w:t xml:space="preserve">App </w:t>
+      </w:r>
+      <w:bookmarkStart w:id="0" w:name="_GoBack"/>
+      <w:bookmarkEnd w:id="0"/>
+      <w:r>
+        <w:rPr>
+          <w:rFonts w:ascii="Helvetica" w:hAnsi="Helvetica" w:cs="Helvetica"/>
+          <w:color w:val="212121"/>
+          <w:sz w:val="18"/>
+          <w:szCs w:val="18"/>
+          <w:shd w:val="clear" w:color="auto" w:fill="FFFFFF"/>
+        </w:rPr>
+        <w:t>dependencies {</w:t>
       </w:r>
       <w:r>
         <w:rPr>
@@ -4597,7 +4746,27 @@
           <w:szCs w:val="18"/>
           <w:shd w:val="clear" w:color="auto" w:fill="FFFFFF"/>
         </w:rPr>
-        <w:t xml:space="preserve">. This is as follows: from inside the app directory run command </w:t>
+        <w:t xml:space="preserve">. </w:t>
+      </w:r>
+      <w:r>
+        <w:rPr>
+          <w:rFonts w:ascii="Helvetica" w:hAnsi="Helvetica" w:cs="Helvetica"/>
+          <w:color w:val="212121"/>
+          <w:sz w:val="18"/>
+          <w:szCs w:val="18"/>
+          <w:shd w:val="clear" w:color="auto" w:fill="FFFFFF"/>
+        </w:rPr>
+        <w:t xml:space="preserve">To install the dependencies; </w:t>
+      </w:r>
+      <w:r>
+        <w:rPr>
+          <w:rFonts w:ascii="Helvetica" w:hAnsi="Helvetica" w:cs="Helvetica"/>
+          <w:color w:val="212121"/>
+          <w:sz w:val="18"/>
+          <w:szCs w:val="18"/>
+          <w:shd w:val="clear" w:color="auto" w:fill="FFFFFF"/>
+        </w:rPr>
+        <w:t xml:space="preserve">from inside the app directory run command </w:t>
       </w:r>
       <w:proofErr w:type="spellStart"/>
       <w:r>
@@ -4940,10 +5109,9 @@
           <w:shd w:val="clear" w:color="auto" w:fill="FFFFFF"/>
         </w:rPr>
       </w:pPr>
-      <w:bookmarkStart w:id="0" w:name="_GoBack"/>
-      <w:bookmarkEnd w:id="0"/>
     </w:p>
     <w:sectPr>
+      <w:footerReference w:type="default" r:id="rId12"/>
       <w:pgSz w:w="11906" w:h="16838"/>
       <w:pgMar w:top="1440" w:right="1440" w:bottom="1440" w:left="1440" w:header="708" w:footer="708" w:gutter="0"/>
       <w:pgNumType w:start="0"/>
@@ -4953,6 +5121,502 @@
     </w:sectPr>
   </w:body>
 </w:document>
+</file>
+
+<file path=word/endnotes.xml><?xml version="1.0" encoding="utf-8"?>
+<w:endnotes xmlns:wpc="http://schemas.microsoft.com/office/word/2010/wordprocessingCanvas" xmlns:mc="http://schemas.openxmlformats.org/markup-compatibility/2006" xmlns:o="urn:schemas-microsoft-com:office:office" xmlns:r="http://schemas.openxmlformats.org/officeDocument/2006/relationships" xmlns:m="http://schemas.openxmlformats.org/officeDocument/2006/math" xmlns:v="urn:schemas-microsoft-com:vml" xmlns:wp14="http://schemas.microsoft.com/office/word/2010/wordprocessingDrawing" xmlns:wp="http://schemas.openxmlformats.org/drawingml/2006/wordprocessingDrawing" xmlns:w10="urn:schemas-microsoft-com:office:word" xmlns:w="http://schemas.openxmlformats.org/wordprocessingml/2006/main" xmlns:w14="http://schemas.microsoft.com/office/word/2010/wordml" xmlns:wpg="http://schemas.microsoft.com/office/word/2010/wordprocessingGroup" xmlns:wpi="http://schemas.microsoft.com/office/word/2010/wordprocessingInk" xmlns:wne="http://schemas.microsoft.com/office/word/2006/wordml" xmlns:wps="http://schemas.microsoft.com/office/word/2010/wordprocessingShape" mc:Ignorable="w14 wp14">
+  <w:endnote w:type="separator" w:id="-1">
+    <w:p>
+      <w:pPr>
+        <w:spacing w:after="0" w:line="240" w:lineRule="auto"/>
+      </w:pPr>
+      <w:r>
+        <w:separator/>
+      </w:r>
+    </w:p>
+  </w:endnote>
+  <w:endnote w:type="continuationSeparator" w:id="0">
+    <w:p>
+      <w:pPr>
+        <w:spacing w:after="0" w:line="240" w:lineRule="auto"/>
+      </w:pPr>
+      <w:r>
+        <w:continuationSeparator/>
+      </w:r>
+    </w:p>
+  </w:endnote>
+</w:endnotes>
+</file>
+
+<file path=word/footer1.xml><?xml version="1.0" encoding="utf-8"?>
+<w:ftr xmlns:wpc="http://schemas.microsoft.com/office/word/2010/wordprocessingCanvas" xmlns:mc="http://schemas.openxmlformats.org/markup-compatibility/2006" xmlns:o="urn:schemas-microsoft-com:office:office" xmlns:r="http://schemas.openxmlformats.org/officeDocument/2006/relationships" xmlns:m="http://schemas.openxmlformats.org/officeDocument/2006/math" xmlns:v="urn:schemas-microsoft-com:vml" xmlns:wp14="http://schemas.microsoft.com/office/word/2010/wordprocessingDrawing" xmlns:wp="http://schemas.openxmlformats.org/drawingml/2006/wordprocessingDrawing" xmlns:w10="urn:schemas-microsoft-com:office:word" xmlns:w="http://schemas.openxmlformats.org/wordprocessingml/2006/main" xmlns:w14="http://schemas.microsoft.com/office/word/2010/wordml" xmlns:wpg="http://schemas.microsoft.com/office/word/2010/wordprocessingGroup" xmlns:wpi="http://schemas.microsoft.com/office/word/2010/wordprocessingInk" xmlns:wne="http://schemas.microsoft.com/office/word/2006/wordml" xmlns:wps="http://schemas.microsoft.com/office/word/2010/wordprocessingShape" mc:Ignorable="w14 wp14">
+  <w:p>
+    <w:pPr>
+      <w:pStyle w:val="Footer"/>
+      <w:rPr>
+        <w:rFonts w:eastAsiaTheme="majorEastAsia" w:cstheme="minorHAnsi"/>
+      </w:rPr>
+    </w:pPr>
+    <w:proofErr w:type="spellStart"/>
+    <w:r>
+      <w:rPr>
+        <w:rFonts w:eastAsiaTheme="majorEastAsia" w:cstheme="minorHAnsi"/>
+      </w:rPr>
+      <w:t>AirDuka</w:t>
+    </w:r>
+    <w:proofErr w:type="spellEnd"/>
+    <w:r>
+      <w:rPr>
+        <w:rFonts w:eastAsiaTheme="majorEastAsia" w:cstheme="minorHAnsi"/>
+      </w:rPr>
+      <w:ptab w:relativeTo="margin" w:alignment="right" w:leader="none"/>
+    </w:r>
+    <w:r>
+      <w:rPr>
+        <w:rFonts w:eastAsiaTheme="majorEastAsia" w:cstheme="minorHAnsi"/>
+      </w:rPr>
+      <w:t xml:space="preserve">Page </w:t>
+    </w:r>
+    <w:r>
+      <w:rPr>
+        <w:rFonts w:eastAsiaTheme="minorEastAsia" w:cstheme="minorHAnsi"/>
+      </w:rPr>
+      <w:fldChar w:fldCharType="begin"/>
+    </w:r>
+    <w:r>
+      <w:rPr>
+        <w:rFonts w:cstheme="minorHAnsi"/>
+      </w:rPr>
+      <w:instrText xml:space="preserve"> PAGE   \* MERGEFORMAT </w:instrText>
+    </w:r>
+    <w:r>
+      <w:rPr>
+        <w:rFonts w:eastAsiaTheme="minorEastAsia" w:cstheme="minorHAnsi"/>
+      </w:rPr>
+      <w:fldChar w:fldCharType="separate"/>
+    </w:r>
+    <w:r>
+      <w:rPr>
+        <w:rFonts w:eastAsiaTheme="majorEastAsia" w:cstheme="minorHAnsi"/>
+        <w:noProof/>
+      </w:rPr>
+      <w:t>3</w:t>
+    </w:r>
+    <w:r>
+      <w:rPr>
+        <w:rFonts w:eastAsiaTheme="majorEastAsia" w:cstheme="minorHAnsi"/>
+        <w:noProof/>
+      </w:rPr>
+      <w:fldChar w:fldCharType="end"/>
+    </w:r>
+    <w:r>
+      <w:rPr>
+        <w:rFonts w:cstheme="minorHAnsi"/>
+        <w:noProof/>
+        <w:lang w:eastAsia="en-GB"/>
+      </w:rPr>
+      <mc:AlternateContent>
+        <mc:Choice Requires="wpg">
+          <w:drawing>
+            <wp:anchor distT="0" distB="0" distL="114300" distR="114300" simplePos="0" relativeHeight="251659264" behindDoc="0" locked="0" layoutInCell="0" allowOverlap="1" wp14:anchorId="23D2FD7D" wp14:editId="70536BAA">
+              <wp:simplePos x="0" y="0"/>
+              <wp:positionH relativeFrom="page">
+                <wp:align>center</wp:align>
+              </wp:positionH>
+              <wp:positionV relativeFrom="page">
+                <wp:align>bottom</wp:align>
+              </wp:positionV>
+              <wp:extent cx="7756989" cy="822960"/>
+              <wp:effectExtent l="0" t="0" r="19050" b="6350"/>
+              <wp:wrapNone/>
+              <wp:docPr id="441" name="Group 441"/>
+              <wp:cNvGraphicFramePr>
+                <a:graphicFrameLocks xmlns:a="http://schemas.openxmlformats.org/drawingml/2006/main"/>
+              </wp:cNvGraphicFramePr>
+              <a:graphic xmlns:a="http://schemas.openxmlformats.org/drawingml/2006/main">
+                <a:graphicData uri="http://schemas.microsoft.com/office/word/2010/wordprocessingGroup">
+                  <wpg:wgp>
+                    <wpg:cNvGrpSpPr>
+                      <a:grpSpLocks/>
+                    </wpg:cNvGrpSpPr>
+                    <wpg:grpSpPr bwMode="auto">
+                      <a:xfrm flipV="1">
+                        <a:off x="0" y="0"/>
+                        <a:ext cx="7756989" cy="822960"/>
+                        <a:chOff x="8" y="9"/>
+                        <a:chExt cx="12208" cy="1439"/>
+                      </a:xfrm>
+                    </wpg:grpSpPr>
+                    <wps:wsp>
+                      <wps:cNvPr id="442" name="AutoShape 4"/>
+                      <wps:cNvCnPr>
+                        <a:cxnSpLocks noChangeShapeType="1"/>
+                      </wps:cNvCnPr>
+                      <wps:spPr bwMode="auto">
+                        <a:xfrm>
+                          <a:off x="9" y="1433"/>
+                          <a:ext cx="12207" cy="0"/>
+                        </a:xfrm>
+                        <a:prstGeom prst="straightConnector1">
+                          <a:avLst/>
+                        </a:prstGeom>
+                        <a:noFill/>
+                        <a:ln w="9525">
+                          <a:solidFill>
+                            <a:srgbClr val="31849B"/>
+                          </a:solidFill>
+                          <a:round/>
+                          <a:headEnd/>
+                          <a:tailEnd/>
+                        </a:ln>
+                        <a:extLst>
+                          <a:ext uri="{909E8E84-426E-40DD-AFC4-6F175D3DCCD1}">
+                            <a14:hiddenFill xmlns:a14="http://schemas.microsoft.com/office/drawing/2010/main">
+                              <a:noFill/>
+                            </a14:hiddenFill>
+                          </a:ext>
+                        </a:extLst>
+                      </wps:spPr>
+                      <wps:bodyPr/>
+                    </wps:wsp>
+                    <wps:wsp>
+                      <wps:cNvPr id="443" name="Rectangle 443"/>
+                      <wps:cNvSpPr>
+                        <a:spLocks noChangeArrowheads="1"/>
+                      </wps:cNvSpPr>
+                      <wps:spPr bwMode="auto">
+                        <a:xfrm>
+                          <a:off x="8" y="9"/>
+                          <a:ext cx="4031" cy="1439"/>
+                        </a:xfrm>
+                        <a:prstGeom prst="rect">
+                          <a:avLst/>
+                        </a:prstGeom>
+                        <a:noFill/>
+                        <a:extLst>
+                          <a:ext uri="{909E8E84-426E-40DD-AFC4-6F175D3DCCD1}">
+                            <a14:hiddenFill xmlns:a14="http://schemas.microsoft.com/office/drawing/2010/main">
+                              <a:solidFill>
+                                <a:srgbClr val="FFFFFF"/>
+                              </a:solidFill>
+                            </a14:hiddenFill>
+                          </a:ext>
+                          <a:ext uri="{91240B29-F687-4F45-9708-019B960494DF}">
+                            <a14:hiddenLine xmlns:a14="http://schemas.microsoft.com/office/drawing/2010/main" w="9525">
+                              <a:solidFill>
+                                <a:srgbClr val="000000"/>
+                              </a:solidFill>
+                              <a:miter lim="800000"/>
+                              <a:headEnd/>
+                              <a:tailEnd/>
+                            </a14:hiddenLine>
+                          </a:ext>
+                        </a:extLst>
+                      </wps:spPr>
+                      <wps:bodyPr rot="0" vert="horz" wrap="square" lIns="91440" tIns="45720" rIns="91440" bIns="45720" anchor="t" anchorCtr="0" upright="1">
+                        <a:noAutofit/>
+                      </wps:bodyPr>
+                    </wps:wsp>
+                  </wpg:wgp>
+                </a:graphicData>
+              </a:graphic>
+              <wp14:sizeRelH relativeFrom="page">
+                <wp14:pctWidth>100000</wp14:pctWidth>
+              </wp14:sizeRelH>
+              <wp14:sizeRelV relativeFrom="bottomMargin">
+                <wp14:pctHeight>91000</wp14:pctHeight>
+              </wp14:sizeRelV>
+            </wp:anchor>
+          </w:drawing>
+        </mc:Choice>
+        <mc:Fallback>
+          <w:pict>
+            <v:group id="Group 441" o:spid="_x0000_s1026" style="position:absolute;margin-left:0;margin-top:0;width:610.8pt;height:64.8pt;flip:y;z-index:251659264;mso-width-percent:1000;mso-height-percent:910;mso-position-horizontal:center;mso-position-horizontal-relative:page;mso-position-vertical:bottom;mso-position-vertical-relative:page;mso-width-percent:1000;mso-height-percent:910;mso-height-relative:bottom-margin-area" coordorigin="8,9" coordsize="12208,1439" o:gfxdata="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" o:allowincell="f">
+              <v:shapetype id="_x0000_t32" coordsize="21600,21600" o:spt="32" o:oned="t" path="m,l21600,21600e" filled="f">
+                <v:path arrowok="t" fillok="f" o:connecttype="none"/>
+                <o:lock v:ext="edit" shapetype="t"/>
+              </v:shapetype>
+              <v:shape id="AutoShape 4" o:spid="_x0000_s1027" type="#_x0000_t32" style="position:absolute;left:9;top:1433;width:12207;height:0;visibility:visible;mso-wrap-style:square" o:connectortype="straight" o:gfxdata="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" strokecolor="#31849b"/>
+              <v:rect id="Rectangle 443" o:spid="_x0000_s1028" style="position:absolute;left:8;top:9;width:4031;height:1439;visibility:visible;mso-wrap-style:square;v-text-anchor:top" o:gfxdata="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" filled="f" stroked="f"/>
+              <w10:wrap anchorx="page" anchory="page"/>
+            </v:group>
+          </w:pict>
+        </mc:Fallback>
+      </mc:AlternateContent>
+    </w:r>
+    <w:r>
+      <w:rPr>
+        <w:rFonts w:cstheme="minorHAnsi"/>
+        <w:noProof/>
+        <w:lang w:eastAsia="en-GB"/>
+      </w:rPr>
+      <mc:AlternateContent>
+        <mc:Choice Requires="wps">
+          <w:drawing>
+            <wp:anchor distT="0" distB="0" distL="114300" distR="114300" simplePos="0" relativeHeight="251661312" behindDoc="0" locked="0" layoutInCell="1" allowOverlap="1" wp14:anchorId="4B565A7F" wp14:editId="4ADA946D">
+              <wp:simplePos x="0" y="0"/>
+              <wp:positionH relativeFrom="leftMargin">
+                <wp:align>center</wp:align>
+              </wp:positionH>
+              <wp:positionV relativeFrom="page">
+                <wp:align>bottom</wp:align>
+              </wp:positionV>
+              <wp:extent cx="90805" cy="822960"/>
+              <wp:effectExtent l="0" t="0" r="4445" b="0"/>
+              <wp:wrapNone/>
+              <wp:docPr id="444" name="Rectangle 444"/>
+              <wp:cNvGraphicFramePr>
+                <a:graphicFrameLocks xmlns:a="http://schemas.openxmlformats.org/drawingml/2006/main"/>
+              </wp:cNvGraphicFramePr>
+              <a:graphic xmlns:a="http://schemas.openxmlformats.org/drawingml/2006/main">
+                <a:graphicData uri="http://schemas.microsoft.com/office/word/2010/wordprocessingShape">
+                  <wps:wsp>
+                    <wps:cNvSpPr>
+                      <a:spLocks noChangeArrowheads="1"/>
+                    </wps:cNvSpPr>
+                    <wps:spPr bwMode="auto">
+                      <a:xfrm>
+                        <a:off x="0" y="0"/>
+                        <a:ext cx="90805" cy="822960"/>
+                      </a:xfrm>
+                      <a:prstGeom prst="rect">
+                        <a:avLst/>
+                      </a:prstGeom>
+                      <a:solidFill>
+                        <a:schemeClr val="accent5"/>
+                      </a:solidFill>
+                      <a:ln w="9525">
+                        <a:solidFill>
+                          <a:schemeClr val="accent1"/>
+                        </a:solidFill>
+                        <a:miter lim="800000"/>
+                        <a:headEnd/>
+                        <a:tailEnd/>
+                      </a:ln>
+                    </wps:spPr>
+                    <wps:bodyPr rot="0" vert="horz" wrap="square" lIns="91440" tIns="45720" rIns="91440" bIns="45720" anchor="t" anchorCtr="0" upright="1">
+                      <a:noAutofit/>
+                    </wps:bodyPr>
+                  </wps:wsp>
+                </a:graphicData>
+              </a:graphic>
+              <wp14:sizeRelH relativeFrom="page">
+                <wp14:pctWidth>0</wp14:pctWidth>
+              </wp14:sizeRelH>
+              <wp14:sizeRelV relativeFrom="bottomMargin">
+                <wp14:pctHeight>90000</wp14:pctHeight>
+              </wp14:sizeRelV>
+            </wp:anchor>
+          </w:drawing>
+        </mc:Choice>
+        <mc:Fallback>
+          <w:pict>
+            <v:rect id="Rectangle 444" o:spid="_x0000_s1026" style="position:absolute;margin-left:0;margin-top:0;width:7.15pt;height:64.8pt;z-index:251661312;visibility:visible;mso-wrap-style:square;mso-width-percent:0;mso-height-percent:900;mso-wrap-distance-left:9pt;mso-wrap-distance-top:0;mso-wrap-distance-right:9pt;mso-wrap-distance-bottom:0;mso-position-horizontal:center;mso-position-horizontal-relative:left-margin-area;mso-position-vertical:bottom;mso-position-vertical-relative:page;mso-width-percent:0;mso-height-percent:900;mso-width-relative:page;mso-height-relative:bottom-margin-area;v-text-anchor:top" o:gfxdata="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" fillcolor="#4bacc6 [3208]" strokecolor="#4f81bd [3204]">
+              <w10:wrap anchorx="margin" anchory="page"/>
+            </v:rect>
+          </w:pict>
+        </mc:Fallback>
+      </mc:AlternateContent>
+    </w:r>
+    <w:r>
+      <w:rPr>
+        <w:rFonts w:cstheme="minorHAnsi"/>
+        <w:noProof/>
+        <w:lang w:eastAsia="en-GB"/>
+      </w:rPr>
+      <mc:AlternateContent>
+        <mc:Choice Requires="wps">
+          <w:drawing>
+            <wp:anchor distT="0" distB="0" distL="114300" distR="114300" simplePos="0" relativeHeight="251660288" behindDoc="0" locked="0" layoutInCell="1" allowOverlap="1" wp14:anchorId="3E7CEEB7" wp14:editId="59DEC981">
+              <wp:simplePos x="0" y="0"/>
+              <wp:positionH relativeFrom="rightMargin">
+                <wp:align>center</wp:align>
+              </wp:positionH>
+              <wp:positionV relativeFrom="page">
+                <wp:align>bottom</wp:align>
+              </wp:positionV>
+              <wp:extent cx="91440" cy="822960"/>
+              <wp:effectExtent l="0" t="0" r="3810" b="0"/>
+              <wp:wrapNone/>
+              <wp:docPr id="445" name="Rectangle 445"/>
+              <wp:cNvGraphicFramePr>
+                <a:graphicFrameLocks xmlns:a="http://schemas.openxmlformats.org/drawingml/2006/main"/>
+              </wp:cNvGraphicFramePr>
+              <a:graphic xmlns:a="http://schemas.openxmlformats.org/drawingml/2006/main">
+                <a:graphicData uri="http://schemas.microsoft.com/office/word/2010/wordprocessingShape">
+                  <wps:wsp>
+                    <wps:cNvSpPr>
+                      <a:spLocks noChangeArrowheads="1"/>
+                    </wps:cNvSpPr>
+                    <wps:spPr bwMode="auto">
+                      <a:xfrm>
+                        <a:off x="0" y="0"/>
+                        <a:ext cx="91440" cy="822960"/>
+                      </a:xfrm>
+                      <a:prstGeom prst="rect">
+                        <a:avLst/>
+                      </a:prstGeom>
+                      <a:solidFill>
+                        <a:schemeClr val="accent5"/>
+                      </a:solidFill>
+                      <a:ln w="9525">
+                        <a:solidFill>
+                          <a:schemeClr val="accent1"/>
+                        </a:solidFill>
+                        <a:miter lim="800000"/>
+                        <a:headEnd/>
+                        <a:tailEnd/>
+                      </a:ln>
+                    </wps:spPr>
+                    <wps:bodyPr rot="0" vert="horz" wrap="square" lIns="91440" tIns="45720" rIns="91440" bIns="45720" anchor="t" anchorCtr="0" upright="1">
+                      <a:noAutofit/>
+                    </wps:bodyPr>
+                  </wps:wsp>
+                </a:graphicData>
+              </a:graphic>
+              <wp14:sizeRelH relativeFrom="page">
+                <wp14:pctWidth>0</wp14:pctWidth>
+              </wp14:sizeRelH>
+              <wp14:sizeRelV relativeFrom="bottomMargin">
+                <wp14:pctHeight>90000</wp14:pctHeight>
+              </wp14:sizeRelV>
+            </wp:anchor>
+          </w:drawing>
+        </mc:Choice>
+        <mc:Fallback>
+          <w:pict>
+            <v:rect id="Rectangle 445" o:spid="_x0000_s1026" style="position:absolute;margin-left:0;margin-top:0;width:7.2pt;height:64.8pt;z-index:251660288;visibility:visible;mso-wrap-style:square;mso-width-percent:0;mso-height-percent:900;mso-wrap-distance-left:9pt;mso-wrap-distance-top:0;mso-wrap-distance-right:9pt;mso-wrap-distance-bottom:0;mso-position-horizontal:center;mso-position-horizontal-relative:right-margin-area;mso-position-vertical:bottom;mso-position-vertical-relative:page;mso-width-percent:0;mso-height-percent:900;mso-width-relative:page;mso-height-relative:bottom-margin-area;v-text-anchor:top" o:gfxdata="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" fillcolor="#4bacc6 [3208]" strokecolor="#4f81bd [3204]">
+              <w10:wrap anchorx="margin" anchory="page"/>
+            </v:rect>
+          </w:pict>
+        </mc:Fallback>
+      </mc:AlternateContent>
+    </w:r>
+  </w:p>
+</w:ftr>
+</file>
+
+<file path=word/footnotes.xml><?xml version="1.0" encoding="utf-8"?>
+<w:footnotes xmlns:wpc="http://schemas.microsoft.com/office/word/2010/wordprocessingCanvas" xmlns:mc="http://schemas.openxmlformats.org/markup-compatibility/2006" xmlns:o="urn:schemas-microsoft-com:office:office" xmlns:r="http://schemas.openxmlformats.org/officeDocument/2006/relationships" xmlns:m="http://schemas.openxmlformats.org/officeDocument/2006/math" xmlns:v="urn:schemas-microsoft-com:vml" xmlns:wp14="http://schemas.microsoft.com/office/word/2010/wordprocessingDrawing" xmlns:wp="http://schemas.openxmlformats.org/drawingml/2006/wordprocessingDrawing" xmlns:w10="urn:schemas-microsoft-com:office:word" xmlns:w="http://schemas.openxmlformats.org/wordprocessingml/2006/main" xmlns:w14="http://schemas.microsoft.com/office/word/2010/wordml" xmlns:wpg="http://schemas.microsoft.com/office/word/2010/wordprocessingGroup" xmlns:wpi="http://schemas.microsoft.com/office/word/2010/wordprocessingInk" xmlns:wne="http://schemas.microsoft.com/office/word/2006/wordml" xmlns:wps="http://schemas.microsoft.com/office/word/2010/wordprocessingShape" mc:Ignorable="w14 wp14">
+  <w:footnote w:type="separator" w:id="-1">
+    <w:p>
+      <w:pPr>
+        <w:spacing w:after="0" w:line="240" w:lineRule="auto"/>
+      </w:pPr>
+      <w:r>
+        <w:separator/>
+      </w:r>
+    </w:p>
+  </w:footnote>
+  <w:footnote w:type="continuationSeparator" w:id="0">
+    <w:p>
+      <w:pPr>
+        <w:spacing w:after="0" w:line="240" w:lineRule="auto"/>
+      </w:pPr>
+      <w:r>
+        <w:continuationSeparator/>
+      </w:r>
+    </w:p>
+  </w:footnote>
+</w:footnotes>
+</file>
+
+<file path=word/numbering.xml><?xml version="1.0" encoding="utf-8"?>
+<w:numbering xmlns:wpc="http://schemas.microsoft.com/office/word/2010/wordprocessingCanvas" xmlns:mc="http://schemas.openxmlformats.org/markup-compatibility/2006" xmlns:o="urn:schemas-microsoft-com:office:office" xmlns:r="http://schemas.openxmlformats.org/officeDocument/2006/relationships" xmlns:m="http://schemas.openxmlformats.org/officeDocument/2006/math" xmlns:v="urn:schemas-microsoft-com:vml" xmlns:wp14="http://schemas.microsoft.com/office/word/2010/wordprocessingDrawing" xmlns:wp="http://schemas.openxmlformats.org/drawingml/2006/wordprocessingDrawing" xmlns:w10="urn:schemas-microsoft-com:office:word" xmlns:w="http://schemas.openxmlformats.org/wordprocessingml/2006/main" xmlns:w14="http://schemas.microsoft.com/office/word/2010/wordml" xmlns:wpg="http://schemas.microsoft.com/office/word/2010/wordprocessingGroup" xmlns:wpi="http://schemas.microsoft.com/office/word/2010/wordprocessingInk" xmlns:wne="http://schemas.microsoft.com/office/word/2006/wordml" xmlns:wps="http://schemas.microsoft.com/office/word/2010/wordprocessingShape" mc:Ignorable="w14 wp14">
+  <w:abstractNum w:abstractNumId="0">
+    <w:nsid w:val="060341F4"/>
+    <w:multiLevelType w:val="hybridMultilevel"/>
+    <w:tmpl w:val="A760AD48"/>
+    <w:lvl w:ilvl="0" w:tplc="4AF277FA">
+      <w:start w:val="1"/>
+      <w:numFmt w:val="decimal"/>
+      <w:lvlText w:val="%1."/>
+      <w:lvlJc w:val="left"/>
+      <w:pPr>
+        <w:ind w:left="720" w:hanging="360"/>
+      </w:pPr>
+      <w:rPr>
+        <w:rFonts w:hint="default"/>
+        <w:b w:val="0"/>
+      </w:rPr>
+    </w:lvl>
+    <w:lvl w:ilvl="1" w:tplc="08090019" w:tentative="1">
+      <w:start w:val="1"/>
+      <w:numFmt w:val="lowerLetter"/>
+      <w:lvlText w:val="%2."/>
+      <w:lvlJc w:val="left"/>
+      <w:pPr>
+        <w:ind w:left="1440" w:hanging="360"/>
+      </w:pPr>
+    </w:lvl>
+    <w:lvl w:ilvl="2" w:tplc="0809001B" w:tentative="1">
+      <w:start w:val="1"/>
+      <w:numFmt w:val="lowerRoman"/>
+      <w:lvlText w:val="%3."/>
+      <w:lvlJc w:val="right"/>
+      <w:pPr>
+        <w:ind w:left="2160" w:hanging="180"/>
+      </w:pPr>
+    </w:lvl>
+    <w:lvl w:ilvl="3" w:tplc="0809000F" w:tentative="1">
+      <w:start w:val="1"/>
+      <w:numFmt w:val="decimal"/>
+      <w:lvlText w:val="%4."/>
+      <w:lvlJc w:val="left"/>
+      <w:pPr>
+        <w:ind w:left="2880" w:hanging="360"/>
+      </w:pPr>
+    </w:lvl>
+    <w:lvl w:ilvl="4" w:tplc="08090019" w:tentative="1">
+      <w:start w:val="1"/>
+      <w:numFmt w:val="lowerLetter"/>
+      <w:lvlText w:val="%5."/>
+      <w:lvlJc w:val="left"/>
+      <w:pPr>
+        <w:ind w:left="3600" w:hanging="360"/>
+      </w:pPr>
+    </w:lvl>
+    <w:lvl w:ilvl="5" w:tplc="0809001B" w:tentative="1">
+      <w:start w:val="1"/>
+      <w:numFmt w:val="lowerRoman"/>
+      <w:lvlText w:val="%6."/>
+      <w:lvlJc w:val="right"/>
+      <w:pPr>
+        <w:ind w:left="4320" w:hanging="180"/>
+      </w:pPr>
+    </w:lvl>
+    <w:lvl w:ilvl="6" w:tplc="0809000F" w:tentative="1">
+      <w:start w:val="1"/>
+      <w:numFmt w:val="decimal"/>
+      <w:lvlText w:val="%7."/>
+      <w:lvlJc w:val="left"/>
+      <w:pPr>
+        <w:ind w:left="5040" w:hanging="360"/>
+      </w:pPr>
+    </w:lvl>
+    <w:lvl w:ilvl="7" w:tplc="08090019" w:tentative="1">
+      <w:start w:val="1"/>
+      <w:numFmt w:val="lowerLetter"/>
+      <w:lvlText w:val="%8."/>
+      <w:lvlJc w:val="left"/>
+      <w:pPr>
+        <w:ind w:left="5760" w:hanging="360"/>
+      </w:pPr>
+    </w:lvl>
+    <w:lvl w:ilvl="8" w:tplc="0809001B" w:tentative="1">
+      <w:start w:val="1"/>
+      <w:numFmt w:val="lowerRoman"/>
+      <w:lvlText w:val="%9."/>
+      <w:lvlJc w:val="right"/>
+      <w:pPr>
+        <w:ind w:left="6480" w:hanging="180"/>
+      </w:pPr>
+    </w:lvl>
+  </w:abstractNum>
+  <w:num w:numId="1">
+    <w:abstractNumId w:val="0"/>
+  </w:num>
+</w:numbering>
 </file>
 
 <file path=word/styles.xml><?xml version="1.0" encoding="utf-8"?>
@@ -5202,6 +5866,72 @@
       <w:szCs w:val="16"/>
     </w:rPr>
   </w:style>
+  <w:style w:type="paragraph" w:styleId="Header">
+    <w:name w:val="header"/>
+    <w:basedOn w:val="Normal"/>
+    <w:link w:val="HeaderChar"/>
+    <w:uiPriority w:val="99"/>
+    <w:unhideWhenUsed/>
+    <w:rsid w:val="00C036BF"/>
+    <w:pPr>
+      <w:tabs>
+        <w:tab w:val="center" w:pos="4513"/>
+        <w:tab w:val="right" w:pos="9026"/>
+      </w:tabs>
+      <w:spacing w:after="0" w:line="240" w:lineRule="auto"/>
+    </w:pPr>
+  </w:style>
+  <w:style w:type="character" w:customStyle="1" w:styleId="HeaderChar">
+    <w:name w:val="Header Char"/>
+    <w:basedOn w:val="DefaultParagraphFont"/>
+    <w:link w:val="Header"/>
+    <w:uiPriority w:val="99"/>
+    <w:rsid w:val="00C036BF"/>
+  </w:style>
+  <w:style w:type="paragraph" w:styleId="Footer">
+    <w:name w:val="footer"/>
+    <w:basedOn w:val="Normal"/>
+    <w:link w:val="FooterChar"/>
+    <w:uiPriority w:val="99"/>
+    <w:unhideWhenUsed/>
+    <w:rsid w:val="00C036BF"/>
+    <w:pPr>
+      <w:tabs>
+        <w:tab w:val="center" w:pos="4513"/>
+        <w:tab w:val="right" w:pos="9026"/>
+      </w:tabs>
+      <w:spacing w:after="0" w:line="240" w:lineRule="auto"/>
+    </w:pPr>
+  </w:style>
+  <w:style w:type="character" w:customStyle="1" w:styleId="FooterChar">
+    <w:name w:val="Footer Char"/>
+    <w:basedOn w:val="DefaultParagraphFont"/>
+    <w:link w:val="Footer"/>
+    <w:uiPriority w:val="99"/>
+    <w:rsid w:val="00C036BF"/>
+  </w:style>
+  <w:style w:type="paragraph" w:styleId="ListParagraph">
+    <w:name w:val="List Paragraph"/>
+    <w:basedOn w:val="Normal"/>
+    <w:uiPriority w:val="34"/>
+    <w:qFormat/>
+    <w:rsid w:val="001A4FFD"/>
+    <w:pPr>
+      <w:ind w:left="720"/>
+      <w:contextualSpacing/>
+    </w:pPr>
+  </w:style>
+  <w:style w:type="character" w:styleId="Hyperlink">
+    <w:name w:val="Hyperlink"/>
+    <w:basedOn w:val="DefaultParagraphFont"/>
+    <w:uiPriority w:val="99"/>
+    <w:unhideWhenUsed/>
+    <w:rsid w:val="001A4FFD"/>
+    <w:rPr>
+      <w:color w:val="0000FF" w:themeColor="hyperlink"/>
+      <w:u w:val="single"/>
+    </w:rPr>
+  </w:style>
 </w:styles>
 </file>
 
@@ -5452,6 +6182,72 @@
       <w:szCs w:val="16"/>
     </w:rPr>
   </w:style>
+  <w:style w:type="paragraph" w:styleId="Header">
+    <w:name w:val="header"/>
+    <w:basedOn w:val="Normal"/>
+    <w:link w:val="HeaderChar"/>
+    <w:uiPriority w:val="99"/>
+    <w:unhideWhenUsed/>
+    <w:rsid w:val="00C036BF"/>
+    <w:pPr>
+      <w:tabs>
+        <w:tab w:val="center" w:pos="4513"/>
+        <w:tab w:val="right" w:pos="9026"/>
+      </w:tabs>
+      <w:spacing w:after="0" w:line="240" w:lineRule="auto"/>
+    </w:pPr>
+  </w:style>
+  <w:style w:type="character" w:customStyle="1" w:styleId="HeaderChar">
+    <w:name w:val="Header Char"/>
+    <w:basedOn w:val="DefaultParagraphFont"/>
+    <w:link w:val="Header"/>
+    <w:uiPriority w:val="99"/>
+    <w:rsid w:val="00C036BF"/>
+  </w:style>
+  <w:style w:type="paragraph" w:styleId="Footer">
+    <w:name w:val="footer"/>
+    <w:basedOn w:val="Normal"/>
+    <w:link w:val="FooterChar"/>
+    <w:uiPriority w:val="99"/>
+    <w:unhideWhenUsed/>
+    <w:rsid w:val="00C036BF"/>
+    <w:pPr>
+      <w:tabs>
+        <w:tab w:val="center" w:pos="4513"/>
+        <w:tab w:val="right" w:pos="9026"/>
+      </w:tabs>
+      <w:spacing w:after="0" w:line="240" w:lineRule="auto"/>
+    </w:pPr>
+  </w:style>
+  <w:style w:type="character" w:customStyle="1" w:styleId="FooterChar">
+    <w:name w:val="Footer Char"/>
+    <w:basedOn w:val="DefaultParagraphFont"/>
+    <w:link w:val="Footer"/>
+    <w:uiPriority w:val="99"/>
+    <w:rsid w:val="00C036BF"/>
+  </w:style>
+  <w:style w:type="paragraph" w:styleId="ListParagraph">
+    <w:name w:val="List Paragraph"/>
+    <w:basedOn w:val="Normal"/>
+    <w:uiPriority w:val="34"/>
+    <w:qFormat/>
+    <w:rsid w:val="001A4FFD"/>
+    <w:pPr>
+      <w:ind w:left="720"/>
+      <w:contextualSpacing/>
+    </w:pPr>
+  </w:style>
+  <w:style w:type="character" w:styleId="Hyperlink">
+    <w:name w:val="Hyperlink"/>
+    <w:basedOn w:val="DefaultParagraphFont"/>
+    <w:uiPriority w:val="99"/>
+    <w:unhideWhenUsed/>
+    <w:rsid w:val="001A4FFD"/>
+    <w:rPr>
+      <w:color w:val="0000FF" w:themeColor="hyperlink"/>
+      <w:u w:val="single"/>
+    </w:rPr>
+  </w:style>
 </w:styles>
 </file>
 
@@ -5520,25 +6316,56 @@
         </w:p>
       </w:docPartBody>
     </w:docPart>
+    <w:docPart>
+      <w:docPartPr>
+        <w:name w:val="9A8082F63D344CFE96E4486FFAAAC682"/>
+        <w:category>
+          <w:name w:val="General"/>
+          <w:gallery w:val="placeholder"/>
+        </w:category>
+        <w:types>
+          <w:type w:val="bbPlcHdr"/>
+        </w:types>
+        <w:behaviors>
+          <w:behavior w:val="content"/>
+        </w:behaviors>
+        <w:guid w:val="{BA08F539-DE51-4B27-8196-F378E0BCAB3C}"/>
+      </w:docPartPr>
+      <w:docPartBody>
+        <w:p>
+          <w:pPr>
+            <w:pStyle w:val="9A8082F63D344CFE96E4486FFAAAC682"/>
+          </w:pPr>
+          <w:r>
+            <w:rPr>
+              <w:color w:val="000000" w:themeColor="text1"/>
+              <w:sz w:val="32"/>
+              <w:szCs w:val="32"/>
+            </w:rPr>
+            <w:t>[Type the author name]</w:t>
+          </w:r>
+        </w:p>
+      </w:docPartBody>
+    </w:docPart>
   </w:docParts>
 </w:glossaryDocument>
 </file>
 
 <file path=word/glossary/fontTable.xml><?xml version="1.0" encoding="utf-8"?>
 <w:fonts xmlns:mc="http://schemas.openxmlformats.org/markup-compatibility/2006" xmlns:r="http://schemas.openxmlformats.org/officeDocument/2006/relationships" xmlns:w="http://schemas.openxmlformats.org/wordprocessingml/2006/main" xmlns:w14="http://schemas.microsoft.com/office/word/2010/wordml" mc:Ignorable="w14">
+  <w:font w:name="Times New Roman">
+    <w:panose1 w:val="02020603050405020304"/>
+    <w:charset w:val="00"/>
+    <w:family w:val="roman"/>
+    <w:pitch w:val="variable"/>
+    <w:sig w:usb0="E0002EFF" w:usb1="C000785B" w:usb2="00000009" w:usb3="00000000" w:csb0="000001FF" w:csb1="00000000"/>
+  </w:font>
   <w:font w:name="Calibri">
     <w:panose1 w:val="020F0502020204030204"/>
     <w:charset w:val="00"/>
     <w:family w:val="swiss"/>
     <w:pitch w:val="variable"/>
     <w:sig w:usb0="E4002EFF" w:usb1="C000247B" w:usb2="00000009" w:usb3="00000000" w:csb0="000001FF" w:csb1="00000000"/>
-  </w:font>
-  <w:font w:name="Times New Roman">
-    <w:panose1 w:val="02020603050405020304"/>
-    <w:charset w:val="00"/>
-    <w:family w:val="roman"/>
-    <w:pitch w:val="variable"/>
-    <w:sig w:usb0="E0002EFF" w:usb1="C000785B" w:usb2="00000009" w:usb3="00000000" w:csb0="000001FF" w:csb1="00000000"/>
   </w:font>
   <w:font w:name="Tahoma">
     <w:panose1 w:val="020B0604030504040204"/>
@@ -5586,7 +6413,7 @@
   <w:rsids>
     <w:rsidRoot w:val="00B50DB5"/>
     <w:rsid w:val="00B50DB5"/>
-    <w:rsid w:val="00C858F5"/>
+    <w:rsid w:val="00F37A27"/>
   </w:rsids>
   <m:mathPr>
     <m:mathFont m:val="Cambria Math"/>
@@ -5807,6 +6634,14 @@
     <w:name w:val="9A8082F63D344CFE96E4486FFAAAC682"/>
     <w:rsid w:val="00B50DB5"/>
   </w:style>
+  <w:style w:type="paragraph" w:customStyle="1" w:styleId="6366F43BDDC54FC0AA8519CA49108B39">
+    <w:name w:val="6366F43BDDC54FC0AA8519CA49108B39"/>
+    <w:rsid w:val="00B50DB5"/>
+  </w:style>
+  <w:style w:type="paragraph" w:customStyle="1" w:styleId="F657A62615A643B39C779298505B55C4">
+    <w:name w:val="F657A62615A643B39C779298505B55C4"/>
+    <w:rsid w:val="00B50DB5"/>
+  </w:style>
 </w:styles>
 </file>
 
@@ -6007,6 +6842,14 @@
   </w:style>
   <w:style w:type="paragraph" w:customStyle="1" w:styleId="9A8082F63D344CFE96E4486FFAAAC682">
     <w:name w:val="9A8082F63D344CFE96E4486FFAAAC682"/>
+    <w:rsid w:val="00B50DB5"/>
+  </w:style>
+  <w:style w:type="paragraph" w:customStyle="1" w:styleId="6366F43BDDC54FC0AA8519CA49108B39">
+    <w:name w:val="6366F43BDDC54FC0AA8519CA49108B39"/>
+    <w:rsid w:val="00B50DB5"/>
+  </w:style>
+  <w:style w:type="paragraph" w:customStyle="1" w:styleId="F657A62615A643B39C779298505B55C4">
+    <w:name w:val="F657A62615A643B39C779298505B55C4"/>
     <w:rsid w:val="00B50DB5"/>
   </w:style>
 </w:styles>

</xml_diff>